<commit_message>
New version of documentation files
</commit_message>
<xml_diff>
--- a/TPI_files/R-TPI-greniersa-web-Rapport_de_projet.docx
+++ b/TPI_files/R-TPI-greniersa-web-Rapport_de_projet.docx
@@ -8037,10 +8037,10 @@
     <w:p>
       <w:r>
         <w:object w:dxaOrig="8823" w:dyaOrig="12972">
-          <v:shape id="_x0000_i1026" type="#_x0000_t75" style="width:441.4pt;height:648.55pt" o:ole="">
+          <v:shape id="_x0000_i1026" type="#_x0000_t75" style="width:441.8pt;height:648.65pt" o:ole="">
             <v:imagedata r:id="rId24" o:title=""/>
           </v:shape>
-          <o:OLEObject Type="Embed" ProgID="Excel.Sheet.12" ShapeID="_x0000_i1026" DrawAspect="Content" ObjectID="_1556111637" r:id="rId25"/>
+          <o:OLEObject Type="Embed" ProgID="Excel.Sheet.12" ShapeID="_x0000_i1026" DrawAspect="Content" ObjectID="_1556542965" r:id="rId25"/>
         </w:object>
       </w:r>
     </w:p>
@@ -8058,6 +8058,1207 @@
       <w:bookmarkEnd w:id="23"/>
       <w:bookmarkEnd w:id="24"/>
       <w:bookmarkEnd w:id="25"/>
+    </w:p>
+    <w:p>
+      <w:r>
+        <w:t xml:space="preserve">Mes tests vont être effectués suivant une grille que je vais créer et qui aura les </w:t>
+      </w:r>
+      <w:r>
+        <w:t>colonnes</w:t>
+      </w:r>
+      <w:r>
+        <w:t xml:space="preserve"> suivante</w:t>
+      </w:r>
+      <w:r>
+        <w:t>s</w:t>
+      </w:r>
+      <w:r>
+        <w:t> :</w:t>
+      </w:r>
+    </w:p>
+    <w:tbl>
+      <w:tblPr>
+        <w:tblStyle w:val="Grilledutableau"/>
+        <w:tblW w:w="9173" w:type="dxa"/>
+        <w:tblLook w:val="04A0" w:firstRow="1" w:lastRow="0" w:firstColumn="1" w:lastColumn="0" w:noHBand="0" w:noVBand="1"/>
+      </w:tblPr>
+      <w:tblGrid>
+        <w:gridCol w:w="2437"/>
+        <w:gridCol w:w="1984"/>
+        <w:gridCol w:w="1968"/>
+        <w:gridCol w:w="1392"/>
+        <w:gridCol w:w="1392"/>
+      </w:tblGrid>
+      <w:tr>
+        <w:trPr>
+          <w:trHeight w:val="644"/>
+        </w:trPr>
+        <w:tc>
+          <w:tcPr>
+            <w:tcW w:w="2437" w:type="dxa"/>
+          </w:tcPr>
+          <w:p>
+            <w:r>
+              <w:t>Fonctionnalité à tester</w:t>
+            </w:r>
+          </w:p>
+        </w:tc>
+        <w:tc>
+          <w:tcPr>
+            <w:tcW w:w="1984" w:type="dxa"/>
+          </w:tcPr>
+          <w:p>
+            <w:r>
+              <w:t>Résultat attendu</w:t>
+            </w:r>
+          </w:p>
+        </w:tc>
+        <w:tc>
+          <w:tcPr>
+            <w:tcW w:w="1968" w:type="dxa"/>
+          </w:tcPr>
+          <w:p>
+            <w:r>
+              <w:t>Date</w:t>
+            </w:r>
+          </w:p>
+        </w:tc>
+        <w:tc>
+          <w:tcPr>
+            <w:tcW w:w="1392" w:type="dxa"/>
+          </w:tcPr>
+          <w:p>
+            <w:r>
+              <w:t>Résultat obtenu</w:t>
+            </w:r>
+          </w:p>
+        </w:tc>
+        <w:tc>
+          <w:tcPr>
+            <w:tcW w:w="1392" w:type="dxa"/>
+          </w:tcPr>
+          <w:p>
+            <w:r>
+              <w:t>Solutions</w:t>
+            </w:r>
+          </w:p>
+        </w:tc>
+      </w:tr>
+    </w:tbl>
+    <w:p/>
+    <w:p>
+      <w:r>
+        <w:t>Au fur et à mesure du projet, j’</w:t>
+      </w:r>
+      <w:r>
+        <w:t>ajouterai</w:t>
+      </w:r>
+      <w:r>
+        <w:t xml:space="preserve"> </w:t>
+      </w:r>
+      <w:r>
+        <w:t>d</w:t>
+      </w:r>
+      <w:r>
+        <w:t>es fonctionnalités à tester dans la grille.</w:t>
+      </w:r>
+    </w:p>
+    <w:p>
+      <w:pPr>
+        <w:pStyle w:val="Titre2"/>
+      </w:pPr>
+      <w:bookmarkStart w:id="26" w:name="_Toc482166696"/>
+      <w:bookmarkStart w:id="27" w:name="_Toc532179961"/>
+      <w:r>
+        <w:t>Planification</w:t>
+      </w:r>
+      <w:r>
+        <w:t xml:space="preserve"> détaillé</w:t>
+      </w:r>
+      <w:r>
+        <w:t>e</w:t>
+      </w:r>
+      <w:bookmarkEnd w:id="26"/>
+    </w:p>
+    <w:bookmarkEnd w:id="27"/>
+    <w:p>
+      <w:pPr>
+        <w:rPr>
+          <w:noProof/>
+        </w:rPr>
+      </w:pPr>
+      <w:r>
+        <w:rPr>
+          <w:noProof/>
+        </w:rPr>
+        <w:drawing>
+          <wp:inline distT="0" distB="0" distL="0" distR="0" wp14:anchorId="70FB807D" wp14:editId="7B7D2F2C">
+            <wp:extent cx="5918661" cy="3786722"/>
+            <wp:effectExtent l="0" t="0" r="6350" b="4445"/>
+            <wp:docPr id="225" name="Image 225" descr="H:\TPI\Planification détaillée\p1.PNG"/>
+            <wp:cNvGraphicFramePr>
+              <a:graphicFrameLocks xmlns:a="http://schemas.openxmlformats.org/drawingml/2006/main" noChangeAspect="1"/>
+            </wp:cNvGraphicFramePr>
+            <a:graphic xmlns:a="http://schemas.openxmlformats.org/drawingml/2006/main">
+              <a:graphicData uri="http://schemas.openxmlformats.org/drawingml/2006/picture">
+                <pic:pic xmlns:pic="http://schemas.openxmlformats.org/drawingml/2006/picture">
+                  <pic:nvPicPr>
+                    <pic:cNvPr id="0" name="Picture 12" descr="H:\TPI\Planification détaillée\p1.PNG"/>
+                    <pic:cNvPicPr>
+                      <a:picLocks noChangeAspect="1" noChangeArrowheads="1"/>
+                    </pic:cNvPicPr>
+                  </pic:nvPicPr>
+                  <pic:blipFill rotWithShape="1">
+                    <a:blip r:embed="rId26">
+                      <a:extLst>
+                        <a:ext uri="{28A0092B-C50C-407E-A947-70E740481C1C}">
+                          <a14:useLocalDpi xmlns:a14="http://schemas.microsoft.com/office/drawing/2010/main" val="0"/>
+                        </a:ext>
+                      </a:extLst>
+                    </a:blip>
+                    <a:srcRect r="24675"/>
+                    <a:stretch/>
+                  </pic:blipFill>
+                  <pic:spPr bwMode="auto">
+                    <a:xfrm>
+                      <a:off x="0" y="0"/>
+                      <a:ext cx="5937975" cy="3799079"/>
+                    </a:xfrm>
+                    <a:prstGeom prst="rect">
+                      <a:avLst/>
+                    </a:prstGeom>
+                    <a:noFill/>
+                    <a:ln>
+                      <a:noFill/>
+                    </a:ln>
+                    <a:extLst>
+                      <a:ext uri="{53640926-AAD7-44D8-BBD7-CCE9431645EC}">
+                        <a14:shadowObscured xmlns:a14="http://schemas.microsoft.com/office/drawing/2010/main"/>
+                      </a:ext>
+                    </a:extLst>
+                  </pic:spPr>
+                </pic:pic>
+              </a:graphicData>
+            </a:graphic>
+          </wp:inline>
+        </w:drawing>
+      </w:r>
+    </w:p>
+    <w:p>
+      <w:pPr>
+        <w:rPr>
+          <w:noProof/>
+        </w:rPr>
+      </w:pPr>
+      <w:r>
+        <w:rPr>
+          <w:noProof/>
+        </w:rPr>
+        <w:lastRenderedPageBreak/>
+        <w:drawing>
+          <wp:inline distT="0" distB="0" distL="0" distR="0">
+            <wp:extent cx="5893723" cy="3428029"/>
+            <wp:effectExtent l="0" t="0" r="0" b="1270"/>
+            <wp:docPr id="226" name="Image 226" descr="H:\TPI\Planification détaillée\p2.PNG"/>
+            <wp:cNvGraphicFramePr>
+              <a:graphicFrameLocks xmlns:a="http://schemas.openxmlformats.org/drawingml/2006/main" noChangeAspect="1"/>
+            </wp:cNvGraphicFramePr>
+            <a:graphic xmlns:a="http://schemas.openxmlformats.org/drawingml/2006/main">
+              <a:graphicData uri="http://schemas.openxmlformats.org/drawingml/2006/picture">
+                <pic:pic xmlns:pic="http://schemas.openxmlformats.org/drawingml/2006/picture">
+                  <pic:nvPicPr>
+                    <pic:cNvPr id="0" name="Picture 13" descr="H:\TPI\Planification détaillée\p2.PNG"/>
+                    <pic:cNvPicPr>
+                      <a:picLocks noChangeAspect="1" noChangeArrowheads="1"/>
+                    </pic:cNvPicPr>
+                  </pic:nvPicPr>
+                  <pic:blipFill rotWithShape="1">
+                    <a:blip r:embed="rId27">
+                      <a:extLst>
+                        <a:ext uri="{28A0092B-C50C-407E-A947-70E740481C1C}">
+                          <a14:useLocalDpi xmlns:a14="http://schemas.microsoft.com/office/drawing/2010/main" val="0"/>
+                        </a:ext>
+                      </a:extLst>
+                    </a:blip>
+                    <a:srcRect r="24820"/>
+                    <a:stretch/>
+                  </pic:blipFill>
+                  <pic:spPr bwMode="auto">
+                    <a:xfrm>
+                      <a:off x="0" y="0"/>
+                      <a:ext cx="5903947" cy="3433976"/>
+                    </a:xfrm>
+                    <a:prstGeom prst="rect">
+                      <a:avLst/>
+                    </a:prstGeom>
+                    <a:noFill/>
+                    <a:ln>
+                      <a:noFill/>
+                    </a:ln>
+                    <a:extLst>
+                      <a:ext uri="{53640926-AAD7-44D8-BBD7-CCE9431645EC}">
+                        <a14:shadowObscured xmlns:a14="http://schemas.microsoft.com/office/drawing/2010/main"/>
+                      </a:ext>
+                    </a:extLst>
+                  </pic:spPr>
+                </pic:pic>
+              </a:graphicData>
+            </a:graphic>
+          </wp:inline>
+        </w:drawing>
+      </w:r>
+    </w:p>
+    <w:p>
+      <w:pPr>
+        <w:rPr>
+          <w:noProof/>
+        </w:rPr>
+      </w:pPr>
+      <w:r>
+        <w:rPr>
+          <w:noProof/>
+        </w:rPr>
+        <w:drawing>
+          <wp:inline distT="0" distB="0" distL="0" distR="0">
+            <wp:extent cx="5893435" cy="3150486"/>
+            <wp:effectExtent l="0" t="0" r="0" b="0"/>
+            <wp:docPr id="227" name="Image 227" descr="H:\TPI\Planification détaillée\p3.PNG"/>
+            <wp:cNvGraphicFramePr>
+              <a:graphicFrameLocks xmlns:a="http://schemas.openxmlformats.org/drawingml/2006/main" noChangeAspect="1"/>
+            </wp:cNvGraphicFramePr>
+            <a:graphic xmlns:a="http://schemas.openxmlformats.org/drawingml/2006/main">
+              <a:graphicData uri="http://schemas.openxmlformats.org/drawingml/2006/picture">
+                <pic:pic xmlns:pic="http://schemas.openxmlformats.org/drawingml/2006/picture">
+                  <pic:nvPicPr>
+                    <pic:cNvPr id="0" name="Picture 14" descr="H:\TPI\Planification détaillée\p3.PNG"/>
+                    <pic:cNvPicPr>
+                      <a:picLocks noChangeAspect="1" noChangeArrowheads="1"/>
+                    </pic:cNvPicPr>
+                  </pic:nvPicPr>
+                  <pic:blipFill rotWithShape="1">
+                    <a:blip r:embed="rId28">
+                      <a:extLst>
+                        <a:ext uri="{28A0092B-C50C-407E-A947-70E740481C1C}">
+                          <a14:useLocalDpi xmlns:a14="http://schemas.microsoft.com/office/drawing/2010/main" val="0"/>
+                        </a:ext>
+                      </a:extLst>
+                    </a:blip>
+                    <a:srcRect r="24856"/>
+                    <a:stretch/>
+                  </pic:blipFill>
+                  <pic:spPr bwMode="auto">
+                    <a:xfrm>
+                      <a:off x="0" y="0"/>
+                      <a:ext cx="5914798" cy="3161906"/>
+                    </a:xfrm>
+                    <a:prstGeom prst="rect">
+                      <a:avLst/>
+                    </a:prstGeom>
+                    <a:noFill/>
+                    <a:ln>
+                      <a:noFill/>
+                    </a:ln>
+                    <a:extLst>
+                      <a:ext uri="{53640926-AAD7-44D8-BBD7-CCE9431645EC}">
+                        <a14:shadowObscured xmlns:a14="http://schemas.microsoft.com/office/drawing/2010/main"/>
+                      </a:ext>
+                    </a:extLst>
+                  </pic:spPr>
+                </pic:pic>
+              </a:graphicData>
+            </a:graphic>
+          </wp:inline>
+        </w:drawing>
+      </w:r>
+    </w:p>
+    <w:p>
+      <w:pPr>
+        <w:spacing w:line="240" w:lineRule="auto"/>
+      </w:pPr>
+      <w:r>
+        <w:br w:type="page"/>
+      </w:r>
+    </w:p>
+    <w:p>
+      <w:pPr>
+        <w:pStyle w:val="Titre2"/>
+      </w:pPr>
+      <w:bookmarkStart w:id="28" w:name="_Toc532179965"/>
+      <w:bookmarkStart w:id="29" w:name="_Toc165969649"/>
+      <w:bookmarkStart w:id="30" w:name="_Toc482166698"/>
+      <w:r>
+        <w:lastRenderedPageBreak/>
+        <w:t>Dossier de Réalisation</w:t>
+      </w:r>
+      <w:bookmarkEnd w:id="28"/>
+      <w:bookmarkEnd w:id="29"/>
+      <w:bookmarkEnd w:id="30"/>
+    </w:p>
+    <w:p>
+      <w:pPr>
+        <w:pStyle w:val="Titre3"/>
+      </w:pPr>
+      <w:bookmarkStart w:id="31" w:name="_Toc482166699"/>
+      <w:r>
+        <w:t>Mise en place de l’environnement</w:t>
+      </w:r>
+      <w:bookmarkEnd w:id="31"/>
+    </w:p>
+    <w:p>
+      <w:pPr>
+        <w:pStyle w:val="Retraitcorpsdetexte3"/>
+      </w:pPr>
+      <w:r>
+        <w:t xml:space="preserve">Premièrement, j’ai installé une machine virtuelle avec </w:t>
+      </w:r>
+      <w:proofErr w:type="spellStart"/>
+      <w:r>
+        <w:t>VMare</w:t>
+      </w:r>
+      <w:proofErr w:type="spellEnd"/>
+      <w:r>
+        <w:t xml:space="preserve"> Workstation Player 12. J’y ai installé Windows 10, mais peu importe la version.</w:t>
+      </w:r>
+      <w:r>
+        <w:t xml:space="preserve"> Une fois</w:t>
+      </w:r>
+      <w:r>
+        <w:t xml:space="preserve"> que</w:t>
+      </w:r>
+      <w:r>
+        <w:t xml:space="preserve"> l’OS </w:t>
+      </w:r>
+      <w:r>
+        <w:t xml:space="preserve">a été </w:t>
+      </w:r>
+      <w:r>
+        <w:t xml:space="preserve">mis en place et </w:t>
+      </w:r>
+      <w:r>
+        <w:t xml:space="preserve">que </w:t>
+      </w:r>
+      <w:r>
+        <w:t xml:space="preserve">quelques outils </w:t>
+      </w:r>
+      <w:r>
+        <w:t xml:space="preserve">y </w:t>
+      </w:r>
+      <w:r>
+        <w:t xml:space="preserve">ont été </w:t>
+      </w:r>
+      <w:r>
+        <w:t>installés (</w:t>
+      </w:r>
+      <w:r>
+        <w:t>N</w:t>
+      </w:r>
+      <w:r>
+        <w:t xml:space="preserve">otepad++, </w:t>
+      </w:r>
+      <w:r>
+        <w:t>S</w:t>
+      </w:r>
+      <w:r>
+        <w:t xml:space="preserve">ublime </w:t>
+      </w:r>
+      <w:proofErr w:type="spellStart"/>
+      <w:r>
+        <w:t>T</w:t>
+      </w:r>
+      <w:r>
+        <w:t>ext</w:t>
+      </w:r>
+      <w:proofErr w:type="spellEnd"/>
+      <w:r>
+        <w:t>,</w:t>
+      </w:r>
+      <w:r>
+        <w:t xml:space="preserve"> </w:t>
+      </w:r>
+      <w:r>
+        <w:t>G</w:t>
+      </w:r>
+      <w:r>
+        <w:t xml:space="preserve">it </w:t>
+      </w:r>
+      <w:r>
+        <w:t>E</w:t>
+      </w:r>
+      <w:r>
+        <w:t xml:space="preserve">xtensions), j’ai installé l’outil Composer qui permet </w:t>
+      </w:r>
+      <w:r>
+        <w:t>notamment</w:t>
+      </w:r>
+      <w:r>
+        <w:t xml:space="preserve"> d’installer Laravel avec la commande suivante : « </w:t>
+      </w:r>
+      <w:r>
+        <w:t xml:space="preserve">composer global </w:t>
+      </w:r>
+      <w:proofErr w:type="spellStart"/>
+      <w:r>
+        <w:t>require</w:t>
+      </w:r>
+      <w:proofErr w:type="spellEnd"/>
+      <w:r>
+        <w:t xml:space="preserve"> "</w:t>
+      </w:r>
+      <w:proofErr w:type="spellStart"/>
+      <w:r>
+        <w:t>laravel</w:t>
+      </w:r>
+      <w:proofErr w:type="spellEnd"/>
+      <w:r>
+        <w:t>/installer"</w:t>
+      </w:r>
+      <w:r>
+        <w:t> »</w:t>
+      </w:r>
+    </w:p>
+    <w:p>
+      <w:pPr>
+        <w:pStyle w:val="Retraitcorpsdetexte3"/>
+      </w:pPr>
+      <w:r>
+        <w:t>Laravel</w:t>
+      </w:r>
+      <w:r>
+        <w:t xml:space="preserve"> à présent </w:t>
+      </w:r>
+      <w:r>
+        <w:t>installé, j’ai exécuté la commande « </w:t>
+      </w:r>
+      <w:proofErr w:type="spellStart"/>
+      <w:r>
+        <w:t>laravel</w:t>
+      </w:r>
+      <w:proofErr w:type="spellEnd"/>
+      <w:r>
+        <w:t xml:space="preserve"> new </w:t>
+      </w:r>
+      <w:proofErr w:type="spellStart"/>
+      <w:r>
+        <w:t>tpi</w:t>
+      </w:r>
+      <w:proofErr w:type="spellEnd"/>
+      <w:r>
+        <w:t xml:space="preserve"> ». Cette commande crée un répertoire dans le dossier courant de la console. Pour mon cas, c’est dans </w:t>
+      </w:r>
+      <w:r>
+        <w:t>« </w:t>
+      </w:r>
+      <w:r>
+        <w:t>C:\xampp\htdocs\</w:t>
+      </w:r>
+      <w:r>
+        <w:t> »</w:t>
+      </w:r>
+      <w:r>
+        <w:t xml:space="preserve">. Ce répertoire fait office de structure de base pour mon projet. Il a installé tout ce dont j’avais besoin </w:t>
+      </w:r>
+      <w:r>
+        <w:t>pour commencer mon projet.</w:t>
+      </w:r>
+    </w:p>
+    <w:p>
+      <w:pPr>
+        <w:pStyle w:val="Retraitcorpsdetexte3"/>
+      </w:pPr>
+      <w:r>
+        <w:t xml:space="preserve">En ce qui concerne le serveur apache et le serveur MySQL, un serveur virtuel XAMPP </w:t>
+      </w:r>
+      <w:r>
+        <w:t xml:space="preserve">a </w:t>
+      </w:r>
+      <w:r>
+        <w:t xml:space="preserve">fait l’affaire. J’ai juste modifié le fichier </w:t>
+      </w:r>
+      <w:proofErr w:type="spellStart"/>
+      <w:r>
+        <w:t>vHosts</w:t>
+      </w:r>
+      <w:proofErr w:type="spellEnd"/>
+      <w:r>
+        <w:t xml:space="preserve"> pour qu’il aille directement </w:t>
+      </w:r>
+      <w:r>
+        <w:t xml:space="preserve">pointer </w:t>
+      </w:r>
+      <w:r>
+        <w:t>sur mon projet.</w:t>
+      </w:r>
+    </w:p>
+    <w:p>
+      <w:pPr>
+        <w:pStyle w:val="Retraitcorpsdetexte3"/>
+        <w:rPr>
+          <w:noProof/>
+        </w:rPr>
+      </w:pPr>
+      <w:r>
+        <w:rPr>
+          <w:noProof/>
+        </w:rPr>
+        <w:t xml:space="preserve"> </w:t>
+      </w:r>
+      <w:r>
+        <w:rPr>
+          <w:noProof/>
+        </w:rPr>
+        <w:drawing>
+          <wp:inline distT="0" distB="0" distL="0" distR="0" wp14:anchorId="1D1B12C0" wp14:editId="32AB17C2">
+            <wp:extent cx="2614325" cy="483778"/>
+            <wp:effectExtent l="0" t="0" r="0" b="0"/>
+            <wp:docPr id="2" name="Image 2" descr="H:\TPI\vhost.PNG"/>
+            <wp:cNvGraphicFramePr>
+              <a:graphicFrameLocks xmlns:a="http://schemas.openxmlformats.org/drawingml/2006/main" noChangeAspect="1"/>
+            </wp:cNvGraphicFramePr>
+            <a:graphic xmlns:a="http://schemas.openxmlformats.org/drawingml/2006/main">
+              <a:graphicData uri="http://schemas.openxmlformats.org/drawingml/2006/picture">
+                <pic:pic xmlns:pic="http://schemas.openxmlformats.org/drawingml/2006/picture">
+                  <pic:nvPicPr>
+                    <pic:cNvPr id="0" name="Picture 3" descr="H:\TPI\vhost.PNG"/>
+                    <pic:cNvPicPr>
+                      <a:picLocks noChangeAspect="1" noChangeArrowheads="1"/>
+                    </pic:cNvPicPr>
+                  </pic:nvPicPr>
+                  <pic:blipFill>
+                    <a:blip r:embed="rId29">
+                      <a:extLst>
+                        <a:ext uri="{28A0092B-C50C-407E-A947-70E740481C1C}">
+                          <a14:useLocalDpi xmlns:a14="http://schemas.microsoft.com/office/drawing/2010/main" val="0"/>
+                        </a:ext>
+                      </a:extLst>
+                    </a:blip>
+                    <a:srcRect/>
+                    <a:stretch>
+                      <a:fillRect/>
+                    </a:stretch>
+                  </pic:blipFill>
+                  <pic:spPr bwMode="auto">
+                    <a:xfrm>
+                      <a:off x="0" y="0"/>
+                      <a:ext cx="2629008" cy="486495"/>
+                    </a:xfrm>
+                    <a:prstGeom prst="rect">
+                      <a:avLst/>
+                    </a:prstGeom>
+                    <a:noFill/>
+                    <a:ln>
+                      <a:noFill/>
+                    </a:ln>
+                  </pic:spPr>
+                </pic:pic>
+              </a:graphicData>
+            </a:graphic>
+          </wp:inline>
+        </w:drawing>
+      </w:r>
+    </w:p>
+    <w:p>
+      <w:pPr>
+        <w:pStyle w:val="Retraitcorpsdetexte3"/>
+      </w:pPr>
+      <w:r>
+        <w:t xml:space="preserve">Documentation officielle pour </w:t>
+      </w:r>
+      <w:r>
+        <w:t xml:space="preserve">Installer Laravel : </w:t>
+      </w:r>
+      <w:r>
+        <w:t>https://laravel.com/docs/5.4</w:t>
+      </w:r>
+    </w:p>
+    <w:p>
+      <w:pPr>
+        <w:pStyle w:val="Titre3"/>
+      </w:pPr>
+      <w:r>
+        <w:t>F</w:t>
+      </w:r>
+      <w:r>
+        <w:t>ichier de migration</w:t>
+      </w:r>
+    </w:p>
+    <w:p>
+      <w:pPr>
+        <w:pStyle w:val="Retraitcorpsdetexte3"/>
+      </w:pPr>
+      <w:r>
+        <w:t xml:space="preserve">Ce fichier représente les fichiers MCD MLD et MPD que j’ai fournis précédemment. La base de données de Laravel fonctionne avec des migrations. C’est beaucoup plus pratique de modifier un élément de la base de données sans </w:t>
+      </w:r>
+      <w:r>
+        <w:t xml:space="preserve">devoir </w:t>
+      </w:r>
+      <w:r>
+        <w:t>tout supprimer.</w:t>
+      </w:r>
+    </w:p>
+    <w:p>
+      <w:pPr>
+        <w:pStyle w:val="Titre3"/>
+      </w:pPr>
+      <w:r>
+        <w:t>Page «</w:t>
+      </w:r>
+      <w:r>
+        <w:t> Travailleurs »</w:t>
+      </w:r>
+    </w:p>
+    <w:p>
+      <w:pPr>
+        <w:pStyle w:val="Retraitcorpsdetexte3"/>
+      </w:pPr>
+      <w:r>
+        <w:t>Cette page est séparée en deux tableaux : Le tableau des travailleurs et le tableau des Maîtres Sociaux Professionnels.</w:t>
+      </w:r>
+    </w:p>
+    <w:p>
+      <w:pPr>
+        <w:pStyle w:val="Retraitcorpsdetexte3"/>
+        <w:rPr>
+          <w:rStyle w:val="Lienhypertexte"/>
+        </w:rPr>
+      </w:pPr>
+      <w:r>
+        <w:t>Pour ce qui est du tableau des travailleurs,</w:t>
+      </w:r>
+      <w:r>
+        <w:t xml:space="preserve"> j’ai utilisé la librairie JavaS</w:t>
+      </w:r>
+      <w:r>
+        <w:t xml:space="preserve">cript </w:t>
+      </w:r>
+      <w:proofErr w:type="spellStart"/>
+      <w:r>
+        <w:t>DataTables</w:t>
+      </w:r>
+      <w:proofErr w:type="spellEnd"/>
+      <w:r>
+        <w:t xml:space="preserve"> (</w:t>
+      </w:r>
+      <w:hyperlink r:id="rId30" w:history="1">
+        <w:r>
+          <w:rPr>
+            <w:rStyle w:val="Lienhypertexte"/>
+          </w:rPr>
+          <w:t>https://datatables.net/</w:t>
+        </w:r>
+      </w:hyperlink>
+      <w:r>
+        <w:rPr>
+          <w:rStyle w:val="Lienhypertexte"/>
+        </w:rPr>
+        <w:t xml:space="preserve"> )</w:t>
+      </w:r>
+    </w:p>
+    <w:p>
+      <w:r>
+        <w:rPr>
+          <w:noProof/>
+        </w:rPr>
+        <w:lastRenderedPageBreak/>
+        <w:drawing>
+          <wp:inline distT="0" distB="0" distL="0" distR="0">
+            <wp:extent cx="5756275" cy="1785620"/>
+            <wp:effectExtent l="0" t="0" r="0" b="5080"/>
+            <wp:docPr id="224" name="Image 224" descr="H:\TPI\screens\Workers Table.PNG"/>
+            <wp:cNvGraphicFramePr>
+              <a:graphicFrameLocks xmlns:a="http://schemas.openxmlformats.org/drawingml/2006/main" noChangeAspect="1"/>
+            </wp:cNvGraphicFramePr>
+            <a:graphic xmlns:a="http://schemas.openxmlformats.org/drawingml/2006/main">
+              <a:graphicData uri="http://schemas.openxmlformats.org/drawingml/2006/picture">
+                <pic:pic xmlns:pic="http://schemas.openxmlformats.org/drawingml/2006/picture">
+                  <pic:nvPicPr>
+                    <pic:cNvPr id="0" name="Picture 10" descr="H:\TPI\screens\Workers Table.PNG"/>
+                    <pic:cNvPicPr>
+                      <a:picLocks noChangeAspect="1" noChangeArrowheads="1"/>
+                    </pic:cNvPicPr>
+                  </pic:nvPicPr>
+                  <pic:blipFill>
+                    <a:blip r:embed="rId31">
+                      <a:extLst>
+                        <a:ext uri="{28A0092B-C50C-407E-A947-70E740481C1C}">
+                          <a14:useLocalDpi xmlns:a14="http://schemas.microsoft.com/office/drawing/2010/main" val="0"/>
+                        </a:ext>
+                      </a:extLst>
+                    </a:blip>
+                    <a:srcRect/>
+                    <a:stretch>
+                      <a:fillRect/>
+                    </a:stretch>
+                  </pic:blipFill>
+                  <pic:spPr bwMode="auto">
+                    <a:xfrm>
+                      <a:off x="0" y="0"/>
+                      <a:ext cx="5756275" cy="1785620"/>
+                    </a:xfrm>
+                    <a:prstGeom prst="rect">
+                      <a:avLst/>
+                    </a:prstGeom>
+                    <a:noFill/>
+                    <a:ln>
+                      <a:noFill/>
+                    </a:ln>
+                  </pic:spPr>
+                </pic:pic>
+              </a:graphicData>
+            </a:graphic>
+          </wp:inline>
+        </w:drawing>
+      </w:r>
+    </w:p>
+    <w:p>
+      <w:pPr>
+        <w:pStyle w:val="Retraitcorpsdetexte3"/>
+      </w:pPr>
+      <w:r>
+        <w:t>Les données des travailleurs sont récupérées en</w:t>
+      </w:r>
+      <w:r>
+        <w:t xml:space="preserve"> </w:t>
+      </w:r>
+      <w:r>
+        <w:t>AJAX</w:t>
+      </w:r>
+      <w:r>
+        <w:t xml:space="preserve"> à l’aide de la fonctio</w:t>
+      </w:r>
+      <w:r>
+        <w:t>n «</w:t>
+      </w:r>
+      <w:r>
+        <w:t xml:space="preserve"> </w:t>
+      </w:r>
+      <w:proofErr w:type="spellStart"/>
+      <w:r>
+        <w:t>getWorkersArray</w:t>
+      </w:r>
+      <w:proofErr w:type="spellEnd"/>
+      <w:r>
+        <w:t xml:space="preserve"> </w:t>
+      </w:r>
+      <w:r>
+        <w:t>». Cette fonction procède ainsi :</w:t>
+      </w:r>
+    </w:p>
+    <w:p>
+      <w:pPr>
+        <w:pStyle w:val="Retraitcorpsdetexte3"/>
+        <w:numPr>
+          <w:ilvl w:val="0"/>
+          <w:numId w:val="11"/>
+        </w:numPr>
+      </w:pPr>
+      <w:r>
+        <w:t>Récupération de tous les travailleurs inscrits dans la base de données</w:t>
+      </w:r>
+    </w:p>
+    <w:p>
+      <w:pPr>
+        <w:pStyle w:val="Retraitcorpsdetexte3"/>
+        <w:numPr>
+          <w:ilvl w:val="0"/>
+          <w:numId w:val="11"/>
+        </w:numPr>
+      </w:pPr>
+      <w:r>
+        <w:t>Création d’un tableau vide</w:t>
+      </w:r>
+    </w:p>
+    <w:p>
+      <w:pPr>
+        <w:pStyle w:val="Retraitcorpsdetexte3"/>
+        <w:numPr>
+          <w:ilvl w:val="0"/>
+          <w:numId w:val="11"/>
+        </w:numPr>
+      </w:pPr>
+      <w:r>
+        <w:t xml:space="preserve">Utilisation d’une boucle qui parcourt </w:t>
+      </w:r>
+      <w:r>
+        <w:t xml:space="preserve">chaque travailleur et qui : </w:t>
+      </w:r>
+    </w:p>
+    <w:p>
+      <w:pPr>
+        <w:pStyle w:val="Retraitcorpsdetexte3"/>
+        <w:numPr>
+          <w:ilvl w:val="1"/>
+          <w:numId w:val="11"/>
+        </w:numPr>
+      </w:pPr>
+      <w:r>
+        <w:t>Modifie le format de la date</w:t>
+      </w:r>
+    </w:p>
+    <w:p>
+      <w:pPr>
+        <w:pStyle w:val="Retraitcorpsdetexte3"/>
+        <w:numPr>
+          <w:ilvl w:val="1"/>
+          <w:numId w:val="11"/>
+        </w:numPr>
+      </w:pPr>
+      <w:r>
+        <w:t>Modifie la manière dont est exprimé le MSP</w:t>
+      </w:r>
+    </w:p>
+    <w:p>
+      <w:pPr>
+        <w:pStyle w:val="Retraitcorpsdetexte3"/>
+        <w:numPr>
+          <w:ilvl w:val="1"/>
+          <w:numId w:val="11"/>
+        </w:numPr>
+      </w:pPr>
+      <w:r>
+        <w:t>Propose un lien pour supprimer le travailleur</w:t>
+      </w:r>
+    </w:p>
+    <w:p>
+      <w:pPr>
+        <w:pStyle w:val="Retraitcorpsdetexte3"/>
+      </w:pPr>
+      <w:r>
+        <w:t xml:space="preserve">Une fois les objets modifiés, ils sont au fur et à mesure implémentés dans le tableau </w:t>
+      </w:r>
+      <w:r>
+        <w:t>précédemment</w:t>
+      </w:r>
+      <w:r>
+        <w:t xml:space="preserve"> vide.</w:t>
+      </w:r>
+      <w:r>
+        <w:tab/>
+      </w:r>
+      <w:r>
+        <w:t xml:space="preserve"> </w:t>
+      </w:r>
+      <w:r>
+        <w:rPr>
+          <w:noProof/>
+        </w:rPr>
+        <w:drawing>
+          <wp:inline distT="0" distB="0" distL="0" distR="0" wp14:anchorId="164815F7" wp14:editId="667F5F66">
+            <wp:extent cx="4937632" cy="3577820"/>
+            <wp:effectExtent l="0" t="0" r="0" b="3810"/>
+            <wp:docPr id="30" name="Image 30" descr="H:\TPI\getWorkersArray.PNG"/>
+            <wp:cNvGraphicFramePr>
+              <a:graphicFrameLocks xmlns:a="http://schemas.openxmlformats.org/drawingml/2006/main" noChangeAspect="1"/>
+            </wp:cNvGraphicFramePr>
+            <a:graphic xmlns:a="http://schemas.openxmlformats.org/drawingml/2006/main">
+              <a:graphicData uri="http://schemas.openxmlformats.org/drawingml/2006/picture">
+                <pic:pic xmlns:pic="http://schemas.openxmlformats.org/drawingml/2006/picture">
+                  <pic:nvPicPr>
+                    <pic:cNvPr id="0" name="Picture 6" descr="H:\TPI\getWorkersArray.PNG"/>
+                    <pic:cNvPicPr>
+                      <a:picLocks noChangeAspect="1" noChangeArrowheads="1"/>
+                    </pic:cNvPicPr>
+                  </pic:nvPicPr>
+                  <pic:blipFill>
+                    <a:blip r:embed="rId32">
+                      <a:extLst>
+                        <a:ext uri="{28A0092B-C50C-407E-A947-70E740481C1C}">
+                          <a14:useLocalDpi xmlns:a14="http://schemas.microsoft.com/office/drawing/2010/main" val="0"/>
+                        </a:ext>
+                      </a:extLst>
+                    </a:blip>
+                    <a:srcRect/>
+                    <a:stretch>
+                      <a:fillRect/>
+                    </a:stretch>
+                  </pic:blipFill>
+                  <pic:spPr bwMode="auto">
+                    <a:xfrm>
+                      <a:off x="0" y="0"/>
+                      <a:ext cx="4944440" cy="3582753"/>
+                    </a:xfrm>
+                    <a:prstGeom prst="rect">
+                      <a:avLst/>
+                    </a:prstGeom>
+                    <a:noFill/>
+                    <a:ln>
+                      <a:noFill/>
+                    </a:ln>
+                  </pic:spPr>
+                </pic:pic>
+              </a:graphicData>
+            </a:graphic>
+          </wp:inline>
+        </w:drawing>
+      </w:r>
+    </w:p>
+    <w:p>
+      <w:pPr>
+        <w:pStyle w:val="Retraitcorpsdetexte3"/>
+      </w:pPr>
+      <w:r>
+        <w:lastRenderedPageBreak/>
+        <w:t>J’ai ajouté une ligne à la fin du tableau qui fait office de formulaire pour ajouter un travailleur.</w:t>
+      </w:r>
+      <w:r>
+        <w:rPr>
+          <w:noProof/>
+        </w:rPr>
+        <w:t xml:space="preserve"> </w:t>
+      </w:r>
+    </w:p>
+    <w:p>
+      <w:pPr>
+        <w:pStyle w:val="Retraitcorpsdetexte3"/>
+      </w:pPr>
+      <w:r>
+        <w:t xml:space="preserve">A la fin, le tableau est retourné et j’ai mappé </w:t>
+      </w:r>
+      <w:proofErr w:type="spellStart"/>
+      <w:r>
+        <w:t>DataTables</w:t>
+      </w:r>
+      <w:proofErr w:type="spellEnd"/>
+      <w:r>
+        <w:t xml:space="preserve"> pour qu’il puisse facilement mettre chaque case dans la bonne colonne.</w:t>
+      </w:r>
+    </w:p>
+    <w:p>
+      <w:pPr>
+        <w:pStyle w:val="Retraitcorpsdetexte3"/>
+      </w:pPr>
+      <w:r>
+        <w:t xml:space="preserve">La deuxième partie de la page est utilisée pour afficher le tableau des Maître Sociaux Professionnels. </w:t>
+      </w:r>
+      <w:r>
+        <w:t xml:space="preserve">Etant donné que c’est un tableau qui ne va pas beaucoup être utilisé, j’ai préféré utiliser un tableau simple, où Les formulaires ne sont pas dynamiques. </w:t>
+      </w:r>
+    </w:p>
+    <w:p>
+      <w:r>
+        <w:rPr>
+          <w:noProof/>
+        </w:rPr>
+        <w:drawing>
+          <wp:inline distT="0" distB="0" distL="0" distR="0">
+            <wp:extent cx="5756275" cy="1957705"/>
+            <wp:effectExtent l="0" t="0" r="0" b="4445"/>
+            <wp:docPr id="205" name="Image 205" descr="H:\TPI\screens\MSP Table.PNG"/>
+            <wp:cNvGraphicFramePr>
+              <a:graphicFrameLocks xmlns:a="http://schemas.openxmlformats.org/drawingml/2006/main" noChangeAspect="1"/>
+            </wp:cNvGraphicFramePr>
+            <a:graphic xmlns:a="http://schemas.openxmlformats.org/drawingml/2006/main">
+              <a:graphicData uri="http://schemas.openxmlformats.org/drawingml/2006/picture">
+                <pic:pic xmlns:pic="http://schemas.openxmlformats.org/drawingml/2006/picture">
+                  <pic:nvPicPr>
+                    <pic:cNvPr id="0" name="Picture 8" descr="H:\TPI\screens\MSP Table.PNG"/>
+                    <pic:cNvPicPr>
+                      <a:picLocks noChangeAspect="1" noChangeArrowheads="1"/>
+                    </pic:cNvPicPr>
+                  </pic:nvPicPr>
+                  <pic:blipFill>
+                    <a:blip r:embed="rId33">
+                      <a:extLst>
+                        <a:ext uri="{28A0092B-C50C-407E-A947-70E740481C1C}">
+                          <a14:useLocalDpi xmlns:a14="http://schemas.microsoft.com/office/drawing/2010/main" val="0"/>
+                        </a:ext>
+                      </a:extLst>
+                    </a:blip>
+                    <a:srcRect/>
+                    <a:stretch>
+                      <a:fillRect/>
+                    </a:stretch>
+                  </pic:blipFill>
+                  <pic:spPr bwMode="auto">
+                    <a:xfrm>
+                      <a:off x="0" y="0"/>
+                      <a:ext cx="5756275" cy="1957705"/>
+                    </a:xfrm>
+                    <a:prstGeom prst="rect">
+                      <a:avLst/>
+                    </a:prstGeom>
+                    <a:noFill/>
+                    <a:ln>
+                      <a:noFill/>
+                    </a:ln>
+                  </pic:spPr>
+                </pic:pic>
+              </a:graphicData>
+            </a:graphic>
+          </wp:inline>
+        </w:drawing>
+      </w:r>
+    </w:p>
+    <w:p>
+      <w:pPr>
+        <w:pStyle w:val="Titre3"/>
+      </w:pPr>
+      <w:r>
+        <w:t xml:space="preserve">Menu </w:t>
+      </w:r>
+      <w:r>
+        <w:t>de gestion de niveaux</w:t>
+      </w:r>
+    </w:p>
+    <w:p>
+      <w:pPr>
+        <w:pStyle w:val="Retraitcorpsdetexte3"/>
+      </w:pPr>
+      <w:r>
+        <w:t xml:space="preserve">Ce menu est disponible sous forme de pop-up suite au clic sur </w:t>
+      </w:r>
+      <w:r>
+        <w:t>le bouton « Gestion niveaux »</w:t>
+      </w:r>
+      <w:r>
+        <w:t xml:space="preserve"> présent sur la page de planning</w:t>
+      </w:r>
+      <w:r>
+        <w:t>.</w:t>
+      </w:r>
+      <w:r>
+        <w:t xml:space="preserve"> Il représente tous les niveaux de la base de données, présentés sous forme hiérarchique. </w:t>
+      </w:r>
+    </w:p>
+    <w:p>
+      <w:pPr>
+        <w:pStyle w:val="Retraitcorpsdetexte3"/>
+      </w:pPr>
+      <w:r>
+        <w:t>Le tableau est généré en PHP et HTML mais est récupéré à l’aide d’AJAX. Etant donné que les formulaires sont aussi envoyés en AJAX, cela permet à l’utilisateur d’effectuer plusieurs actions sur son menu sans devoir rafraichir la page à chaque fois et relancer le menu en appuyant sur le bouton qui permet son affichage.</w:t>
+      </w:r>
+    </w:p>
+    <w:p>
+      <w:pPr>
+        <w:pStyle w:val="Retraitcorpsdetexte3"/>
+      </w:pPr>
+      <w:r>
+        <w:t>Chaque atelier, peu importe son niveau, peut être supprimé à l’aide du bouton sous forme de croix. Si l’utilisateur souhaite supprimer un atelier de niveau 2 alors que plusieurs ateliers de niveau 3 y sont attachés, une erreur intervient indiquant que l’opération est impossible. L’utilisateur doit alors d’abord supprimer les ateliers de niveau 3 pour réaliser son action.</w:t>
+      </w:r>
+    </w:p>
+    <w:p>
+      <w:pPr>
+        <w:pStyle w:val="Retraitcorpsdetexte3"/>
+      </w:pPr>
+      <w:bookmarkStart w:id="32" w:name="_GoBack"/>
+      <w:bookmarkEnd w:id="32"/>
+    </w:p>
+    <w:p>
+      <w:pPr>
+        <w:pStyle w:val="Retraitcorpsdetexte3"/>
+        <w:keepNext/>
+      </w:pPr>
+      <w:r>
+        <w:lastRenderedPageBreak/>
+        <w:drawing>
+          <wp:inline distT="0" distB="0" distL="0" distR="0">
+            <wp:extent cx="4940215" cy="4945666"/>
+            <wp:effectExtent l="0" t="0" r="0" b="7620"/>
+            <wp:docPr id="26" name="Image 26" descr="H:\TPI\screens\levels_menu_screen.PNG"/>
+            <wp:cNvGraphicFramePr>
+              <a:graphicFrameLocks xmlns:a="http://schemas.openxmlformats.org/drawingml/2006/main" noChangeAspect="1"/>
+            </wp:cNvGraphicFramePr>
+            <a:graphic xmlns:a="http://schemas.openxmlformats.org/drawingml/2006/main">
+              <a:graphicData uri="http://schemas.openxmlformats.org/drawingml/2006/picture">
+                <pic:pic xmlns:pic="http://schemas.openxmlformats.org/drawingml/2006/picture">
+                  <pic:nvPicPr>
+                    <pic:cNvPr id="0" name="Picture 3" descr="H:\TPI\screens\levels_menu_screen.PNG"/>
+                    <pic:cNvPicPr>
+                      <a:picLocks noChangeAspect="1" noChangeArrowheads="1"/>
+                    </pic:cNvPicPr>
+                  </pic:nvPicPr>
+                  <pic:blipFill>
+                    <a:blip r:embed="rId34">
+                      <a:extLst>
+                        <a:ext uri="{28A0092B-C50C-407E-A947-70E740481C1C}">
+                          <a14:useLocalDpi xmlns:a14="http://schemas.microsoft.com/office/drawing/2010/main" val="0"/>
+                        </a:ext>
+                      </a:extLst>
+                    </a:blip>
+                    <a:srcRect/>
+                    <a:stretch>
+                      <a:fillRect/>
+                    </a:stretch>
+                  </pic:blipFill>
+                  <pic:spPr bwMode="auto">
+                    <a:xfrm>
+                      <a:off x="0" y="0"/>
+                      <a:ext cx="4945346" cy="4950802"/>
+                    </a:xfrm>
+                    <a:prstGeom prst="rect">
+                      <a:avLst/>
+                    </a:prstGeom>
+                    <a:noFill/>
+                    <a:ln>
+                      <a:noFill/>
+                    </a:ln>
+                  </pic:spPr>
+                </pic:pic>
+              </a:graphicData>
+            </a:graphic>
+          </wp:inline>
+        </w:drawing>
+      </w:r>
+    </w:p>
+    <w:p>
+      <w:pPr>
+        <w:pStyle w:val="Retraitcorpsdetexte3"/>
+      </w:pPr>
+      <w:r>
+        <w:t xml:space="preserve">Au premier abord ce menu semble un peu confus. </w:t>
+      </w:r>
+      <w:r>
+        <w:t>Voici comment il faut le comprendre :</w:t>
+      </w:r>
+    </w:p>
+    <w:p>
+      <w:pPr>
+        <w:pStyle w:val="Retraitcorpsdetexte3"/>
+      </w:pPr>
+      <w:r>
+        <w:t xml:space="preserve">Niveau 1 : Ce sont les casiers principaux. Le titre est en grand et à l’intérieur se situent les ateliers concernant les niveaux plus </w:t>
+      </w:r>
+      <w:r>
+        <w:t>élevés</w:t>
+      </w:r>
+      <w:r>
+        <w:t>.</w:t>
+      </w:r>
+      <w:r>
+        <w:t xml:space="preserve"> </w:t>
+      </w:r>
+      <w:r>
+        <w:t>Le dernier casier est constitué d’un formulaire pour ajouter un atelier de niveau 1. Dans le formulaire, on peut définir un nom d’atelier ainsi qu’une couleur.</w:t>
+      </w:r>
+    </w:p>
+    <w:p>
+      <w:pPr>
+        <w:pStyle w:val="Retraitcorpsdetexte3"/>
+      </w:pPr>
+      <w:r>
+        <w:t>Note : La couleur sélectionnée pour l’atelier de niveau 1 sera affichée par la suite</w:t>
+      </w:r>
+    </w:p>
+    <w:p>
+      <w:pPr>
+        <w:pStyle w:val="Retraitcorpsdetexte3"/>
+      </w:pPr>
+      <w:r>
+        <w:t>Niveau 2 : Ces casiers se situent directement dans un casier de niveau 1. Dans chaque casier de niveau 1, un formulaire simple avec juste un champ texte est à disposition pour ajouter un atelier de niveau 2.</w:t>
+      </w:r>
+    </w:p>
+    <w:p>
+      <w:pPr>
+        <w:pStyle w:val="Retraitcorpsdetexte3"/>
+      </w:pPr>
+      <w:r>
+        <w:t>Niveau 3 : Les casiers de niveau 3 représente directement les ateliers. Ils sont à l’intérieur des casiers de niveau 2. Comme pour le niveau 2, un formulaire simple est à disposition dans chaque casier de niveau 2 pour ajouter un atelier.</w:t>
+      </w:r>
+    </w:p>
+    <w:p>
+      <w:pPr>
+        <w:pStyle w:val="Informations"/>
+        <w:ind w:left="0"/>
+      </w:pPr>
     </w:p>
     <w:p>
       <w:pPr>
@@ -8069,28 +9270,13 @@
         <w:ind w:left="426" w:hanging="426"/>
       </w:pPr>
       <w:r>
-        <w:t xml:space="preserve">Ce paragraphe permet de spécifier la stratégie de </w:t>
-      </w:r>
-      <w:r>
-        <w:t>test </w:t>
-      </w:r>
-      <w:r>
-        <w:t xml:space="preserve">qui sera menée au point </w:t>
-      </w:r>
-      <w:r>
-        <w:fldChar w:fldCharType="begin"/>
-      </w:r>
-      <w:r>
-        <w:instrText xml:space="preserve"> REF _Ref308525868 \r \h </w:instrText>
-      </w:r>
-      <w:r>
-        <w:fldChar w:fldCharType="separate"/>
-      </w:r>
-      <w:r>
-        <w:t>5.1</w:t>
-      </w:r>
-      <w:r>
-        <w:fldChar w:fldCharType="end"/>
+        <w:t>Ce</w:t>
+      </w:r>
+      <w:r>
+        <w:t>tte partie</w:t>
+      </w:r>
+      <w:r>
+        <w:t xml:space="preserve"> permet de reproduire ou reprendre le projet par un tiers.</w:t>
       </w:r>
     </w:p>
     <w:p>
@@ -8103,8 +9289,760 @@
         <w:ind w:left="426" w:hanging="426"/>
       </w:pPr>
       <w:r>
-        <w:t>Qui, quand, avec quelles données, dans quel ordre, etc.</w:t>
-      </w:r>
+        <w:t xml:space="preserve">Pour chaque </w:t>
+      </w:r>
+      <w:r>
+        <w:t xml:space="preserve">étape, il faut décrire sa mise en </w:t>
+      </w:r>
+      <w:r>
+        <w:t>œuvre. Typiquement</w:t>
+      </w:r>
+      <w:r>
+        <w:t> :</w:t>
+      </w:r>
+    </w:p>
+    <w:p>
+      <w:pPr>
+        <w:pStyle w:val="Informations"/>
+        <w:numPr>
+          <w:ilvl w:val="6"/>
+          <w:numId w:val="5"/>
+        </w:numPr>
+        <w:tabs>
+          <w:tab w:val="clear" w:pos="4395"/>
+        </w:tabs>
+        <w:ind w:left="709" w:hanging="283"/>
+      </w:pPr>
+      <w:r>
+        <w:t>Versions des outils logiciels utilisés (OS, applications, pilotes, librairies, etc.)</w:t>
+      </w:r>
+    </w:p>
+    <w:p>
+      <w:pPr>
+        <w:pStyle w:val="Informations"/>
+        <w:numPr>
+          <w:ilvl w:val="6"/>
+          <w:numId w:val="5"/>
+        </w:numPr>
+        <w:tabs>
+          <w:tab w:val="clear" w:pos="4395"/>
+        </w:tabs>
+        <w:ind w:left="709" w:hanging="283"/>
+      </w:pPr>
+      <w:r>
+        <w:t>Configurations spéciales</w:t>
+      </w:r>
+      <w:r>
+        <w:t xml:space="preserve"> des outils (Equipements, </w:t>
+      </w:r>
+      <w:r>
+        <w:t>PC</w:t>
+      </w:r>
+      <w:r>
+        <w:t xml:space="preserve">, machines, </w:t>
+      </w:r>
+      <w:r>
+        <w:t xml:space="preserve">outillage, </w:t>
+      </w:r>
+      <w:r>
+        <w:t>etc.)</w:t>
+      </w:r>
+    </w:p>
+    <w:p>
+      <w:pPr>
+        <w:pStyle w:val="Informations"/>
+        <w:numPr>
+          <w:ilvl w:val="6"/>
+          <w:numId w:val="5"/>
+        </w:numPr>
+        <w:tabs>
+          <w:tab w:val="clear" w:pos="4395"/>
+        </w:tabs>
+        <w:ind w:left="709" w:hanging="283"/>
+      </w:pPr>
+      <w:r>
+        <w:t xml:space="preserve">Code source </w:t>
+      </w:r>
+      <w:r>
+        <w:t xml:space="preserve">commenté </w:t>
+      </w:r>
+      <w:r>
+        <w:t xml:space="preserve">des </w:t>
+      </w:r>
+      <w:r>
+        <w:t>éléments logiciels</w:t>
+      </w:r>
+      <w:r>
+        <w:t xml:space="preserve"> développés.</w:t>
+      </w:r>
+    </w:p>
+    <w:p>
+      <w:pPr>
+        <w:pStyle w:val="Informations"/>
+        <w:numPr>
+          <w:ilvl w:val="6"/>
+          <w:numId w:val="5"/>
+        </w:numPr>
+        <w:tabs>
+          <w:tab w:val="clear" w:pos="4395"/>
+        </w:tabs>
+        <w:ind w:left="709" w:hanging="283"/>
+      </w:pPr>
+      <w:r>
+        <w:t>Modèle physique d’une base de données.</w:t>
+      </w:r>
+    </w:p>
+    <w:p>
+      <w:pPr>
+        <w:pStyle w:val="Informations"/>
+        <w:numPr>
+          <w:ilvl w:val="6"/>
+          <w:numId w:val="5"/>
+        </w:numPr>
+        <w:tabs>
+          <w:tab w:val="clear" w:pos="4395"/>
+        </w:tabs>
+        <w:ind w:left="709" w:hanging="283"/>
+      </w:pPr>
+      <w:r>
+        <w:t>Arborescences des documents produits</w:t>
+      </w:r>
+      <w:r>
+        <w:t>.</w:t>
+      </w:r>
+    </w:p>
+    <w:p>
+      <w:pPr>
+        <w:pStyle w:val="Informations"/>
+        <w:numPr>
+          <w:ilvl w:val="6"/>
+          <w:numId w:val="5"/>
+        </w:numPr>
+        <w:tabs>
+          <w:tab w:val="clear" w:pos="4395"/>
+        </w:tabs>
+        <w:ind w:left="709" w:hanging="283"/>
+        <w:rPr>
+          <w:color w:val="FF0000"/>
+        </w:rPr>
+      </w:pPr>
+      <w:r>
+        <w:rPr>
+          <w:color w:val="FF0000"/>
+        </w:rPr>
+        <w:t xml:space="preserve">Schémas, </w:t>
+      </w:r>
+      <w:r>
+        <w:rPr>
+          <w:color w:val="FF0000"/>
+        </w:rPr>
+        <w:t>plans</w:t>
+      </w:r>
+      <w:r>
+        <w:rPr>
+          <w:color w:val="FF0000"/>
+        </w:rPr>
+        <w:t xml:space="preserve"> d’adressages, </w:t>
+      </w:r>
+      <w:r>
+        <w:rPr>
+          <w:color w:val="FF0000"/>
+        </w:rPr>
+        <w:t xml:space="preserve">plan de </w:t>
+      </w:r>
+      <w:r>
+        <w:rPr>
+          <w:color w:val="FF0000"/>
+        </w:rPr>
+        <w:t>nommage, etc.</w:t>
+      </w:r>
+    </w:p>
+    <w:p>
+      <w:pPr>
+        <w:pStyle w:val="Informations"/>
+        <w:numPr>
+          <w:ilvl w:val="5"/>
+          <w:numId w:val="7"/>
+        </w:numPr>
+        <w:ind w:left="426" w:hanging="426"/>
+      </w:pPr>
+      <w:r>
+        <w:t>Il faut décrire le parcours de réalisation e</w:t>
+      </w:r>
+      <w:r>
+        <w:t>t</w:t>
+      </w:r>
+      <w:r>
+        <w:t xml:space="preserve"> justifi</w:t>
+      </w:r>
+      <w:r>
+        <w:t>er</w:t>
+      </w:r>
+      <w:r>
+        <w:t xml:space="preserve"> les choix. </w:t>
+      </w:r>
+    </w:p>
+    <w:p>
+      <w:pPr>
+        <w:pStyle w:val="Titre2"/>
+      </w:pPr>
+      <w:bookmarkStart w:id="33" w:name="_Toc532179960"/>
+      <w:bookmarkStart w:id="34" w:name="_Toc165969644"/>
+      <w:bookmarkStart w:id="35" w:name="_Toc482166700"/>
+      <w:r>
+        <w:t>Modifications</w:t>
+      </w:r>
+      <w:bookmarkEnd w:id="33"/>
+      <w:bookmarkEnd w:id="34"/>
+      <w:bookmarkEnd w:id="35"/>
+    </w:p>
+    <w:p>
+      <w:pPr>
+        <w:pStyle w:val="Informations"/>
+        <w:numPr>
+          <w:ilvl w:val="5"/>
+          <w:numId w:val="7"/>
+        </w:numPr>
+        <w:ind w:left="426" w:hanging="426"/>
+      </w:pPr>
+      <w:r>
+        <w:t>Historique</w:t>
+      </w:r>
+      <w:r>
+        <w:t xml:space="preserve"> des modifications demandées (ou nécessaires) au</w:t>
+      </w:r>
+      <w:r>
+        <w:t>x</w:t>
+      </w:r>
+      <w:r>
+        <w:t xml:space="preserve"> spécifications détaillé</w:t>
+      </w:r>
+      <w:r>
+        <w:t>es.</w:t>
+      </w:r>
+    </w:p>
+    <w:p>
+      <w:pPr>
+        <w:pStyle w:val="Informations"/>
+        <w:numPr>
+          <w:ilvl w:val="5"/>
+          <w:numId w:val="7"/>
+        </w:numPr>
+        <w:ind w:left="426" w:hanging="426"/>
+      </w:pPr>
+      <w:r>
+        <w:t>Date, raison, description, etc.</w:t>
+      </w:r>
+    </w:p>
+    <w:p>
+      <w:pPr>
+        <w:pStyle w:val="Titre1"/>
+      </w:pPr>
+      <w:bookmarkStart w:id="36" w:name="_Toc532179966"/>
+      <w:bookmarkStart w:id="37" w:name="_Toc165969650"/>
+      <w:bookmarkStart w:id="38" w:name="_Toc482166701"/>
+      <w:r>
+        <w:t>Tests</w:t>
+      </w:r>
+      <w:bookmarkEnd w:id="36"/>
+      <w:bookmarkEnd w:id="37"/>
+      <w:bookmarkEnd w:id="38"/>
+    </w:p>
+    <w:p>
+      <w:pPr>
+        <w:pStyle w:val="Titre2"/>
+      </w:pPr>
+      <w:bookmarkStart w:id="39" w:name="_Toc532179968"/>
+      <w:bookmarkStart w:id="40" w:name="_Toc165969652"/>
+      <w:bookmarkStart w:id="41" w:name="_Ref308525868"/>
+      <w:bookmarkStart w:id="42" w:name="_Toc482166702"/>
+      <w:r>
+        <w:t>Dossier des tests</w:t>
+      </w:r>
+      <w:bookmarkEnd w:id="39"/>
+      <w:bookmarkEnd w:id="40"/>
+      <w:bookmarkEnd w:id="41"/>
+      <w:bookmarkEnd w:id="42"/>
+    </w:p>
+    <w:p>
+      <w:pPr>
+        <w:pStyle w:val="Informations"/>
+        <w:numPr>
+          <w:ilvl w:val="5"/>
+          <w:numId w:val="7"/>
+        </w:numPr>
+        <w:ind w:left="426" w:hanging="426"/>
+      </w:pPr>
+      <w:r>
+        <w:t>On dresse le bilan des t</w:t>
+      </w:r>
+      <w:r>
+        <w:t>ests effectués (qui, quand, avec quelles données…)</w:t>
+      </w:r>
+      <w:r>
+        <w:t xml:space="preserve"> sous forme de procédure. Lorsque cela est possible, fournir un tableau des tests effectués avec les résultats </w:t>
+      </w:r>
+      <w:r>
+        <w:rPr>
+          <w:color w:val="FF0000"/>
+        </w:rPr>
+        <w:t xml:space="preserve">attendus et </w:t>
+      </w:r>
+      <w:r>
+        <w:rPr>
+          <w:color w:val="FF0000"/>
+        </w:rPr>
+        <w:t>obtenus</w:t>
+      </w:r>
+      <w:r>
+        <w:rPr>
+          <w:color w:val="FF0000"/>
+        </w:rPr>
+        <w:t>, ainsi que</w:t>
+      </w:r>
+      <w:r>
+        <w:rPr>
+          <w:color w:val="FF0000"/>
+        </w:rPr>
+        <w:t xml:space="preserve"> </w:t>
+      </w:r>
+      <w:r>
+        <w:t>les</w:t>
+      </w:r>
+      <w:r>
+        <w:t xml:space="preserve"> actions à entreprendre en conséquence</w:t>
+      </w:r>
+      <w:r>
+        <w:t xml:space="preserve"> (et une estimation de leur durée)</w:t>
+      </w:r>
+      <w:r>
+        <w:t>.</w:t>
+      </w:r>
+    </w:p>
+    <w:p>
+      <w:pPr>
+        <w:pStyle w:val="Informations"/>
+        <w:numPr>
+          <w:ilvl w:val="5"/>
+          <w:numId w:val="7"/>
+        </w:numPr>
+        <w:ind w:left="426" w:hanging="426"/>
+      </w:pPr>
+      <w:r>
+        <w:t xml:space="preserve">Si des tests prévus dans la stratégie n'ont pas pu être </w:t>
+      </w:r>
+      <w:r>
+        <w:t>effectués :</w:t>
+      </w:r>
+    </w:p>
+    <w:p>
+      <w:pPr>
+        <w:pStyle w:val="Informations"/>
+        <w:numPr>
+          <w:ilvl w:val="6"/>
+          <w:numId w:val="5"/>
+        </w:numPr>
+        <w:tabs>
+          <w:tab w:val="clear" w:pos="4395"/>
+        </w:tabs>
+        <w:ind w:left="709" w:hanging="283"/>
+      </w:pPr>
+      <w:proofErr w:type="gramStart"/>
+      <w:r>
+        <w:t>raison</w:t>
+      </w:r>
+      <w:proofErr w:type="gramEnd"/>
+      <w:r>
+        <w:t>, décisions, etc.</w:t>
+      </w:r>
+    </w:p>
+    <w:p>
+      <w:pPr>
+        <w:pStyle w:val="Informations"/>
+        <w:numPr>
+          <w:ilvl w:val="5"/>
+          <w:numId w:val="7"/>
+        </w:numPr>
+        <w:ind w:left="426" w:hanging="426"/>
+      </w:pPr>
+      <w:r>
+        <w:t>Liste des bugs répertoriés avec la date de découverte et leur état:</w:t>
+      </w:r>
+    </w:p>
+    <w:p>
+      <w:pPr>
+        <w:pStyle w:val="Informations"/>
+        <w:numPr>
+          <w:ilvl w:val="6"/>
+          <w:numId w:val="5"/>
+        </w:numPr>
+        <w:tabs>
+          <w:tab w:val="clear" w:pos="4395"/>
+        </w:tabs>
+        <w:ind w:left="709" w:hanging="283"/>
+      </w:pPr>
+      <w:r>
+        <w:t>Corrigé</w:t>
+      </w:r>
+      <w:r>
+        <w:t xml:space="preserve">, </w:t>
+      </w:r>
+      <w:r>
+        <w:t>date de correction, corrigé par, etc.</w:t>
+      </w:r>
+    </w:p>
+    <w:p>
+      <w:pPr>
+        <w:pStyle w:val="Titre1"/>
+      </w:pPr>
+      <w:bookmarkStart w:id="43" w:name="_Toc165969653"/>
+      <w:bookmarkStart w:id="44" w:name="_Toc482166703"/>
+      <w:r>
+        <w:t>Conclusion</w:t>
+      </w:r>
+      <w:bookmarkEnd w:id="43"/>
+      <w:bookmarkEnd w:id="44"/>
+    </w:p>
+    <w:p>
+      <w:pPr>
+        <w:pStyle w:val="Titre2"/>
+      </w:pPr>
+      <w:bookmarkStart w:id="45" w:name="_Toc165969654"/>
+      <w:bookmarkStart w:id="46" w:name="_Toc482166704"/>
+      <w:r>
+        <w:t xml:space="preserve">Bilan des </w:t>
+      </w:r>
+      <w:bookmarkEnd w:id="45"/>
+      <w:r>
+        <w:t>fonctionnalités demandées</w:t>
+      </w:r>
+      <w:bookmarkEnd w:id="46"/>
+    </w:p>
+    <w:p>
+      <w:pPr>
+        <w:pStyle w:val="Informations"/>
+        <w:numPr>
+          <w:ilvl w:val="5"/>
+          <w:numId w:val="7"/>
+        </w:numPr>
+        <w:ind w:left="426" w:hanging="426"/>
+      </w:pPr>
+      <w:r>
+        <w:t xml:space="preserve">Il s’agit de reprendre point par point les fonctionnalités décrites dans les spécifications de départ </w:t>
+      </w:r>
+      <w:r>
+        <w:t>et de définir si elles sont atteintes ou pas, et pourquoi.</w:t>
+      </w:r>
+    </w:p>
+    <w:p>
+      <w:pPr>
+        <w:pStyle w:val="Informations"/>
+        <w:numPr>
+          <w:ilvl w:val="5"/>
+          <w:numId w:val="7"/>
+        </w:numPr>
+        <w:ind w:left="426" w:hanging="426"/>
+      </w:pPr>
+      <w:r>
+        <w:t>Si ce n’est pas le cas, estimer</w:t>
+      </w:r>
+      <w:r>
+        <w:t xml:space="preserve"> en « % » ou en « temps supplémentaire » </w:t>
+      </w:r>
+      <w:r>
+        <w:t>le travail qu’il reste à accomplir pour terminer le tout.</w:t>
+      </w:r>
+    </w:p>
+    <w:p>
+      <w:pPr>
+        <w:pStyle w:val="Titre2"/>
+      </w:pPr>
+      <w:bookmarkStart w:id="47" w:name="_Toc165969655"/>
+      <w:bookmarkStart w:id="48" w:name="_Toc482166705"/>
+      <w:r>
+        <w:t>Bilan de la planification</w:t>
+      </w:r>
+      <w:bookmarkEnd w:id="47"/>
+      <w:bookmarkEnd w:id="48"/>
+    </w:p>
+    <w:p>
+      <w:pPr>
+        <w:pStyle w:val="Informations"/>
+        <w:numPr>
+          <w:ilvl w:val="5"/>
+          <w:numId w:val="7"/>
+        </w:numPr>
+        <w:ind w:left="426" w:hanging="426"/>
+      </w:pPr>
+      <w:r>
+        <w:t xml:space="preserve">Distinguer </w:t>
+      </w:r>
+      <w:r>
+        <w:t xml:space="preserve">et expliquer </w:t>
+      </w:r>
+      <w:r>
+        <w:t xml:space="preserve">les tâches qui ont généré des retards ou de l'avance dans la </w:t>
+      </w:r>
+      <w:r>
+        <w:t>gestion du</w:t>
+      </w:r>
+      <w:r>
+        <w:t xml:space="preserve"> projet.</w:t>
+      </w:r>
+      <w:r>
+        <w:t xml:space="preserve"> Indiquer les différence</w:t>
+      </w:r>
+      <w:r>
+        <w:t>s</w:t>
+      </w:r>
+      <w:r>
+        <w:t xml:space="preserve"> entre les planifications initiales et détaillées avec le journal de travail.</w:t>
+      </w:r>
+    </w:p>
+    <w:p>
+      <w:pPr>
+        <w:pStyle w:val="Titre2"/>
+      </w:pPr>
+      <w:bookmarkStart w:id="49" w:name="_Toc165969656"/>
+      <w:bookmarkStart w:id="50" w:name="_Toc482166706"/>
+      <w:r>
+        <w:t>Bilan personnel</w:t>
+      </w:r>
+      <w:bookmarkEnd w:id="49"/>
+      <w:bookmarkEnd w:id="50"/>
+    </w:p>
+    <w:p>
+      <w:pPr>
+        <w:pStyle w:val="Informations"/>
+        <w:numPr>
+          <w:ilvl w:val="5"/>
+          <w:numId w:val="7"/>
+        </w:numPr>
+        <w:ind w:left="426" w:hanging="426"/>
+      </w:pPr>
+      <w:r>
+        <w:t>Si c’était à refaire</w:t>
+      </w:r>
+      <w:r>
+        <w:t>:</w:t>
+      </w:r>
+    </w:p>
+    <w:p>
+      <w:pPr>
+        <w:pStyle w:val="Informations"/>
+        <w:numPr>
+          <w:ilvl w:val="6"/>
+          <w:numId w:val="5"/>
+        </w:numPr>
+        <w:tabs>
+          <w:tab w:val="clear" w:pos="4395"/>
+        </w:tabs>
+        <w:ind w:left="709" w:hanging="283"/>
+      </w:pPr>
+      <w:r>
+        <w:t>Q</w:t>
+      </w:r>
+      <w:r>
+        <w:t xml:space="preserve">u’est-ce </w:t>
+      </w:r>
+      <w:r>
+        <w:t>qu’il faudrait garder</w:t>
+      </w:r>
+      <w:r>
+        <w:t> </w:t>
+      </w:r>
+      <w:r>
+        <w:t>? Les</w:t>
+      </w:r>
+      <w:r>
+        <w:t xml:space="preserve"> plus et les moins ?</w:t>
+      </w:r>
+    </w:p>
+    <w:p>
+      <w:pPr>
+        <w:pStyle w:val="Informations"/>
+        <w:numPr>
+          <w:ilvl w:val="6"/>
+          <w:numId w:val="5"/>
+        </w:numPr>
+        <w:tabs>
+          <w:tab w:val="clear" w:pos="4395"/>
+        </w:tabs>
+        <w:ind w:left="709" w:hanging="283"/>
+      </w:pPr>
+      <w:r>
+        <w:t>Q</w:t>
+      </w:r>
+      <w:r>
+        <w:t xml:space="preserve">u’est-ce </w:t>
+      </w:r>
+      <w:r>
+        <w:t>qu’il faudrait gérer, réaliser ou traiter différemment ?</w:t>
+      </w:r>
+    </w:p>
+    <w:p>
+      <w:pPr>
+        <w:pStyle w:val="Informations"/>
+        <w:numPr>
+          <w:ilvl w:val="5"/>
+          <w:numId w:val="7"/>
+        </w:numPr>
+        <w:ind w:left="426" w:hanging="426"/>
+      </w:pPr>
+      <w:r>
+        <w:t>Qu’est que ce projet m’a appris ?</w:t>
+      </w:r>
+    </w:p>
+    <w:p>
+      <w:pPr>
+        <w:pStyle w:val="Informations"/>
+        <w:numPr>
+          <w:ilvl w:val="5"/>
+          <w:numId w:val="7"/>
+        </w:numPr>
+        <w:ind w:left="426" w:hanging="426"/>
+      </w:pPr>
+      <w:r>
+        <w:lastRenderedPageBreak/>
+        <w:t>Suite à donner, améliorations souhaitables, …</w:t>
+      </w:r>
+    </w:p>
+    <w:p>
+      <w:pPr>
+        <w:pStyle w:val="Informations"/>
+        <w:numPr>
+          <w:ilvl w:val="5"/>
+          <w:numId w:val="7"/>
+        </w:numPr>
+        <w:ind w:left="426" w:hanging="426"/>
+      </w:pPr>
+      <w:r>
+        <w:t>Remerciements, signature, etc.</w:t>
+      </w:r>
+    </w:p>
+    <w:p>
+      <w:pPr>
+        <w:pStyle w:val="Titre1"/>
+      </w:pPr>
+      <w:bookmarkStart w:id="51" w:name="_Toc532179971"/>
+      <w:bookmarkStart w:id="52" w:name="_Toc165969657"/>
+      <w:bookmarkStart w:id="53" w:name="_Toc482166707"/>
+      <w:r>
+        <w:t>Divers</w:t>
+      </w:r>
+      <w:bookmarkEnd w:id="51"/>
+      <w:bookmarkEnd w:id="52"/>
+      <w:bookmarkEnd w:id="53"/>
+    </w:p>
+    <w:p>
+      <w:pPr>
+        <w:pStyle w:val="Titre2"/>
+      </w:pPr>
+      <w:bookmarkStart w:id="54" w:name="_Toc532179972"/>
+      <w:bookmarkStart w:id="55" w:name="_Toc165969658"/>
+      <w:bookmarkStart w:id="56" w:name="_Toc482166708"/>
+      <w:r>
+        <w:t>Journal de travail</w:t>
+      </w:r>
+      <w:bookmarkEnd w:id="54"/>
+      <w:bookmarkEnd w:id="55"/>
+      <w:bookmarkEnd w:id="56"/>
+    </w:p>
+    <w:p>
+      <w:pPr>
+        <w:pStyle w:val="Informations"/>
+        <w:numPr>
+          <w:ilvl w:val="5"/>
+          <w:numId w:val="7"/>
+        </w:numPr>
+        <w:ind w:left="426" w:hanging="426"/>
+      </w:pPr>
+      <w:r>
+        <w:t>Date, activité</w:t>
+      </w:r>
+      <w:r>
+        <w:t xml:space="preserve"> (description qui permet</w:t>
+      </w:r>
+      <w:r>
+        <w:t xml:space="preserve"> de reproduire le cheminement du projet)</w:t>
+      </w:r>
+      <w:r>
+        <w:t>, durée</w:t>
+      </w:r>
+      <w:r>
+        <w:t>, liens et références sur des documents externes</w:t>
+      </w:r>
+      <w:r>
+        <w:t>.</w:t>
+      </w:r>
+      <w:r>
+        <w:t xml:space="preserve"> Lorsqu’une activité de recherches a été entreprise, il convient d’énumérer ce qui a été trouvé, avec les références.</w:t>
+      </w:r>
+    </w:p>
+    <w:p>
+      <w:pPr>
+        <w:pStyle w:val="Titre2"/>
+      </w:pPr>
+      <w:bookmarkStart w:id="57" w:name="_Toc482166709"/>
+      <w:r>
+        <w:t>Bibliographie</w:t>
+      </w:r>
+      <w:bookmarkEnd w:id="57"/>
+    </w:p>
+    <w:p>
+      <w:pPr>
+        <w:pStyle w:val="Informations"/>
+        <w:numPr>
+          <w:ilvl w:val="5"/>
+          <w:numId w:val="7"/>
+        </w:numPr>
+        <w:ind w:left="426" w:hanging="426"/>
+      </w:pPr>
+      <w:r>
+        <w:t>Références des livres</w:t>
+      </w:r>
+      <w:r>
+        <w:t>, revues et publications</w:t>
+      </w:r>
+      <w:r>
+        <w:t xml:space="preserve"> u</w:t>
+      </w:r>
+      <w:r>
+        <w:t>tilisés durant le projet.</w:t>
+      </w:r>
+    </w:p>
+    <w:p>
+      <w:pPr>
+        <w:pStyle w:val="Titre2"/>
+      </w:pPr>
+      <w:bookmarkStart w:id="58" w:name="_Toc482166710"/>
+      <w:r>
+        <w:t>Webographie</w:t>
+      </w:r>
+      <w:bookmarkEnd w:id="58"/>
+    </w:p>
+    <w:p>
+      <w:pPr>
+        <w:pStyle w:val="Informations"/>
+        <w:numPr>
+          <w:ilvl w:val="5"/>
+          <w:numId w:val="7"/>
+        </w:numPr>
+        <w:ind w:left="426" w:hanging="426"/>
+      </w:pPr>
+      <w:r>
+        <w:t>Références des sites Internet consultés durant le projet.</w:t>
+      </w:r>
+    </w:p>
+    <w:p>
+      <w:pPr>
+        <w:pStyle w:val="Titre1"/>
+      </w:pPr>
+      <w:bookmarkStart w:id="59" w:name="_Toc482166711"/>
+      <w:r>
+        <w:t>Annexes</w:t>
+      </w:r>
+      <w:bookmarkEnd w:id="59"/>
     </w:p>
     <w:p>
       <w:pPr>
@@ -8125,31 +10063,8 @@
         <w:rPr>
           <w:color w:val="FF0000"/>
         </w:rPr>
-        <w:t>Avec quels matériels, quels services, etc</w:t>
-      </w:r>
-      <w:r>
-        <w:rPr>
-          <w:color w:val="FF0000"/>
-        </w:rPr>
-        <w:t>.</w:t>
-      </w:r>
-    </w:p>
-    <w:p>
-      <w:pPr>
-        <w:pStyle w:val="Titre2"/>
-      </w:pPr>
-      <w:bookmarkStart w:id="26" w:name="_Toc482166696"/>
-      <w:bookmarkStart w:id="27" w:name="_Toc532179961"/>
-      <w:r>
-        <w:t>Planification</w:t>
-      </w:r>
-      <w:r>
-        <w:t xml:space="preserve"> détaillé</w:t>
-      </w:r>
-      <w:r>
-        <w:t>e</w:t>
-      </w:r>
-      <w:bookmarkEnd w:id="26"/>
+        <w:t>Cahier des charges</w:t>
+      </w:r>
     </w:p>
     <w:p>
       <w:pPr>
@@ -8161,10 +10076,7 @@
         <w:ind w:left="426" w:hanging="426"/>
       </w:pPr>
       <w:r>
-        <w:t>A ce stade, après l’analyse complète du projet, un planning détaillé et complet (avec tâches, sous-tâches, dépendances, durée</w:t>
-      </w:r>
-      <w:r>
-        <w:t>, …) peut être finalisé.</w:t>
+        <w:t>Listing du code source (partiel ou, plus rarement complet)</w:t>
       </w:r>
     </w:p>
     <w:p>
@@ -8177,248 +10089,13 @@
         <w:ind w:left="426" w:hanging="426"/>
       </w:pPr>
       <w:r>
-        <w:t>Le planning détaillé doit s’inscrire dans le planning initial.</w:t>
-      </w:r>
-      <w:r>
-        <w:t xml:space="preserve"> Il faut que l’on puisse situer cette planification détaillée par rapport à la planification initiale.</w:t>
-      </w:r>
-    </w:p>
-    <w:p>
-      <w:pPr>
-        <w:pStyle w:val="Titre1"/>
-      </w:pPr>
-      <w:bookmarkStart w:id="28" w:name="_Toc532179964"/>
-      <w:bookmarkStart w:id="29" w:name="_Toc165969648"/>
-      <w:bookmarkStart w:id="30" w:name="_Toc482166697"/>
-      <w:bookmarkEnd w:id="27"/>
-      <w:r>
-        <w:t>Réalisation</w:t>
-      </w:r>
-      <w:bookmarkEnd w:id="28"/>
-      <w:bookmarkEnd w:id="29"/>
-      <w:bookmarkEnd w:id="30"/>
-    </w:p>
-    <w:p>
-      <w:pPr>
-        <w:pStyle w:val="Titre2"/>
-      </w:pPr>
-      <w:bookmarkStart w:id="31" w:name="_Toc532179965"/>
-      <w:bookmarkStart w:id="32" w:name="_Toc165969649"/>
-      <w:bookmarkStart w:id="33" w:name="_Toc482166698"/>
-      <w:r>
-        <w:t>Dossier de Réalisation</w:t>
-      </w:r>
-      <w:bookmarkEnd w:id="31"/>
-      <w:bookmarkEnd w:id="32"/>
-      <w:bookmarkEnd w:id="33"/>
-    </w:p>
-    <w:p>
-      <w:pPr>
-        <w:pStyle w:val="Titre3"/>
-      </w:pPr>
-      <w:bookmarkStart w:id="34" w:name="_Toc482166699"/>
-      <w:r>
-        <w:t>Mise en place de l’environnement</w:t>
-      </w:r>
-      <w:bookmarkEnd w:id="34"/>
-    </w:p>
-    <w:p>
-      <w:pPr>
-        <w:pStyle w:val="Titre3"/>
-      </w:pPr>
-      <w:r>
-        <w:t>Création de la page « Travailleurs »</w:t>
-      </w:r>
-    </w:p>
-    <w:p>
-      <w:pPr>
-        <w:pStyle w:val="Retraitcorpsdetexte3"/>
-      </w:pPr>
-      <w:r>
-        <w:t>Cette page est séparée en deux tableaux : Le tableau des travailleurs et le tableau des Maîtres Sociaux Professionnels.</w:t>
-      </w:r>
-    </w:p>
-    <w:p>
-      <w:pPr>
-        <w:pStyle w:val="Retraitcorpsdetexte3"/>
-      </w:pPr>
-      <w:r>
-        <w:t xml:space="preserve">Pour ce qui est du tableau des travailleurs, j’ai utilisé la librairie </w:t>
-      </w:r>
-      <w:proofErr w:type="spellStart"/>
-      <w:r>
-        <w:t>Javascript</w:t>
-      </w:r>
-      <w:proofErr w:type="spellEnd"/>
-      <w:r>
-        <w:t xml:space="preserve"> </w:t>
-      </w:r>
-      <w:proofErr w:type="spellStart"/>
-      <w:r>
-        <w:t>DataTables</w:t>
-      </w:r>
-      <w:proofErr w:type="spellEnd"/>
-      <w:r>
-        <w:t xml:space="preserve"> (</w:t>
-      </w:r>
-      <w:hyperlink r:id="rId26" w:history="1">
-        <w:r>
-          <w:rPr>
-            <w:rStyle w:val="Lienhypertexte"/>
-          </w:rPr>
-          <w:t>https://datatables.net/</w:t>
-        </w:r>
-      </w:hyperlink>
-      <w:r>
-        <w:t>)</w:t>
-      </w:r>
-    </w:p>
-    <w:p>
-      <w:pPr>
-        <w:pStyle w:val="Retraitcorpsdetexte3"/>
-      </w:pPr>
-      <w:r>
-        <w:t xml:space="preserve">Les données des travailleurs sont récupérées en </w:t>
-      </w:r>
-      <w:proofErr w:type="spellStart"/>
-      <w:r>
-        <w:t>ajax</w:t>
-      </w:r>
-      <w:proofErr w:type="spellEnd"/>
-      <w:r>
-        <w:t xml:space="preserve"> à l’aide de la fonction « </w:t>
-      </w:r>
-      <w:proofErr w:type="spellStart"/>
-      <w:r>
-        <w:t>getWorkersArray</w:t>
-      </w:r>
-      <w:proofErr w:type="spellEnd"/>
-      <w:r>
-        <w:t> ». Cette fonction procède ainsi :</w:t>
-      </w:r>
-    </w:p>
-    <w:p>
-      <w:pPr>
-        <w:pStyle w:val="Retraitcorpsdetexte3"/>
-        <w:numPr>
-          <w:ilvl w:val="0"/>
-          <w:numId w:val="11"/>
-        </w:numPr>
-      </w:pPr>
-      <w:r>
-        <w:t>Récupération de tous les travailleurs inscrits dans la base de données</w:t>
-      </w:r>
-    </w:p>
-    <w:p>
-      <w:pPr>
-        <w:pStyle w:val="Retraitcorpsdetexte3"/>
-        <w:numPr>
-          <w:ilvl w:val="0"/>
-          <w:numId w:val="11"/>
-        </w:numPr>
-      </w:pPr>
-      <w:r>
-        <w:t>Création d’un tableau vide</w:t>
-      </w:r>
-    </w:p>
-    <w:p>
-      <w:pPr>
-        <w:pStyle w:val="Retraitcorpsdetexte3"/>
-        <w:numPr>
-          <w:ilvl w:val="0"/>
-          <w:numId w:val="11"/>
-        </w:numPr>
-      </w:pPr>
-      <w:r>
-        <w:t xml:space="preserve">Utilisation d’une boucle qui parcourt </w:t>
-      </w:r>
-      <w:r>
-        <w:t xml:space="preserve">chaque travailleur et qui : </w:t>
-      </w:r>
-    </w:p>
-    <w:p>
-      <w:pPr>
-        <w:pStyle w:val="Retraitcorpsdetexte3"/>
-        <w:numPr>
-          <w:ilvl w:val="1"/>
-          <w:numId w:val="11"/>
-        </w:numPr>
-      </w:pPr>
-      <w:r>
-        <w:t>Modifie le format de la date</w:t>
-      </w:r>
-    </w:p>
-    <w:p>
-      <w:pPr>
-        <w:pStyle w:val="Retraitcorpsdetexte3"/>
-        <w:numPr>
-          <w:ilvl w:val="1"/>
-          <w:numId w:val="11"/>
-        </w:numPr>
-      </w:pPr>
-      <w:r>
-        <w:t>Modifie la manière dont est exprimé le MSP</w:t>
-      </w:r>
-    </w:p>
-    <w:p>
-      <w:pPr>
-        <w:pStyle w:val="Retraitcorpsdetexte3"/>
-        <w:numPr>
-          <w:ilvl w:val="1"/>
-          <w:numId w:val="11"/>
-        </w:numPr>
-      </w:pPr>
-      <w:r>
-        <w:t>Propose un lien pour supprimer le travailleur</w:t>
-      </w:r>
-    </w:p>
-    <w:p>
-      <w:pPr>
-        <w:pStyle w:val="Retraitcorpsdetexte3"/>
-      </w:pPr>
-      <w:r>
-        <w:t xml:space="preserve">Une fois les objets modifiés, ils sont au fur et à mesure implémentés dans le tableau </w:t>
-      </w:r>
-      <w:proofErr w:type="spellStart"/>
-      <w:r>
-        <w:t>précédement</w:t>
-      </w:r>
-      <w:proofErr w:type="spellEnd"/>
-      <w:r>
-        <w:t xml:space="preserve"> vide.</w:t>
-      </w:r>
-      <w:r>
-        <w:t xml:space="preserve"> </w:t>
-      </w:r>
-    </w:p>
-    <w:p>
-      <w:pPr>
-        <w:pStyle w:val="Retraitcorpsdetexte3"/>
-      </w:pPr>
-      <w:r>
-        <w:t>J’ai ajouté une ligne à la fin du tableau qui fait office de formulaire pour ajouter un travailleur.</w:t>
-      </w:r>
-    </w:p>
-    <w:p>
-      <w:pPr>
-        <w:pStyle w:val="Retraitcorpsdetexte3"/>
-      </w:pPr>
-      <w:r>
-        <w:lastRenderedPageBreak/>
-        <w:t xml:space="preserve">A la fin, le tableau est retourné et j’ai mappé </w:t>
-      </w:r>
-      <w:proofErr w:type="spellStart"/>
-      <w:r>
-        <w:t>DataTables</w:t>
-      </w:r>
-      <w:proofErr w:type="spellEnd"/>
-      <w:r>
-        <w:t xml:space="preserve"> pour qu’il puisse facilement mettre chaque case dans la bonne colonne</w:t>
-      </w:r>
-      <w:bookmarkStart w:id="35" w:name="_GoBack"/>
-      <w:bookmarkEnd w:id="35"/>
-      <w:r>
-        <w:t>.</w:t>
+        <w:t>Guide</w:t>
+      </w:r>
+      <w:r>
+        <w:t>(s)</w:t>
+      </w:r>
+      <w:r>
+        <w:t xml:space="preserve"> d’utilisation et/ou guide de l’administrateur</w:t>
       </w:r>
     </w:p>
     <w:p>
@@ -8431,13 +10108,19 @@
         <w:ind w:left="426" w:hanging="426"/>
       </w:pPr>
       <w:r>
-        <w:t>Ce</w:t>
-      </w:r>
-      <w:r>
-        <w:t>tte partie</w:t>
-      </w:r>
-      <w:r>
-        <w:t xml:space="preserve"> permet de reproduire ou reprendre le projet par un tiers.</w:t>
+        <w:t>Etat ou</w:t>
+      </w:r>
+      <w:r>
+        <w:t xml:space="preserve"> « dump » </w:t>
+      </w:r>
+      <w:r>
+        <w:t xml:space="preserve">de la configuration </w:t>
+      </w:r>
+      <w:r>
+        <w:t>des équipements</w:t>
+      </w:r>
+      <w:r>
+        <w:t xml:space="preserve"> (routeur, switch, robot, etc.).</w:t>
       </w:r>
     </w:p>
     <w:p>
@@ -8450,850 +10133,6 @@
         <w:ind w:left="426" w:hanging="426"/>
       </w:pPr>
       <w:r>
-        <w:t xml:space="preserve">Pour chaque </w:t>
-      </w:r>
-      <w:r>
-        <w:t xml:space="preserve">étape, il faut décrire sa mise en </w:t>
-      </w:r>
-      <w:r>
-        <w:t>œuvre. Typiquement</w:t>
-      </w:r>
-      <w:r>
-        <w:t> :</w:t>
-      </w:r>
-    </w:p>
-    <w:p>
-      <w:pPr>
-        <w:pStyle w:val="Informations"/>
-        <w:numPr>
-          <w:ilvl w:val="6"/>
-          <w:numId w:val="5"/>
-        </w:numPr>
-        <w:tabs>
-          <w:tab w:val="clear" w:pos="4395"/>
-        </w:tabs>
-        <w:ind w:left="709" w:hanging="283"/>
-      </w:pPr>
-      <w:r>
-        <w:t>Versions des outils logiciels utilisés (OS, applications, pilotes, librairies, etc.)</w:t>
-      </w:r>
-    </w:p>
-    <w:p>
-      <w:pPr>
-        <w:pStyle w:val="Informations"/>
-        <w:numPr>
-          <w:ilvl w:val="6"/>
-          <w:numId w:val="5"/>
-        </w:numPr>
-        <w:tabs>
-          <w:tab w:val="clear" w:pos="4395"/>
-        </w:tabs>
-        <w:ind w:left="709" w:hanging="283"/>
-      </w:pPr>
-      <w:r>
-        <w:t>Configurations spéciales</w:t>
-      </w:r>
-      <w:r>
-        <w:t xml:space="preserve"> des outils (Equipements, </w:t>
-      </w:r>
-      <w:r>
-        <w:t>PC</w:t>
-      </w:r>
-      <w:r>
-        <w:t xml:space="preserve">, machines, </w:t>
-      </w:r>
-      <w:r>
-        <w:t xml:space="preserve">outillage, </w:t>
-      </w:r>
-      <w:r>
-        <w:t>etc.)</w:t>
-      </w:r>
-    </w:p>
-    <w:p>
-      <w:pPr>
-        <w:pStyle w:val="Informations"/>
-        <w:numPr>
-          <w:ilvl w:val="6"/>
-          <w:numId w:val="5"/>
-        </w:numPr>
-        <w:tabs>
-          <w:tab w:val="clear" w:pos="4395"/>
-        </w:tabs>
-        <w:ind w:left="709" w:hanging="283"/>
-      </w:pPr>
-      <w:r>
-        <w:t xml:space="preserve">Code source </w:t>
-      </w:r>
-      <w:r>
-        <w:t xml:space="preserve">commenté </w:t>
-      </w:r>
-      <w:r>
-        <w:t xml:space="preserve">des </w:t>
-      </w:r>
-      <w:r>
-        <w:t>éléments logiciels</w:t>
-      </w:r>
-      <w:r>
-        <w:t xml:space="preserve"> développés.</w:t>
-      </w:r>
-    </w:p>
-    <w:p>
-      <w:pPr>
-        <w:pStyle w:val="Informations"/>
-        <w:numPr>
-          <w:ilvl w:val="6"/>
-          <w:numId w:val="5"/>
-        </w:numPr>
-        <w:tabs>
-          <w:tab w:val="clear" w:pos="4395"/>
-        </w:tabs>
-        <w:ind w:left="709" w:hanging="283"/>
-      </w:pPr>
-      <w:r>
-        <w:t>Modèle physique d’une base de données.</w:t>
-      </w:r>
-    </w:p>
-    <w:p>
-      <w:pPr>
-        <w:pStyle w:val="Informations"/>
-        <w:numPr>
-          <w:ilvl w:val="6"/>
-          <w:numId w:val="5"/>
-        </w:numPr>
-        <w:tabs>
-          <w:tab w:val="clear" w:pos="4395"/>
-        </w:tabs>
-        <w:ind w:left="709" w:hanging="283"/>
-      </w:pPr>
-      <w:r>
-        <w:t>Arborescences des documents produits</w:t>
-      </w:r>
-      <w:r>
-        <w:t>.</w:t>
-      </w:r>
-    </w:p>
-    <w:p>
-      <w:pPr>
-        <w:pStyle w:val="Informations"/>
-        <w:numPr>
-          <w:ilvl w:val="6"/>
-          <w:numId w:val="5"/>
-        </w:numPr>
-        <w:tabs>
-          <w:tab w:val="clear" w:pos="4395"/>
-        </w:tabs>
-        <w:ind w:left="709" w:hanging="283"/>
-        <w:rPr>
-          <w:color w:val="FF0000"/>
-        </w:rPr>
-      </w:pPr>
-      <w:r>
-        <w:rPr>
-          <w:color w:val="FF0000"/>
-        </w:rPr>
-        <w:t xml:space="preserve">Schémas, </w:t>
-      </w:r>
-      <w:r>
-        <w:rPr>
-          <w:color w:val="FF0000"/>
-        </w:rPr>
-        <w:t>plans</w:t>
-      </w:r>
-      <w:r>
-        <w:rPr>
-          <w:color w:val="FF0000"/>
-        </w:rPr>
-        <w:t xml:space="preserve"> d’adressages, </w:t>
-      </w:r>
-      <w:r>
-        <w:rPr>
-          <w:color w:val="FF0000"/>
-        </w:rPr>
-        <w:t xml:space="preserve">plan de </w:t>
-      </w:r>
-      <w:r>
-        <w:rPr>
-          <w:color w:val="FF0000"/>
-        </w:rPr>
-        <w:t>nommage, etc.</w:t>
-      </w:r>
-    </w:p>
-    <w:p>
-      <w:pPr>
-        <w:pStyle w:val="Informations"/>
-        <w:numPr>
-          <w:ilvl w:val="5"/>
-          <w:numId w:val="7"/>
-        </w:numPr>
-        <w:ind w:left="426" w:hanging="426"/>
-      </w:pPr>
-      <w:r>
-        <w:t>Il faut décrire le parcours de réalisation e</w:t>
-      </w:r>
-      <w:r>
-        <w:t>t</w:t>
-      </w:r>
-      <w:r>
-        <w:t xml:space="preserve"> justifi</w:t>
-      </w:r>
-      <w:r>
-        <w:t>er</w:t>
-      </w:r>
-      <w:r>
-        <w:t xml:space="preserve"> les choix. </w:t>
-      </w:r>
-    </w:p>
-    <w:p>
-      <w:pPr>
-        <w:pStyle w:val="Titre2"/>
-      </w:pPr>
-      <w:bookmarkStart w:id="36" w:name="_Toc532179960"/>
-      <w:bookmarkStart w:id="37" w:name="_Toc165969644"/>
-      <w:bookmarkStart w:id="38" w:name="_Toc482166700"/>
-      <w:r>
-        <w:t>Modifications</w:t>
-      </w:r>
-      <w:bookmarkEnd w:id="36"/>
-      <w:bookmarkEnd w:id="37"/>
-      <w:bookmarkEnd w:id="38"/>
-    </w:p>
-    <w:p>
-      <w:pPr>
-        <w:pStyle w:val="Informations"/>
-        <w:numPr>
-          <w:ilvl w:val="5"/>
-          <w:numId w:val="7"/>
-        </w:numPr>
-        <w:ind w:left="426" w:hanging="426"/>
-      </w:pPr>
-      <w:r>
-        <w:t>Historique</w:t>
-      </w:r>
-      <w:r>
-        <w:t xml:space="preserve"> des modifications demandées (ou nécessaires) au</w:t>
-      </w:r>
-      <w:r>
-        <w:t>x</w:t>
-      </w:r>
-      <w:r>
-        <w:t xml:space="preserve"> spécifications détaillé</w:t>
-      </w:r>
-      <w:r>
-        <w:t>es.</w:t>
-      </w:r>
-    </w:p>
-    <w:p>
-      <w:pPr>
-        <w:pStyle w:val="Informations"/>
-        <w:numPr>
-          <w:ilvl w:val="5"/>
-          <w:numId w:val="7"/>
-        </w:numPr>
-        <w:ind w:left="426" w:hanging="426"/>
-      </w:pPr>
-      <w:r>
-        <w:t>Date, raison, description, etc.</w:t>
-      </w:r>
-    </w:p>
-    <w:p>
-      <w:pPr>
-        <w:pStyle w:val="Titre1"/>
-      </w:pPr>
-      <w:bookmarkStart w:id="39" w:name="_Toc532179966"/>
-      <w:bookmarkStart w:id="40" w:name="_Toc165969650"/>
-      <w:bookmarkStart w:id="41" w:name="_Toc482166701"/>
-      <w:r>
-        <w:t>Tests</w:t>
-      </w:r>
-      <w:bookmarkEnd w:id="39"/>
-      <w:bookmarkEnd w:id="40"/>
-      <w:bookmarkEnd w:id="41"/>
-    </w:p>
-    <w:p>
-      <w:pPr>
-        <w:pStyle w:val="Titre2"/>
-      </w:pPr>
-      <w:bookmarkStart w:id="42" w:name="_Toc532179968"/>
-      <w:bookmarkStart w:id="43" w:name="_Toc165969652"/>
-      <w:bookmarkStart w:id="44" w:name="_Ref308525868"/>
-      <w:bookmarkStart w:id="45" w:name="_Toc482166702"/>
-      <w:r>
-        <w:t>Dossier des tests</w:t>
-      </w:r>
-      <w:bookmarkEnd w:id="42"/>
-      <w:bookmarkEnd w:id="43"/>
-      <w:bookmarkEnd w:id="44"/>
-      <w:bookmarkEnd w:id="45"/>
-    </w:p>
-    <w:p>
-      <w:pPr>
-        <w:pStyle w:val="Informations"/>
-        <w:numPr>
-          <w:ilvl w:val="5"/>
-          <w:numId w:val="7"/>
-        </w:numPr>
-        <w:ind w:left="426" w:hanging="426"/>
-      </w:pPr>
-      <w:r>
-        <w:t>On dresse le bilan des t</w:t>
-      </w:r>
-      <w:r>
-        <w:t>ests effectués (qui, quand, avec quelles données…)</w:t>
-      </w:r>
-      <w:r>
-        <w:t xml:space="preserve"> sous forme de procédure. Lorsque cela est possible, fournir un tableau des tests effectués avec les résultats </w:t>
-      </w:r>
-      <w:r>
-        <w:rPr>
-          <w:color w:val="FF0000"/>
-        </w:rPr>
-        <w:t xml:space="preserve">attendus et </w:t>
-      </w:r>
-      <w:r>
-        <w:rPr>
-          <w:color w:val="FF0000"/>
-        </w:rPr>
-        <w:t>obtenus</w:t>
-      </w:r>
-      <w:r>
-        <w:rPr>
-          <w:color w:val="FF0000"/>
-        </w:rPr>
-        <w:t>, ainsi que</w:t>
-      </w:r>
-      <w:r>
-        <w:rPr>
-          <w:color w:val="FF0000"/>
-        </w:rPr>
-        <w:t xml:space="preserve"> </w:t>
-      </w:r>
-      <w:r>
-        <w:t>les</w:t>
-      </w:r>
-      <w:r>
-        <w:t xml:space="preserve"> actions à entreprendre en conséquence</w:t>
-      </w:r>
-      <w:r>
-        <w:t xml:space="preserve"> (et une estimation de leur durée)</w:t>
-      </w:r>
-      <w:r>
-        <w:t>.</w:t>
-      </w:r>
-    </w:p>
-    <w:p>
-      <w:pPr>
-        <w:pStyle w:val="Informations"/>
-        <w:numPr>
-          <w:ilvl w:val="5"/>
-          <w:numId w:val="7"/>
-        </w:numPr>
-        <w:ind w:left="426" w:hanging="426"/>
-      </w:pPr>
-      <w:r>
-        <w:t xml:space="preserve">Si des tests prévus dans la stratégie n'ont pas pu être </w:t>
-      </w:r>
-      <w:r>
-        <w:t>effectués :</w:t>
-      </w:r>
-    </w:p>
-    <w:p>
-      <w:pPr>
-        <w:pStyle w:val="Informations"/>
-        <w:numPr>
-          <w:ilvl w:val="6"/>
-          <w:numId w:val="5"/>
-        </w:numPr>
-        <w:tabs>
-          <w:tab w:val="clear" w:pos="4395"/>
-        </w:tabs>
-        <w:ind w:left="709" w:hanging="283"/>
-      </w:pPr>
-      <w:proofErr w:type="gramStart"/>
-      <w:r>
-        <w:t>raison</w:t>
-      </w:r>
-      <w:proofErr w:type="gramEnd"/>
-      <w:r>
-        <w:t>, décisions, etc.</w:t>
-      </w:r>
-    </w:p>
-    <w:p>
-      <w:pPr>
-        <w:pStyle w:val="Informations"/>
-        <w:numPr>
-          <w:ilvl w:val="5"/>
-          <w:numId w:val="7"/>
-        </w:numPr>
-        <w:ind w:left="426" w:hanging="426"/>
-      </w:pPr>
-      <w:r>
-        <w:t>Liste des bugs répertoriés avec la date de découverte et leur état:</w:t>
-      </w:r>
-    </w:p>
-    <w:p>
-      <w:pPr>
-        <w:pStyle w:val="Informations"/>
-        <w:numPr>
-          <w:ilvl w:val="6"/>
-          <w:numId w:val="5"/>
-        </w:numPr>
-        <w:tabs>
-          <w:tab w:val="clear" w:pos="4395"/>
-        </w:tabs>
-        <w:ind w:left="709" w:hanging="283"/>
-      </w:pPr>
-      <w:r>
-        <w:t>Corrigé</w:t>
-      </w:r>
-      <w:r>
-        <w:t xml:space="preserve">, </w:t>
-      </w:r>
-      <w:r>
-        <w:t>date de correction, corrigé par, etc.</w:t>
-      </w:r>
-    </w:p>
-    <w:p>
-      <w:pPr>
-        <w:pStyle w:val="Titre1"/>
-      </w:pPr>
-      <w:bookmarkStart w:id="46" w:name="_Toc165969653"/>
-      <w:bookmarkStart w:id="47" w:name="_Toc482166703"/>
-      <w:r>
-        <w:t>Conclusion</w:t>
-      </w:r>
-      <w:bookmarkEnd w:id="46"/>
-      <w:bookmarkEnd w:id="47"/>
-    </w:p>
-    <w:p>
-      <w:pPr>
-        <w:pStyle w:val="Titre2"/>
-      </w:pPr>
-      <w:bookmarkStart w:id="48" w:name="_Toc165969654"/>
-      <w:bookmarkStart w:id="49" w:name="_Toc482166704"/>
-      <w:r>
-        <w:t xml:space="preserve">Bilan des </w:t>
-      </w:r>
-      <w:bookmarkEnd w:id="48"/>
-      <w:r>
-        <w:t>fonctionnalités demandées</w:t>
-      </w:r>
-      <w:bookmarkEnd w:id="49"/>
-    </w:p>
-    <w:p>
-      <w:pPr>
-        <w:pStyle w:val="Informations"/>
-        <w:numPr>
-          <w:ilvl w:val="5"/>
-          <w:numId w:val="7"/>
-        </w:numPr>
-        <w:ind w:left="426" w:hanging="426"/>
-      </w:pPr>
-      <w:r>
-        <w:t xml:space="preserve">Il s’agit de reprendre point par point les fonctionnalités décrites dans les spécifications de départ </w:t>
-      </w:r>
-      <w:r>
-        <w:t>et de définir si elles sont atteintes ou pas, et pourquoi.</w:t>
-      </w:r>
-    </w:p>
-    <w:p>
-      <w:pPr>
-        <w:pStyle w:val="Informations"/>
-        <w:numPr>
-          <w:ilvl w:val="5"/>
-          <w:numId w:val="7"/>
-        </w:numPr>
-        <w:ind w:left="426" w:hanging="426"/>
-      </w:pPr>
-      <w:r>
-        <w:t>Si ce n’est pas le cas, estimer</w:t>
-      </w:r>
-      <w:r>
-        <w:t xml:space="preserve"> en « % » ou en « temps supplémentaire » </w:t>
-      </w:r>
-      <w:r>
-        <w:t>le travail qu’il reste à accomplir pour terminer le tout.</w:t>
-      </w:r>
-    </w:p>
-    <w:p>
-      <w:pPr>
-        <w:pStyle w:val="Titre2"/>
-      </w:pPr>
-      <w:bookmarkStart w:id="50" w:name="_Toc165969655"/>
-      <w:bookmarkStart w:id="51" w:name="_Toc482166705"/>
-      <w:r>
-        <w:t>Bilan de la planification</w:t>
-      </w:r>
-      <w:bookmarkEnd w:id="50"/>
-      <w:bookmarkEnd w:id="51"/>
-    </w:p>
-    <w:p>
-      <w:pPr>
-        <w:pStyle w:val="Informations"/>
-        <w:numPr>
-          <w:ilvl w:val="5"/>
-          <w:numId w:val="7"/>
-        </w:numPr>
-        <w:ind w:left="426" w:hanging="426"/>
-      </w:pPr>
-      <w:r>
-        <w:t xml:space="preserve">Distinguer </w:t>
-      </w:r>
-      <w:r>
-        <w:t xml:space="preserve">et expliquer </w:t>
-      </w:r>
-      <w:r>
-        <w:t xml:space="preserve">les tâches qui ont généré des retards ou de l'avance dans la </w:t>
-      </w:r>
-      <w:r>
-        <w:t>gestion du</w:t>
-      </w:r>
-      <w:r>
-        <w:t xml:space="preserve"> projet.</w:t>
-      </w:r>
-      <w:r>
-        <w:t xml:space="preserve"> Indiquer les différence</w:t>
-      </w:r>
-      <w:r>
-        <w:t>s</w:t>
-      </w:r>
-      <w:r>
-        <w:t xml:space="preserve"> entre les planifications initiales et détaillées avec le journal de travail.</w:t>
-      </w:r>
-    </w:p>
-    <w:p>
-      <w:pPr>
-        <w:pStyle w:val="Titre2"/>
-      </w:pPr>
-      <w:bookmarkStart w:id="52" w:name="_Toc165969656"/>
-      <w:bookmarkStart w:id="53" w:name="_Toc482166706"/>
-      <w:r>
-        <w:t>Bilan personnel</w:t>
-      </w:r>
-      <w:bookmarkEnd w:id="52"/>
-      <w:bookmarkEnd w:id="53"/>
-    </w:p>
-    <w:p>
-      <w:pPr>
-        <w:pStyle w:val="Informations"/>
-        <w:numPr>
-          <w:ilvl w:val="5"/>
-          <w:numId w:val="7"/>
-        </w:numPr>
-        <w:ind w:left="426" w:hanging="426"/>
-      </w:pPr>
-      <w:r>
-        <w:t>Si c’était à refaire</w:t>
-      </w:r>
-      <w:r>
-        <w:t>:</w:t>
-      </w:r>
-    </w:p>
-    <w:p>
-      <w:pPr>
-        <w:pStyle w:val="Informations"/>
-        <w:numPr>
-          <w:ilvl w:val="6"/>
-          <w:numId w:val="5"/>
-        </w:numPr>
-        <w:tabs>
-          <w:tab w:val="clear" w:pos="4395"/>
-        </w:tabs>
-        <w:ind w:left="709" w:hanging="283"/>
-      </w:pPr>
-      <w:r>
-        <w:t>Q</w:t>
-      </w:r>
-      <w:r>
-        <w:t xml:space="preserve">u’est-ce </w:t>
-      </w:r>
-      <w:r>
-        <w:t>qu’il faudrait garder</w:t>
-      </w:r>
-      <w:r>
-        <w:t> </w:t>
-      </w:r>
-      <w:r>
-        <w:t>? Les</w:t>
-      </w:r>
-      <w:r>
-        <w:t xml:space="preserve"> plus et les moins ?</w:t>
-      </w:r>
-    </w:p>
-    <w:p>
-      <w:pPr>
-        <w:pStyle w:val="Informations"/>
-        <w:numPr>
-          <w:ilvl w:val="6"/>
-          <w:numId w:val="5"/>
-        </w:numPr>
-        <w:tabs>
-          <w:tab w:val="clear" w:pos="4395"/>
-        </w:tabs>
-        <w:ind w:left="709" w:hanging="283"/>
-      </w:pPr>
-      <w:r>
-        <w:lastRenderedPageBreak/>
-        <w:t>Q</w:t>
-      </w:r>
-      <w:r>
-        <w:t xml:space="preserve">u’est-ce </w:t>
-      </w:r>
-      <w:r>
-        <w:t>qu’il faudrait gérer, réaliser ou traiter différemment ?</w:t>
-      </w:r>
-    </w:p>
-    <w:p>
-      <w:pPr>
-        <w:pStyle w:val="Informations"/>
-        <w:numPr>
-          <w:ilvl w:val="5"/>
-          <w:numId w:val="7"/>
-        </w:numPr>
-        <w:ind w:left="426" w:hanging="426"/>
-      </w:pPr>
-      <w:r>
-        <w:t>Qu’est que ce projet m’a appris ?</w:t>
-      </w:r>
-    </w:p>
-    <w:p>
-      <w:pPr>
-        <w:pStyle w:val="Informations"/>
-        <w:numPr>
-          <w:ilvl w:val="5"/>
-          <w:numId w:val="7"/>
-        </w:numPr>
-        <w:ind w:left="426" w:hanging="426"/>
-      </w:pPr>
-      <w:r>
-        <w:t>Suite à donner, améliorations souhaitables, …</w:t>
-      </w:r>
-    </w:p>
-    <w:p>
-      <w:pPr>
-        <w:pStyle w:val="Informations"/>
-        <w:numPr>
-          <w:ilvl w:val="5"/>
-          <w:numId w:val="7"/>
-        </w:numPr>
-        <w:ind w:left="426" w:hanging="426"/>
-      </w:pPr>
-      <w:r>
-        <w:t>Remerciements, signature, etc.</w:t>
-      </w:r>
-    </w:p>
-    <w:p>
-      <w:pPr>
-        <w:pStyle w:val="Titre1"/>
-      </w:pPr>
-      <w:bookmarkStart w:id="54" w:name="_Toc532179971"/>
-      <w:bookmarkStart w:id="55" w:name="_Toc165969657"/>
-      <w:bookmarkStart w:id="56" w:name="_Toc482166707"/>
-      <w:r>
-        <w:t>Divers</w:t>
-      </w:r>
-      <w:bookmarkEnd w:id="54"/>
-      <w:bookmarkEnd w:id="55"/>
-      <w:bookmarkEnd w:id="56"/>
-    </w:p>
-    <w:p>
-      <w:pPr>
-        <w:pStyle w:val="Titre2"/>
-      </w:pPr>
-      <w:bookmarkStart w:id="57" w:name="_Toc532179972"/>
-      <w:bookmarkStart w:id="58" w:name="_Toc165969658"/>
-      <w:bookmarkStart w:id="59" w:name="_Toc482166708"/>
-      <w:r>
-        <w:t>Journal de travail</w:t>
-      </w:r>
-      <w:bookmarkEnd w:id="57"/>
-      <w:bookmarkEnd w:id="58"/>
-      <w:bookmarkEnd w:id="59"/>
-    </w:p>
-    <w:p>
-      <w:pPr>
-        <w:pStyle w:val="Informations"/>
-        <w:numPr>
-          <w:ilvl w:val="5"/>
-          <w:numId w:val="7"/>
-        </w:numPr>
-        <w:ind w:left="426" w:hanging="426"/>
-      </w:pPr>
-      <w:r>
-        <w:t>Date, activité</w:t>
-      </w:r>
-      <w:r>
-        <w:t xml:space="preserve"> (description qui permet</w:t>
-      </w:r>
-      <w:r>
-        <w:t xml:space="preserve"> de reproduire le cheminement du projet)</w:t>
-      </w:r>
-      <w:r>
-        <w:t>, durée</w:t>
-      </w:r>
-      <w:r>
-        <w:t>, liens et références sur des documents externes</w:t>
-      </w:r>
-      <w:r>
-        <w:t>.</w:t>
-      </w:r>
-      <w:r>
-        <w:t xml:space="preserve"> Lorsqu’une activité de recherches a été entreprise, il convient d’énumérer ce qui a été trouvé, avec les références.</w:t>
-      </w:r>
-    </w:p>
-    <w:p>
-      <w:pPr>
-        <w:pStyle w:val="Titre2"/>
-      </w:pPr>
-      <w:bookmarkStart w:id="60" w:name="_Toc482166709"/>
-      <w:r>
-        <w:t>Bibliographie</w:t>
-      </w:r>
-      <w:bookmarkEnd w:id="60"/>
-    </w:p>
-    <w:p>
-      <w:pPr>
-        <w:pStyle w:val="Informations"/>
-        <w:numPr>
-          <w:ilvl w:val="5"/>
-          <w:numId w:val="7"/>
-        </w:numPr>
-        <w:ind w:left="426" w:hanging="426"/>
-      </w:pPr>
-      <w:r>
-        <w:t>Références des livres</w:t>
-      </w:r>
-      <w:r>
-        <w:t>, revues et publications</w:t>
-      </w:r>
-      <w:r>
-        <w:t xml:space="preserve"> u</w:t>
-      </w:r>
-      <w:r>
-        <w:t>tilisés durant le projet.</w:t>
-      </w:r>
-    </w:p>
-    <w:p>
-      <w:pPr>
-        <w:pStyle w:val="Titre2"/>
-      </w:pPr>
-      <w:bookmarkStart w:id="61" w:name="_Toc482166710"/>
-      <w:r>
-        <w:t>Webographie</w:t>
-      </w:r>
-      <w:bookmarkEnd w:id="61"/>
-    </w:p>
-    <w:p>
-      <w:pPr>
-        <w:pStyle w:val="Informations"/>
-        <w:numPr>
-          <w:ilvl w:val="5"/>
-          <w:numId w:val="7"/>
-        </w:numPr>
-        <w:ind w:left="426" w:hanging="426"/>
-      </w:pPr>
-      <w:r>
-        <w:t>Références des sites Internet consultés durant le projet.</w:t>
-      </w:r>
-    </w:p>
-    <w:p>
-      <w:pPr>
-        <w:pStyle w:val="Titre1"/>
-      </w:pPr>
-      <w:bookmarkStart w:id="62" w:name="_Toc482166711"/>
-      <w:r>
-        <w:t>Annexes</w:t>
-      </w:r>
-      <w:bookmarkEnd w:id="62"/>
-    </w:p>
-    <w:p>
-      <w:pPr>
-        <w:pStyle w:val="Informations"/>
-        <w:numPr>
-          <w:ilvl w:val="5"/>
-          <w:numId w:val="6"/>
-        </w:numPr>
-        <w:tabs>
-          <w:tab w:val="clear" w:pos="4395"/>
-        </w:tabs>
-        <w:ind w:left="426" w:hanging="426"/>
-        <w:rPr>
-          <w:color w:val="FF0000"/>
-        </w:rPr>
-      </w:pPr>
-      <w:r>
-        <w:rPr>
-          <w:color w:val="FF0000"/>
-        </w:rPr>
-        <w:t>Cahier des charges</w:t>
-      </w:r>
-    </w:p>
-    <w:p>
-      <w:pPr>
-        <w:pStyle w:val="Informations"/>
-        <w:numPr>
-          <w:ilvl w:val="5"/>
-          <w:numId w:val="7"/>
-        </w:numPr>
-        <w:ind w:left="426" w:hanging="426"/>
-      </w:pPr>
-      <w:r>
-        <w:t>Listing du code source (partiel ou, plus rarement complet)</w:t>
-      </w:r>
-    </w:p>
-    <w:p>
-      <w:pPr>
-        <w:pStyle w:val="Informations"/>
-        <w:numPr>
-          <w:ilvl w:val="5"/>
-          <w:numId w:val="7"/>
-        </w:numPr>
-        <w:ind w:left="426" w:hanging="426"/>
-      </w:pPr>
-      <w:r>
-        <w:t>Guide</w:t>
-      </w:r>
-      <w:r>
-        <w:t>(s)</w:t>
-      </w:r>
-      <w:r>
-        <w:t xml:space="preserve"> d’utilisation et/ou guide de l’administrateur</w:t>
-      </w:r>
-    </w:p>
-    <w:p>
-      <w:pPr>
-        <w:pStyle w:val="Informations"/>
-        <w:numPr>
-          <w:ilvl w:val="5"/>
-          <w:numId w:val="7"/>
-        </w:numPr>
-        <w:ind w:left="426" w:hanging="426"/>
-      </w:pPr>
-      <w:r>
-        <w:t>Etat ou</w:t>
-      </w:r>
-      <w:r>
-        <w:t xml:space="preserve"> « dump » </w:t>
-      </w:r>
-      <w:r>
-        <w:t xml:space="preserve">de la configuration </w:t>
-      </w:r>
-      <w:r>
-        <w:t>des équipements</w:t>
-      </w:r>
-      <w:r>
-        <w:t xml:space="preserve"> (routeur, switch, robot, etc.).</w:t>
-      </w:r>
-    </w:p>
-    <w:p>
-      <w:pPr>
-        <w:pStyle w:val="Informations"/>
-        <w:numPr>
-          <w:ilvl w:val="5"/>
-          <w:numId w:val="7"/>
-        </w:numPr>
-        <w:ind w:left="426" w:hanging="426"/>
-      </w:pPr>
-      <w:r>
         <w:t>Extraits</w:t>
       </w:r>
       <w:r>
@@ -9309,9 +10148,9 @@
       <w:pPr>
         <w:pStyle w:val="Titre2"/>
       </w:pPr>
-      <w:bookmarkStart w:id="63" w:name="_Script_SQL_obtenu"/>
-      <w:bookmarkStart w:id="64" w:name="_Toc482166712"/>
-      <w:bookmarkEnd w:id="63"/>
+      <w:bookmarkStart w:id="60" w:name="_Script_SQL_obtenu"/>
+      <w:bookmarkStart w:id="61" w:name="_Toc482166712"/>
+      <w:bookmarkEnd w:id="60"/>
       <w:r>
         <w:t xml:space="preserve">Script SQL obtenu avec </w:t>
       </w:r>
@@ -9322,7 +10161,7 @@
       <w:r>
         <w:t>jMerise</w:t>
       </w:r>
-      <w:bookmarkEnd w:id="64"/>
+      <w:bookmarkEnd w:id="61"/>
       <w:proofErr w:type="spellEnd"/>
     </w:p>
     <w:p>
@@ -9522,7 +10361,6 @@
         <w:spacing w:line="240" w:lineRule="auto"/>
       </w:pPr>
       <w:r>
-        <w:lastRenderedPageBreak/>
         <w:t># Table: t_atelier_niv2</w:t>
       </w:r>
     </w:p>
@@ -10332,7 +11170,6 @@
         <w:spacing w:line="240" w:lineRule="auto"/>
       </w:pPr>
       <w:r>
-        <w:lastRenderedPageBreak/>
         <w:t xml:space="preserve">        </w:t>
       </w:r>
       <w:proofErr w:type="spellStart"/>
@@ -10385,6 +11222,7 @@
         <w:spacing w:line="240" w:lineRule="auto"/>
       </w:pPr>
       <w:r>
+        <w:lastRenderedPageBreak/>
         <w:t xml:space="preserve">        </w:t>
       </w:r>
       <w:proofErr w:type="spellStart"/>
@@ -10834,8 +11672,8 @@
       </w:r>
     </w:p>
     <w:sectPr>
-      <w:headerReference w:type="default" r:id="rId27"/>
-      <w:footerReference w:type="default" r:id="rId28"/>
+      <w:headerReference w:type="default" r:id="rId35"/>
+      <w:footerReference w:type="default" r:id="rId36"/>
       <w:pgSz w:w="11906" w:h="16838" w:code="9"/>
       <w:pgMar w:top="1276" w:right="1418" w:bottom="1276" w:left="1418" w:header="680" w:footer="680" w:gutter="0"/>
       <w:cols w:space="708"/>
@@ -10917,16 +11755,31 @@
             </w:rPr>
             <w:t xml:space="preserve"> </w:t>
           </w:r>
-          <w:fldSimple w:instr=" AUTHOR   \* MERGEFORMAT ">
-            <w:r>
-              <w:rPr>
-                <w:rFonts w:cs="Arial"/>
-                <w:noProof/>
-                <w:szCs w:val="16"/>
-              </w:rPr>
-              <w:t>ETML</w:t>
-            </w:r>
-          </w:fldSimple>
+          <w:r>
+            <w:fldChar w:fldCharType="begin"/>
+          </w:r>
+          <w:r>
+            <w:instrText xml:space="preserve"> AUTHOR   \* MERGEFORMAT </w:instrText>
+          </w:r>
+          <w:r>
+            <w:fldChar w:fldCharType="separate"/>
+          </w:r>
+          <w:r>
+            <w:rPr>
+              <w:rFonts w:cs="Arial"/>
+              <w:noProof/>
+              <w:szCs w:val="16"/>
+            </w:rPr>
+            <w:t>ETML</w:t>
+          </w:r>
+          <w:r>
+            <w:rPr>
+              <w:rFonts w:cs="Arial"/>
+              <w:noProof/>
+              <w:szCs w:val="16"/>
+            </w:rPr>
+            <w:fldChar w:fldCharType="end"/>
+          </w:r>
         </w:p>
         <w:p>
           <w:pPr>
@@ -11045,14 +11898,27 @@
             </w:rPr>
             <w:t xml:space="preserve">Modifié par: </w:t>
           </w:r>
-          <w:fldSimple w:instr=" LASTSAVEDBY   \* MERGEFORMAT ">
-            <w:r>
-              <w:rPr>
-                <w:noProof/>
-              </w:rPr>
-              <w:t>ETML</w:t>
-            </w:r>
-          </w:fldSimple>
+          <w:r>
+            <w:fldChar w:fldCharType="begin"/>
+          </w:r>
+          <w:r>
+            <w:instrText xml:space="preserve"> LASTSAVEDBY   \* MERGEFORMAT </w:instrText>
+          </w:r>
+          <w:r>
+            <w:fldChar w:fldCharType="separate"/>
+          </w:r>
+          <w:r>
+            <w:rPr>
+              <w:noProof/>
+            </w:rPr>
+            <w:t>ETML</w:t>
+          </w:r>
+          <w:r>
+            <w:rPr>
+              <w:noProof/>
+            </w:rPr>
+            <w:fldChar w:fldCharType="end"/>
+          </w:r>
         </w:p>
       </w:tc>
       <w:tc>
@@ -11107,7 +11973,7 @@
               <w:noProof/>
               <w:szCs w:val="16"/>
             </w:rPr>
-            <w:t>17</w:t>
+            <w:t>21</w:t>
           </w:r>
           <w:r>
             <w:rPr>
@@ -11156,7 +12022,7 @@
               <w:noProof/>
               <w:szCs w:val="16"/>
             </w:rPr>
-            <w:t>17</w:t>
+            <w:t>22</w:t>
           </w:r>
           <w:r>
             <w:rPr>
@@ -11259,16 +12125,31 @@
             </w:rPr>
             <w:t xml:space="preserve">Version: </w:t>
           </w:r>
-          <w:fldSimple w:instr=" REVNUM   \* MERGEFORMAT ">
-            <w:r>
-              <w:rPr>
-                <w:rFonts w:cs="Arial"/>
-                <w:noProof/>
-                <w:szCs w:val="16"/>
-              </w:rPr>
-              <w:t>6</w:t>
-            </w:r>
-          </w:fldSimple>
+          <w:r>
+            <w:fldChar w:fldCharType="begin"/>
+          </w:r>
+          <w:r>
+            <w:instrText xml:space="preserve"> REVNUM   \* MERGEFORMAT </w:instrText>
+          </w:r>
+          <w:r>
+            <w:fldChar w:fldCharType="separate"/>
+          </w:r>
+          <w:r>
+            <w:rPr>
+              <w:rFonts w:cs="Arial"/>
+              <w:noProof/>
+              <w:szCs w:val="16"/>
+            </w:rPr>
+            <w:t>6</w:t>
+          </w:r>
+          <w:r>
+            <w:rPr>
+              <w:rFonts w:cs="Arial"/>
+              <w:noProof/>
+              <w:szCs w:val="16"/>
+            </w:rPr>
+            <w:fldChar w:fldCharType="end"/>
+          </w:r>
           <w:r>
             <w:rPr>
               <w:rFonts w:cs="Arial"/>
@@ -11303,7 +12184,7 @@
               <w:noProof/>
               <w:szCs w:val="16"/>
             </w:rPr>
-            <w:t>10.05.2017 14:30</w:t>
+            <w:t>15.05.2017 11:16</w:t>
           </w:r>
           <w:r>
             <w:rPr>
@@ -11329,22 +12210,35 @@
               <w:szCs w:val="16"/>
             </w:rPr>
           </w:pPr>
-          <w:fldSimple w:instr=" FILENAME  \* FirstCap  \* MERGEFORMAT ">
-            <w:r>
-              <w:rPr>
-                <w:rFonts w:cs="Arial"/>
-                <w:noProof/>
-                <w:szCs w:val="16"/>
-              </w:rPr>
-              <w:t>R-TPI-greniersa-web-Rapport</w:t>
-            </w:r>
-            <w:r>
-              <w:rPr>
-                <w:noProof/>
-              </w:rPr>
-              <w:t>_de_projet.docx</w:t>
-            </w:r>
-          </w:fldSimple>
+          <w:r>
+            <w:fldChar w:fldCharType="begin"/>
+          </w:r>
+          <w:r>
+            <w:instrText xml:space="preserve"> FILENAME  \* FirstCap  \* MERGEFORMAT </w:instrText>
+          </w:r>
+          <w:r>
+            <w:fldChar w:fldCharType="separate"/>
+          </w:r>
+          <w:r>
+            <w:rPr>
+              <w:rFonts w:cs="Arial"/>
+              <w:noProof/>
+              <w:szCs w:val="16"/>
+            </w:rPr>
+            <w:t>R-TPI-greniersa-web-Rapport</w:t>
+          </w:r>
+          <w:r>
+            <w:rPr>
+              <w:noProof/>
+            </w:rPr>
+            <w:t>_de_projet.docx</w:t>
+          </w:r>
+          <w:r>
+            <w:rPr>
+              <w:noProof/>
+            </w:rPr>
+            <w:fldChar w:fldCharType="end"/>
+          </w:r>
         </w:p>
       </w:tc>
     </w:tr>
@@ -11521,7 +12415,7 @@
         <v:path o:extrusionok="f" gradientshapeok="t" o:connecttype="rect"/>
         <o:lock v:ext="edit" aspectratio="t"/>
       </v:shapetype>
-      <v:shape id="_x0000_i1026" type="#_x0000_t75" style="width:11.1pt;height:11.1pt" o:bullet="t">
+      <v:shape id="_x0000_i1026" type="#_x0000_t75" style="width:11.15pt;height:11.15pt" o:bullet="t">
         <v:imagedata r:id="rId1" o:title="BD10263_"/>
       </v:shape>
     </w:pict>
@@ -13902,6 +14796,24 @@
       <w:u w:val="single"/>
     </w:rPr>
   </w:style>
+  <w:style w:type="paragraph" w:styleId="Lgende">
+    <w:name w:val="caption"/>
+    <w:basedOn w:val="Normal"/>
+    <w:next w:val="Normal"/>
+    <w:unhideWhenUsed/>
+    <w:qFormat/>
+    <w:rsid w:val="00124FCA"/>
+    <w:pPr>
+      <w:spacing w:after="200" w:line="240" w:lineRule="auto"/>
+    </w:pPr>
+    <w:rPr>
+      <w:i/>
+      <w:iCs/>
+      <w:color w:val="1F497D" w:themeColor="text2"/>
+      <w:sz w:val="18"/>
+      <w:szCs w:val="18"/>
+    </w:rPr>
+  </w:style>
 </w:styles>
 </file>
 
@@ -14196,7 +15108,7 @@
 </file>
 
 <file path=customXml/itemProps1.xml><?xml version="1.0" encoding="utf-8"?>
-<ds:datastoreItem xmlns:ds="http://schemas.openxmlformats.org/officeDocument/2006/customXml" ds:itemID="{F07A6784-00EE-45D9-895C-53C365915F07}">
+<ds:datastoreItem xmlns:ds="http://schemas.openxmlformats.org/officeDocument/2006/customXml" ds:itemID="{6F732382-C961-48B9-8C7F-1EB923BB16C9}">
   <ds:schemaRefs>
     <ds:schemaRef ds:uri="http://schemas.openxmlformats.org/officeDocument/2006/bibliography"/>
   </ds:schemaRefs>

</xml_diff>

<commit_message>
wkhtmltopdf + documentation files
</commit_message>
<xml_diff>
--- a/TPI_files/R-TPI-greniersa-web-Rapport_de_projet.docx
+++ b/TPI_files/R-TPI-greniersa-web-Rapport_de_projet.docx
@@ -295,7 +295,7 @@
             <w:noProof/>
             <w:webHidden/>
           </w:rPr>
-          <w:t>4</w:t>
+          <w:t>3</w:t>
         </w:r>
         <w:r>
           <w:rPr>
@@ -386,7 +386,7 @@
             <w:noProof/>
             <w:webHidden/>
           </w:rPr>
-          <w:t>4</w:t>
+          <w:t>3</w:t>
         </w:r>
         <w:r>
           <w:rPr>
@@ -477,7 +477,7 @@
             <w:noProof/>
             <w:webHidden/>
           </w:rPr>
-          <w:t>4</w:t>
+          <w:t>3</w:t>
         </w:r>
         <w:r>
           <w:rPr>
@@ -568,7 +568,7 @@
             <w:noProof/>
             <w:webHidden/>
           </w:rPr>
-          <w:t>4</w:t>
+          <w:t>3</w:t>
         </w:r>
         <w:r>
           <w:rPr>
@@ -659,7 +659,7 @@
             <w:noProof/>
             <w:webHidden/>
           </w:rPr>
-          <w:t>4</w:t>
+          <w:t>3</w:t>
         </w:r>
         <w:r>
           <w:rPr>
@@ -750,7 +750,7 @@
             <w:noProof/>
             <w:webHidden/>
           </w:rPr>
-          <w:t>4</w:t>
+          <w:t>3</w:t>
         </w:r>
         <w:r>
           <w:rPr>
@@ -845,7 +845,7 @@
             <w:noProof/>
             <w:webHidden/>
           </w:rPr>
-          <w:t>5</w:t>
+          <w:t>4</w:t>
         </w:r>
         <w:r>
           <w:rPr>
@@ -940,7 +940,7 @@
             <w:noProof/>
             <w:webHidden/>
           </w:rPr>
-          <w:t>6</w:t>
+          <w:t>5</w:t>
         </w:r>
         <w:r>
           <w:rPr>
@@ -1031,7 +1031,7 @@
             <w:noProof/>
             <w:webHidden/>
           </w:rPr>
-          <w:t>6</w:t>
+          <w:t>5</w:t>
         </w:r>
         <w:r>
           <w:rPr>
@@ -1122,7 +1122,7 @@
             <w:noProof/>
             <w:webHidden/>
           </w:rPr>
-          <w:t>6</w:t>
+          <w:t>5</w:t>
         </w:r>
         <w:r>
           <w:rPr>
@@ -1215,7 +1215,7 @@
             <w:noProof/>
             <w:webHidden/>
           </w:rPr>
-          <w:t>7</w:t>
+          <w:t>6</w:t>
         </w:r>
         <w:r>
           <w:rPr>
@@ -1308,7 +1308,7 @@
             <w:noProof/>
             <w:webHidden/>
           </w:rPr>
-          <w:t>9</w:t>
+          <w:t>8</w:t>
         </w:r>
         <w:r>
           <w:rPr>
@@ -1401,7 +1401,7 @@
             <w:noProof/>
             <w:webHidden/>
           </w:rPr>
-          <w:t>9</w:t>
+          <w:t>8</w:t>
         </w:r>
         <w:r>
           <w:rPr>
@@ -1492,7 +1492,7 @@
             <w:noProof/>
             <w:webHidden/>
           </w:rPr>
-          <w:t>12</w:t>
+          <w:t>13</w:t>
         </w:r>
         <w:r>
           <w:rPr>
@@ -1583,7 +1583,7 @@
             <w:noProof/>
             <w:webHidden/>
           </w:rPr>
-          <w:t>12</w:t>
+          <w:t>13</w:t>
         </w:r>
         <w:r>
           <w:rPr>
@@ -1675,10 +1675,13 @@
         </w:r>
         <w:r>
           <w:rPr>
-            <w:noProof/>
-            <w:webHidden/>
-          </w:rPr>
-          <w:t>13</w:t>
+            <w:b w:val="0"/>
+            <w:bCs w:val="0"/>
+            <w:noProof/>
+            <w:webHidden/>
+            <w:lang w:val="fr-FR"/>
+          </w:rPr>
+          <w:t>Erreur ! Signet non défini.</w:t>
         </w:r>
         <w:r>
           <w:rPr>
@@ -1769,7 +1772,7 @@
             <w:noProof/>
             <w:webHidden/>
           </w:rPr>
-          <w:t>13</w:t>
+          <w:t>15</w:t>
         </w:r>
         <w:r>
           <w:rPr>
@@ -1862,7 +1865,7 @@
             <w:noProof/>
             <w:webHidden/>
           </w:rPr>
-          <w:t>13</w:t>
+          <w:t>15</w:t>
         </w:r>
         <w:r>
           <w:rPr>
@@ -1953,7 +1956,7 @@
             <w:noProof/>
             <w:webHidden/>
           </w:rPr>
-          <w:t>13</w:t>
+          <w:t>20</w:t>
         </w:r>
         <w:r>
           <w:rPr>
@@ -2048,7 +2051,7 @@
             <w:noProof/>
             <w:webHidden/>
           </w:rPr>
-          <w:t>13</w:t>
+          <w:t>21</w:t>
         </w:r>
         <w:r>
           <w:rPr>
@@ -2139,7 +2142,7 @@
             <w:noProof/>
             <w:webHidden/>
           </w:rPr>
-          <w:t>13</w:t>
+          <w:t>21</w:t>
         </w:r>
         <w:r>
           <w:rPr>
@@ -2234,7 +2237,7 @@
             <w:noProof/>
             <w:webHidden/>
           </w:rPr>
-          <w:t>13</w:t>
+          <w:t>21</w:t>
         </w:r>
         <w:r>
           <w:rPr>
@@ -2325,7 +2328,7 @@
             <w:noProof/>
             <w:webHidden/>
           </w:rPr>
-          <w:t>13</w:t>
+          <w:t>22</w:t>
         </w:r>
         <w:r>
           <w:rPr>
@@ -2416,7 +2419,7 @@
             <w:noProof/>
             <w:webHidden/>
           </w:rPr>
-          <w:t>14</w:t>
+          <w:t>22</w:t>
         </w:r>
         <w:r>
           <w:rPr>
@@ -2507,7 +2510,7 @@
             <w:noProof/>
             <w:webHidden/>
           </w:rPr>
-          <w:t>14</w:t>
+          <w:t>22</w:t>
         </w:r>
         <w:r>
           <w:rPr>
@@ -2602,7 +2605,7 @@
             <w:noProof/>
             <w:webHidden/>
           </w:rPr>
-          <w:t>14</w:t>
+          <w:t>22</w:t>
         </w:r>
         <w:r>
           <w:rPr>
@@ -2693,7 +2696,7 @@
             <w:noProof/>
             <w:webHidden/>
           </w:rPr>
-          <w:t>14</w:t>
+          <w:t>22</w:t>
         </w:r>
         <w:r>
           <w:rPr>
@@ -2784,7 +2787,7 @@
             <w:noProof/>
             <w:webHidden/>
           </w:rPr>
-          <w:t>14</w:t>
+          <w:t>22</w:t>
         </w:r>
         <w:r>
           <w:rPr>
@@ -2875,7 +2878,7 @@
             <w:noProof/>
             <w:webHidden/>
           </w:rPr>
-          <w:t>14</w:t>
+          <w:t>22</w:t>
         </w:r>
         <w:r>
           <w:rPr>
@@ -2970,7 +2973,7 @@
             <w:noProof/>
             <w:webHidden/>
           </w:rPr>
-          <w:t>14</w:t>
+          <w:t>22</w:t>
         </w:r>
         <w:r>
           <w:rPr>
@@ -3061,7 +3064,7 @@
             <w:noProof/>
             <w:webHidden/>
           </w:rPr>
-          <w:t>15</w:t>
+          <w:t>23</w:t>
         </w:r>
         <w:r>
           <w:rPr>
@@ -8040,10 +8043,10 @@
     <w:p>
       <w:r>
         <w:object w:dxaOrig="8823" w:dyaOrig="12972">
-          <v:shape id="_x0000_i1026" type="#_x0000_t75" style="width:441.1pt;height:648.45pt" o:ole="">
+          <v:shape id="_x0000_i1026" type="#_x0000_t75" style="width:440.85pt;height:648.7pt" o:ole="">
             <v:imagedata r:id="rId24" o:title=""/>
           </v:shape>
-          <o:OLEObject Type="Embed" ProgID="Excel.Sheet.12" ShapeID="_x0000_i1026" DrawAspect="Content" ObjectID="_1557148220" r:id="rId25"/>
+          <o:OLEObject Type="Embed" ProgID="Excel.Sheet.12" ShapeID="_x0000_i1026" DrawAspect="Content" ObjectID="_1557556701" r:id="rId25"/>
         </w:object>
       </w:r>
     </w:p>
@@ -8546,7 +8549,13 @@
       </w:r>
       <w:proofErr w:type="spellEnd"/>
       <w:r>
-        <w:t xml:space="preserve"> ». Cette commande crée un répertoire dans le dossier courant de la console. Pour mon cas, c’est dans </w:t>
+        <w:t> ». Cette commande crée un répertoire dans le dossier courant de la console. Pour mon cas, c’</w:t>
+      </w:r>
+      <w:r>
+        <w:t>était</w:t>
+      </w:r>
+      <w:r>
+        <w:t xml:space="preserve"> dans </w:t>
       </w:r>
       <w:r>
         <w:t>« </w:t>
@@ -8575,7 +8584,76 @@
         <w:t xml:space="preserve">a </w:t>
       </w:r>
       <w:r>
-        <w:t xml:space="preserve">fait l’affaire. J’ai juste modifié le fichier </w:t>
+        <w:t>fait l’affaire</w:t>
+      </w:r>
+      <w:r>
+        <w:t xml:space="preserve">. Voici les différentes versions de mes outils : </w:t>
+      </w:r>
+    </w:p>
+    <w:p>
+      <w:pPr>
+        <w:pStyle w:val="Retraitcorpsdetexte3"/>
+      </w:pPr>
+      <w:r>
+        <w:rPr>
+          <w:noProof/>
+        </w:rPr>
+        <w:drawing>
+          <wp:inline distT="0" distB="0" distL="0" distR="0">
+            <wp:extent cx="4164594" cy="1252189"/>
+            <wp:effectExtent l="0" t="0" r="7620" b="5715"/>
+            <wp:docPr id="239" name="Image 239" descr="H:\TPI\screens\serveur info.PNG"/>
+            <wp:cNvGraphicFramePr>
+              <a:graphicFrameLocks xmlns:a="http://schemas.openxmlformats.org/drawingml/2006/main" noChangeAspect="1"/>
+            </wp:cNvGraphicFramePr>
+            <a:graphic xmlns:a="http://schemas.openxmlformats.org/drawingml/2006/main">
+              <a:graphicData uri="http://schemas.openxmlformats.org/drawingml/2006/picture">
+                <pic:pic xmlns:pic="http://schemas.openxmlformats.org/drawingml/2006/picture">
+                  <pic:nvPicPr>
+                    <pic:cNvPr id="0" name="Picture 7" descr="H:\TPI\screens\serveur info.PNG"/>
+                    <pic:cNvPicPr>
+                      <a:picLocks noChangeAspect="1" noChangeArrowheads="1"/>
+                    </pic:cNvPicPr>
+                  </pic:nvPicPr>
+                  <pic:blipFill>
+                    <a:blip r:embed="rId29">
+                      <a:extLst>
+                        <a:ext uri="{28A0092B-C50C-407E-A947-70E740481C1C}">
+                          <a14:useLocalDpi xmlns:a14="http://schemas.microsoft.com/office/drawing/2010/main" val="0"/>
+                        </a:ext>
+                      </a:extLst>
+                    </a:blip>
+                    <a:srcRect/>
+                    <a:stretch>
+                      <a:fillRect/>
+                    </a:stretch>
+                  </pic:blipFill>
+                  <pic:spPr bwMode="auto">
+                    <a:xfrm>
+                      <a:off x="0" y="0"/>
+                      <a:ext cx="4188196" cy="1259285"/>
+                    </a:xfrm>
+                    <a:prstGeom prst="rect">
+                      <a:avLst/>
+                    </a:prstGeom>
+                    <a:noFill/>
+                    <a:ln>
+                      <a:noFill/>
+                    </a:ln>
+                  </pic:spPr>
+                </pic:pic>
+              </a:graphicData>
+            </a:graphic>
+          </wp:inline>
+        </w:drawing>
+      </w:r>
+    </w:p>
+    <w:p>
+      <w:pPr>
+        <w:pStyle w:val="Retraitcorpsdetexte3"/>
+      </w:pPr>
+      <w:r>
+        <w:t xml:space="preserve">J’ai modifié le fichier </w:t>
       </w:r>
       <w:proofErr w:type="spellStart"/>
       <w:r>
@@ -8627,7 +8705,7 @@
                     </pic:cNvPicPr>
                   </pic:nvPicPr>
                   <pic:blipFill>
-                    <a:blip r:embed="rId29">
+                    <a:blip r:embed="rId30">
                       <a:extLst>
                         <a:ext uri="{28A0092B-C50C-407E-A947-70E740481C1C}">
                           <a14:useLocalDpi xmlns:a14="http://schemas.microsoft.com/office/drawing/2010/main" val="0"/>
@@ -8662,6 +8740,190 @@
     <w:p>
       <w:pPr>
         <w:pStyle w:val="Retraitcorpsdetexte3"/>
+        <w:rPr>
+          <w:noProof/>
+        </w:rPr>
+      </w:pPr>
+      <w:r>
+        <w:rPr>
+          <w:noProof/>
+        </w:rPr>
+        <w:t>Lors de mon projet, j’ai remarqué que j’allais avoir besoin d’utiliser des formulaires. Laravel propose une libraire pour gérer les formulaires qui se trouve être très pratique. Pour l’installer, c’est très simple</w:t>
+      </w:r>
+      <w:r>
+        <w:rPr>
+          <w:noProof/>
+        </w:rPr>
+        <w:t xml:space="preserve">. Il faut se rendre à la racine du projet avec la console, puis exectuer la commande suivante : </w:t>
+      </w:r>
+    </w:p>
+    <w:p>
+      <w:pPr>
+        <w:pStyle w:val="Retraitcorpsdetexte3"/>
+        <w:rPr>
+          <w:noProof/>
+        </w:rPr>
+      </w:pPr>
+      <w:r>
+        <w:rPr>
+          <w:noProof/>
+        </w:rPr>
+        <w:t>composer require "laravelcollective/html":"^5.2.0"</w:t>
+      </w:r>
+    </w:p>
+    <w:p>
+      <w:pPr>
+        <w:pStyle w:val="Retraitcorpsdetexte3"/>
+        <w:rPr>
+          <w:noProof/>
+        </w:rPr>
+      </w:pPr>
+      <w:r>
+        <w:rPr>
+          <w:noProof/>
+        </w:rPr>
+        <w:t>Une fois le processus d’installation effectué par la commande, il faut modifier le fichier de configuration du projet pour y accueil la nouvelle librairie.</w:t>
+      </w:r>
+    </w:p>
+    <w:p>
+      <w:pPr>
+        <w:pStyle w:val="Retraitcorpsdetexte3"/>
+        <w:rPr>
+          <w:noProof/>
+        </w:rPr>
+      </w:pPr>
+      <w:r>
+        <w:rPr>
+          <w:noProof/>
+        </w:rPr>
+        <w:t xml:space="preserve">Le fichier est le suivant : </w:t>
+      </w:r>
+    </w:p>
+    <w:p>
+      <w:pPr>
+        <w:pStyle w:val="Retraitcorpsdetexte3"/>
+        <w:rPr>
+          <w:noProof/>
+        </w:rPr>
+      </w:pPr>
+      <w:hyperlink r:id="rId31" w:history="1">
+        <w:r>
+          <w:rPr>
+            <w:rStyle w:val="Lienhypertexte"/>
+            <w:noProof/>
+          </w:rPr>
+          <w:t>https://github.com/SachaGrenier/TPI/blob/master/config/app.php</w:t>
+        </w:r>
+      </w:hyperlink>
+    </w:p>
+    <w:p>
+      <w:pPr>
+        <w:pStyle w:val="Retraitcorpsdetexte3"/>
+        <w:rPr>
+          <w:noProof/>
+        </w:rPr>
+      </w:pPr>
+      <w:r>
+        <w:rPr>
+          <w:noProof/>
+        </w:rPr>
+        <w:t>Ce qu’il faut ajouter dans le tableau « providers »</w:t>
+      </w:r>
+      <w:r>
+        <w:rPr>
+          <w:noProof/>
+        </w:rPr>
+        <w:t> :</w:t>
+      </w:r>
+      <w:r>
+        <w:rPr>
+          <w:noProof/>
+        </w:rPr>
+        <w:t> </w:t>
+      </w:r>
+    </w:p>
+    <w:p>
+      <w:pPr>
+        <w:pStyle w:val="Retraitcorpsdetexte3"/>
+        <w:rPr>
+          <w:noProof/>
+        </w:rPr>
+      </w:pPr>
+      <w:r>
+        <w:rPr>
+          <w:noProof/>
+        </w:rPr>
+        <w:t>Collective\Html\HtmlServiceProvider::class,</w:t>
+      </w:r>
+    </w:p>
+    <w:p>
+      <w:pPr>
+        <w:pStyle w:val="Retraitcorpsdetexte3"/>
+        <w:rPr>
+          <w:noProof/>
+        </w:rPr>
+      </w:pPr>
+      <w:r>
+        <w:rPr>
+          <w:noProof/>
+        </w:rPr>
+        <w:t>Ce qu’il faut ajouter dans le tableau « aliases» :</w:t>
+      </w:r>
+    </w:p>
+    <w:p>
+      <w:pPr>
+        <w:pStyle w:val="Retraitcorpsdetexte3"/>
+        <w:rPr>
+          <w:noProof/>
+        </w:rPr>
+      </w:pPr>
+      <w:r>
+        <w:rPr>
+          <w:noProof/>
+        </w:rPr>
+        <w:t>'Form' =&gt; Collective\Html\FormFacade::class,</w:t>
+      </w:r>
+    </w:p>
+    <w:p>
+      <w:pPr>
+        <w:pStyle w:val="Retraitcorpsdetexte3"/>
+        <w:rPr>
+          <w:noProof/>
+        </w:rPr>
+      </w:pPr>
+      <w:r>
+        <w:rPr>
+          <w:noProof/>
+        </w:rPr>
+        <w:t>'Html' =&gt; Collective\Html\HtmlFacade::class,</w:t>
+      </w:r>
+    </w:p>
+    <w:p>
+      <w:pPr>
+        <w:pStyle w:val="Retraitcorpsdetexte3"/>
+        <w:rPr>
+          <w:noProof/>
+        </w:rPr>
+      </w:pPr>
+      <w:r>
+        <w:rPr>
+          <w:noProof/>
+        </w:rPr>
+        <w:t xml:space="preserve">Documentation de la libraire : </w:t>
+      </w:r>
+      <w:hyperlink r:id="rId32" w:history="1">
+        <w:r>
+          <w:rPr>
+            <w:rStyle w:val="Lienhypertexte"/>
+            <w:noProof/>
+          </w:rPr>
+          <w:t>https://laravelcollective.com/docs/5.2/html</w:t>
+        </w:r>
+      </w:hyperlink>
+    </w:p>
+    <w:p>
+      <w:pPr>
+        <w:pStyle w:val="Retraitcorpsdetexte3"/>
       </w:pPr>
       <w:r>
         <w:t xml:space="preserve">Documentation officielle pour </w:t>
@@ -8669,9 +8931,14 @@
       <w:r>
         <w:t xml:space="preserve">Installer Laravel : </w:t>
       </w:r>
-      <w:r>
-        <w:t>https://laravel.com/docs/5.4</w:t>
-      </w:r>
+      <w:hyperlink r:id="rId33" w:history="1">
+        <w:r>
+          <w:rPr>
+            <w:rStyle w:val="Lienhypertexte"/>
+          </w:rPr>
+          <w:t>https://laravel.com/docs/5.4</w:t>
+        </w:r>
+      </w:hyperlink>
     </w:p>
     <w:p>
       <w:pPr>
@@ -8687,6 +8954,9 @@
     <w:p>
       <w:pPr>
         <w:pStyle w:val="Retraitcorpsdetexte3"/>
+        <w:rPr>
+          <w:noProof/>
+        </w:rPr>
       </w:pPr>
       <w:r>
         <w:t xml:space="preserve">Ce fichier représente les fichiers MCD MLD et MPD que j’ai fournis précédemment. La base de données de Laravel fonctionne avec des migrations. C’est beaucoup plus pratique de modifier un élément de la base de données sans </w:t>
@@ -8697,16 +8967,17 @@
       <w:r>
         <w:t>tout supprimer.</w:t>
       </w:r>
-    </w:p>
-    <w:p>
-      <w:pPr>
-        <w:pStyle w:val="Titre3"/>
-      </w:pPr>
-      <w:r>
-        <w:t>Page «</w:t>
-      </w:r>
-      <w:r>
-        <w:t> Travailleurs »</w:t>
+      <w:r>
+        <w:rPr>
+          <w:noProof/>
+        </w:rPr>
+        <w:t xml:space="preserve"> </w:t>
+      </w:r>
+      <w:r>
+        <w:rPr>
+          <w:noProof/>
+        </w:rPr>
+        <w:t xml:space="preserve"> Pour créer un fichier de migration, il faut utiliser la console et inscire la commande suivante :</w:t>
       </w:r>
     </w:p>
     <w:p>
@@ -8714,65 +8985,14 @@
         <w:pStyle w:val="Retraitcorpsdetexte3"/>
       </w:pPr>
       <w:r>
-        <w:t xml:space="preserve">Cette page est séparée en deux tableaux : Le tableau des travailleurs et le tableau des Maîtres </w:t>
-      </w:r>
-      <w:r>
-        <w:t>socioprofessionnel</w:t>
-      </w:r>
-      <w:r>
-        <w:t>.</w:t>
-      </w:r>
-    </w:p>
-    <w:p>
-      <w:pPr>
-        <w:pStyle w:val="Retraitcorpsdetexte3"/>
-        <w:rPr>
-          <w:rStyle w:val="Lienhypertexte"/>
-        </w:rPr>
-      </w:pPr>
-      <w:r>
-        <w:t>Pour ce qui est du tableau des travailleurs,</w:t>
-      </w:r>
-      <w:r>
-        <w:t xml:space="preserve"> j’ai utilisé la librairie JavaS</w:t>
-      </w:r>
-      <w:r>
-        <w:t xml:space="preserve">cript </w:t>
-      </w:r>
-      <w:proofErr w:type="spellStart"/>
-      <w:r>
-        <w:t>DataTables</w:t>
-      </w:r>
-      <w:proofErr w:type="spellEnd"/>
-      <w:r>
-        <w:t xml:space="preserve"> (</w:t>
-      </w:r>
-      <w:hyperlink r:id="rId30" w:history="1">
-        <w:r>
-          <w:rPr>
-            <w:rStyle w:val="Lienhypertexte"/>
-          </w:rPr>
-          <w:t>https://datatables.net/</w:t>
-        </w:r>
-      </w:hyperlink>
-      <w:r>
-        <w:rPr>
-          <w:rStyle w:val="Lienhypertexte"/>
-        </w:rPr>
-        <w:t xml:space="preserve"> )</w:t>
-      </w:r>
-    </w:p>
-    <w:p>
-      <w:r>
         <w:rPr>
           <w:noProof/>
         </w:rPr>
-        <w:lastRenderedPageBreak/>
         <w:drawing>
-          <wp:inline distT="0" distB="0" distL="0" distR="0">
-            <wp:extent cx="5756275" cy="1785620"/>
-            <wp:effectExtent l="0" t="0" r="0" b="5080"/>
-            <wp:docPr id="224" name="Image 224" descr="H:\TPI\screens\Workers Table.PNG"/>
+          <wp:inline distT="0" distB="0" distL="0" distR="0" wp14:anchorId="71D59730" wp14:editId="2A1608E5">
+            <wp:extent cx="4960620" cy="381000"/>
+            <wp:effectExtent l="0" t="0" r="0" b="0"/>
+            <wp:docPr id="235" name="Image 235" descr="H:\TPI\screens\migration_screen.PNG"/>
             <wp:cNvGraphicFramePr>
               <a:graphicFrameLocks xmlns:a="http://schemas.openxmlformats.org/drawingml/2006/main" noChangeAspect="1"/>
             </wp:cNvGraphicFramePr>
@@ -8780,13 +9000,13 @@
               <a:graphicData uri="http://schemas.openxmlformats.org/drawingml/2006/picture">
                 <pic:pic xmlns:pic="http://schemas.openxmlformats.org/drawingml/2006/picture">
                   <pic:nvPicPr>
-                    <pic:cNvPr id="0" name="Picture 10" descr="H:\TPI\screens\Workers Table.PNG"/>
+                    <pic:cNvPr id="0" name="Picture 3" descr="H:\TPI\screens\migration_screen.PNG"/>
                     <pic:cNvPicPr>
                       <a:picLocks noChangeAspect="1" noChangeArrowheads="1"/>
                     </pic:cNvPicPr>
                   </pic:nvPicPr>
                   <pic:blipFill>
-                    <a:blip r:embed="rId31">
+                    <a:blip r:embed="rId34">
                       <a:extLst>
                         <a:ext uri="{28A0092B-C50C-407E-A947-70E740481C1C}">
                           <a14:useLocalDpi xmlns:a14="http://schemas.microsoft.com/office/drawing/2010/main" val="0"/>
@@ -8801,7 +9021,7 @@
                   <pic:spPr bwMode="auto">
                     <a:xfrm>
                       <a:off x="0" y="0"/>
-                      <a:ext cx="5756275" cy="1785620"/>
+                      <a:ext cx="4960620" cy="381000"/>
                     </a:xfrm>
                     <a:prstGeom prst="rect">
                       <a:avLst/>
@@ -8823,6 +9043,253 @@
         <w:pStyle w:val="Retraitcorpsdetexte3"/>
       </w:pPr>
       <w:r>
+        <w:t xml:space="preserve">Dans ce </w:t>
+      </w:r>
+      <w:r>
+        <w:t>cas-là</w:t>
+      </w:r>
+      <w:r>
+        <w:t>, je donne déjà le nom de ma migration qui est « </w:t>
+      </w:r>
+      <w:proofErr w:type="spellStart"/>
+      <w:r>
+        <w:t>create</w:t>
+      </w:r>
+      <w:proofErr w:type="spellEnd"/>
+      <w:r>
+        <w:t> _</w:t>
+      </w:r>
+      <w:proofErr w:type="spellStart"/>
+      <w:r>
+        <w:t>all_tables</w:t>
+      </w:r>
+      <w:proofErr w:type="spellEnd"/>
+      <w:r>
+        <w:t> »</w:t>
+      </w:r>
+      <w:r>
+        <w:t>. Une fois le fichier crée, il suffit de le remplir avec la tables et les champs souhaités.</w:t>
+      </w:r>
+      <w:r>
+        <w:t xml:space="preserve"> Ci-dessous un exemple de table dans une migration :</w:t>
+      </w:r>
+    </w:p>
+    <w:p>
+      <w:pPr>
+        <w:pStyle w:val="Retraitcorpsdetexte3"/>
+      </w:pPr>
+      <w:r>
+        <w:rPr>
+          <w:noProof/>
+        </w:rPr>
+        <w:drawing>
+          <wp:inline distT="0" distB="0" distL="0" distR="0">
+            <wp:extent cx="4495800" cy="1079539"/>
+            <wp:effectExtent l="0" t="0" r="0" b="6350"/>
+            <wp:docPr id="236" name="Image 236" descr="H:\TPI\screens\migration_example_table.PNG"/>
+            <wp:cNvGraphicFramePr>
+              <a:graphicFrameLocks xmlns:a="http://schemas.openxmlformats.org/drawingml/2006/main" noChangeAspect="1"/>
+            </wp:cNvGraphicFramePr>
+            <a:graphic xmlns:a="http://schemas.openxmlformats.org/drawingml/2006/main">
+              <a:graphicData uri="http://schemas.openxmlformats.org/drawingml/2006/picture">
+                <pic:pic xmlns:pic="http://schemas.openxmlformats.org/drawingml/2006/picture">
+                  <pic:nvPicPr>
+                    <pic:cNvPr id="0" name="Picture 4" descr="H:\TPI\screens\migration_example_table.PNG"/>
+                    <pic:cNvPicPr>
+                      <a:picLocks noChangeAspect="1" noChangeArrowheads="1"/>
+                    </pic:cNvPicPr>
+                  </pic:nvPicPr>
+                  <pic:blipFill>
+                    <a:blip r:embed="rId35">
+                      <a:extLst>
+                        <a:ext uri="{28A0092B-C50C-407E-A947-70E740481C1C}">
+                          <a14:useLocalDpi xmlns:a14="http://schemas.microsoft.com/office/drawing/2010/main" val="0"/>
+                        </a:ext>
+                      </a:extLst>
+                    </a:blip>
+                    <a:srcRect/>
+                    <a:stretch>
+                      <a:fillRect/>
+                    </a:stretch>
+                  </pic:blipFill>
+                  <pic:spPr bwMode="auto">
+                    <a:xfrm>
+                      <a:off x="0" y="0"/>
+                      <a:ext cx="4518006" cy="1084871"/>
+                    </a:xfrm>
+                    <a:prstGeom prst="rect">
+                      <a:avLst/>
+                    </a:prstGeom>
+                    <a:noFill/>
+                    <a:ln>
+                      <a:noFill/>
+                    </a:ln>
+                  </pic:spPr>
+                </pic:pic>
+              </a:graphicData>
+            </a:graphic>
+          </wp:inline>
+        </w:drawing>
+      </w:r>
+    </w:p>
+    <w:p>
+      <w:pPr>
+        <w:pStyle w:val="Retraitcorpsdetexte3"/>
+      </w:pPr>
+      <w:r>
+        <w:t>Lien vers le fichier de migration :</w:t>
+      </w:r>
+      <w:r>
+        <w:t xml:space="preserve"> </w:t>
+      </w:r>
+    </w:p>
+    <w:p>
+      <w:pPr>
+        <w:pStyle w:val="Retraitcorpsdetexte3"/>
+      </w:pPr>
+      <w:hyperlink r:id="rId36" w:history="1">
+        <w:r>
+          <w:rPr>
+            <w:rStyle w:val="Lienhypertexte"/>
+          </w:rPr>
+          <w:t>https://github.com/SachaGrenier/TPI/blob/master/database/migrations/2017_05_11_062800_create_all_tables.php</w:t>
+        </w:r>
+      </w:hyperlink>
+    </w:p>
+    <w:p>
+      <w:pPr>
+        <w:pStyle w:val="Retraitcorpsdetexte3"/>
+      </w:pPr>
+    </w:p>
+    <w:p>
+      <w:pPr>
+        <w:pStyle w:val="Titre3"/>
+      </w:pPr>
+      <w:r>
+        <w:lastRenderedPageBreak/>
+        <w:t>Page «</w:t>
+      </w:r>
+      <w:r>
+        <w:t> Travailleurs »</w:t>
+      </w:r>
+    </w:p>
+    <w:p>
+      <w:r>
+        <w:rPr>
+          <w:noProof/>
+        </w:rPr>
+        <w:drawing>
+          <wp:inline distT="0" distB="0" distL="0" distR="0">
+            <wp:extent cx="5791200" cy="2153948"/>
+            <wp:effectExtent l="0" t="0" r="0" b="0"/>
+            <wp:docPr id="237" name="Image 237" descr="H:\TPI\screens\Workers Table.PNG"/>
+            <wp:cNvGraphicFramePr>
+              <a:graphicFrameLocks xmlns:a="http://schemas.openxmlformats.org/drawingml/2006/main" noChangeAspect="1"/>
+            </wp:cNvGraphicFramePr>
+            <a:graphic xmlns:a="http://schemas.openxmlformats.org/drawingml/2006/main">
+              <a:graphicData uri="http://schemas.openxmlformats.org/drawingml/2006/picture">
+                <pic:pic xmlns:pic="http://schemas.openxmlformats.org/drawingml/2006/picture">
+                  <pic:nvPicPr>
+                    <pic:cNvPr id="0" name="Picture 5" descr="H:\TPI\screens\Workers Table.PNG"/>
+                    <pic:cNvPicPr>
+                      <a:picLocks noChangeAspect="1" noChangeArrowheads="1"/>
+                    </pic:cNvPicPr>
+                  </pic:nvPicPr>
+                  <pic:blipFill rotWithShape="1">
+                    <a:blip r:embed="rId37">
+                      <a:extLst>
+                        <a:ext uri="{28A0092B-C50C-407E-A947-70E740481C1C}">
+                          <a14:useLocalDpi xmlns:a14="http://schemas.microsoft.com/office/drawing/2010/main" val="0"/>
+                        </a:ext>
+                      </a:extLst>
+                    </a:blip>
+                    <a:srcRect l="1191" r="1590"/>
+                    <a:stretch/>
+                  </pic:blipFill>
+                  <pic:spPr bwMode="auto">
+                    <a:xfrm>
+                      <a:off x="0" y="0"/>
+                      <a:ext cx="5800742" cy="2157497"/>
+                    </a:xfrm>
+                    <a:prstGeom prst="rect">
+                      <a:avLst/>
+                    </a:prstGeom>
+                    <a:noFill/>
+                    <a:ln>
+                      <a:noFill/>
+                    </a:ln>
+                    <a:extLst>
+                      <a:ext uri="{53640926-AAD7-44D8-BBD7-CCE9431645EC}">
+                        <a14:shadowObscured xmlns:a14="http://schemas.microsoft.com/office/drawing/2010/main"/>
+                      </a:ext>
+                    </a:extLst>
+                  </pic:spPr>
+                </pic:pic>
+              </a:graphicData>
+            </a:graphic>
+          </wp:inline>
+        </w:drawing>
+      </w:r>
+    </w:p>
+    <w:p>
+      <w:pPr>
+        <w:pStyle w:val="Retraitcorpsdetexte3"/>
+      </w:pPr>
+      <w:r>
+        <w:t xml:space="preserve">Cette page est séparée en deux tableaux : Le tableau des travailleurs et le tableau des Maîtres </w:t>
+      </w:r>
+      <w:r>
+        <w:t>socioprofessionnel</w:t>
+      </w:r>
+      <w:r>
+        <w:t>.</w:t>
+      </w:r>
+    </w:p>
+    <w:p>
+      <w:pPr>
+        <w:pStyle w:val="Retraitcorpsdetexte3"/>
+        <w:rPr>
+          <w:rStyle w:val="Lienhypertexte"/>
+        </w:rPr>
+      </w:pPr>
+      <w:r>
+        <w:t>Pour ce qui est du tableau des travailleurs,</w:t>
+      </w:r>
+      <w:r>
+        <w:t xml:space="preserve"> j’ai utilisé la librairie JavaS</w:t>
+      </w:r>
+      <w:r>
+        <w:t xml:space="preserve">cript </w:t>
+      </w:r>
+      <w:proofErr w:type="spellStart"/>
+      <w:r>
+        <w:t>DataTables</w:t>
+      </w:r>
+      <w:proofErr w:type="spellEnd"/>
+      <w:r>
+        <w:t xml:space="preserve"> (</w:t>
+      </w:r>
+      <w:hyperlink r:id="rId38" w:history="1">
+        <w:r>
+          <w:rPr>
+            <w:rStyle w:val="Lienhypertexte"/>
+          </w:rPr>
+          <w:t>https://datatables.net/</w:t>
+        </w:r>
+      </w:hyperlink>
+      <w:r>
+        <w:rPr>
+          <w:rStyle w:val="Lienhypertexte"/>
+        </w:rPr>
+        <w:t xml:space="preserve"> )</w:t>
+      </w:r>
+    </w:p>
+    <w:p/>
+    <w:p>
+      <w:pPr>
+        <w:pStyle w:val="Retraitcorpsdetexte3"/>
+      </w:pPr>
+      <w:r>
         <w:t>Les données des travailleurs sont récupérées en</w:t>
       </w:r>
       <w:r>
@@ -8924,7 +9391,16 @@
         </w:numPr>
       </w:pPr>
       <w:r>
-        <w:t>Propose un lien pour supprimer le travailleur</w:t>
+        <w:t>Propose un lien</w:t>
+      </w:r>
+      <w:r>
+        <w:t xml:space="preserve"> sous forme de bou</w:t>
+      </w:r>
+      <w:r>
+        <w:t>ton</w:t>
+      </w:r>
+      <w:r>
+        <w:t xml:space="preserve"> pour supprimer le travailleur</w:t>
       </w:r>
     </w:p>
     <w:p>
@@ -8932,6 +9408,7 @@
         <w:pStyle w:val="Retraitcorpsdetexte3"/>
       </w:pPr>
       <w:r>
+        <w:lastRenderedPageBreak/>
         <w:t xml:space="preserve">Une fois les objets modifiés, ils sont au fur et à mesure implémentés dans le tableau </w:t>
       </w:r>
       <w:r>
@@ -8968,7 +9445,7 @@
                     </pic:cNvPicPr>
                   </pic:nvPicPr>
                   <pic:blipFill>
-                    <a:blip r:embed="rId32">
+                    <a:blip r:embed="rId39">
                       <a:extLst>
                         <a:ext uri="{28A0092B-C50C-407E-A947-70E740481C1C}">
                           <a14:useLocalDpi xmlns:a14="http://schemas.microsoft.com/office/drawing/2010/main" val="0"/>
@@ -9005,7 +9482,6 @@
         <w:pStyle w:val="Retraitcorpsdetexte3"/>
       </w:pPr>
       <w:r>
-        <w:lastRenderedPageBreak/>
         <w:t>J’ai ajouté une ligne à la fin du tableau qui fait office de formulaire pour ajouter un travailleur.</w:t>
       </w:r>
       <w:r>
@@ -9054,7 +9530,27 @@
         <w:t xml:space="preserve">. </w:t>
       </w:r>
       <w:r>
-        <w:t xml:space="preserve">Etant donné que c’est un tableau qui ne va pas beaucoup être utilisé, j’ai préféré utiliser un tableau simple, où Les formulaires ne sont pas dynamiques. </w:t>
+        <w:t xml:space="preserve">Etant donné que </w:t>
+      </w:r>
+      <w:r>
+        <w:t xml:space="preserve">ce </w:t>
+      </w:r>
+      <w:r>
+        <w:t>tableau ne va pas beaucoup être utilisé, j’ai préféré utiliser un tableau simple,</w:t>
+      </w:r>
+      <w:r>
+        <w:t xml:space="preserve"> rempli en </w:t>
+      </w:r>
+      <w:proofErr w:type="spellStart"/>
+      <w:r>
+        <w:t>php</w:t>
+      </w:r>
+      <w:proofErr w:type="spellEnd"/>
+      <w:r>
+        <w:t xml:space="preserve"> et</w:t>
+      </w:r>
+      <w:r>
+        <w:t xml:space="preserve"> où Les formulaires ne sont pas dynamiques. </w:t>
       </w:r>
     </w:p>
     <w:p>
@@ -9063,10 +9559,10 @@
           <w:noProof/>
         </w:rPr>
         <w:drawing>
-          <wp:inline distT="0" distB="0" distL="0" distR="0">
-            <wp:extent cx="5756275" cy="1957705"/>
-            <wp:effectExtent l="0" t="0" r="0" b="4445"/>
-            <wp:docPr id="205" name="Image 205" descr="H:\TPI\screens\MSP Table.PNG"/>
+          <wp:inline distT="0" distB="0" distL="0" distR="0" wp14:anchorId="6523EB1B" wp14:editId="2DFF5296">
+            <wp:extent cx="5495454" cy="2315631"/>
+            <wp:effectExtent l="0" t="0" r="0" b="8890"/>
+            <wp:docPr id="240" name="Image 240" descr="H:\TPI\screens\MSP Table.PNG"/>
             <wp:cNvGraphicFramePr>
               <a:graphicFrameLocks xmlns:a="http://schemas.openxmlformats.org/drawingml/2006/main" noChangeAspect="1"/>
             </wp:cNvGraphicFramePr>
@@ -9080,7 +9576,7 @@
                     </pic:cNvPicPr>
                   </pic:nvPicPr>
                   <pic:blipFill>
-                    <a:blip r:embed="rId33">
+                    <a:blip r:embed="rId40">
                       <a:extLst>
                         <a:ext uri="{28A0092B-C50C-407E-A947-70E740481C1C}">
                           <a14:useLocalDpi xmlns:a14="http://schemas.microsoft.com/office/drawing/2010/main" val="0"/>
@@ -9095,7 +9591,7 @@
                   <pic:spPr bwMode="auto">
                     <a:xfrm>
                       <a:off x="0" y="0"/>
-                      <a:ext cx="5756275" cy="1957705"/>
+                      <a:ext cx="5532967" cy="2331438"/>
                     </a:xfrm>
                     <a:prstGeom prst="rect">
                       <a:avLst/>
@@ -9113,62 +9609,6 @@
       </w:r>
     </w:p>
     <w:p>
-      <w:pPr>
-        <w:pStyle w:val="Titre3"/>
-      </w:pPr>
-      <w:r>
-        <w:t xml:space="preserve">Menu </w:t>
-      </w:r>
-      <w:r>
-        <w:t>de gestion de niveaux</w:t>
-      </w:r>
-    </w:p>
-    <w:p>
-      <w:pPr>
-        <w:pStyle w:val="Retraitcorpsdetexte3"/>
-      </w:pPr>
-      <w:r>
-        <w:t xml:space="preserve">Ce menu est disponible sous forme de pop-up suite au clic sur </w:t>
-      </w:r>
-      <w:r>
-        <w:t>le bouton « Gestion niveaux »</w:t>
-      </w:r>
-      <w:r>
-        <w:t xml:space="preserve"> présent sur la page de planning</w:t>
-      </w:r>
-      <w:r>
-        <w:t>.</w:t>
-      </w:r>
-      <w:r>
-        <w:t xml:space="preserve"> Il représente tous les niveaux de la base de données, présentés sous forme hiérarchique. </w:t>
-      </w:r>
-    </w:p>
-    <w:p>
-      <w:pPr>
-        <w:pStyle w:val="Retraitcorpsdetexte3"/>
-      </w:pPr>
-      <w:r>
-        <w:t>Le tableau est généré en PHP et HTML mais est récupéré à l’aide d’AJAX. Etant donné que les formulaires sont aussi envoyés en AJAX, cela permet à l’utilisateur d’effectuer plusieurs actions sur son menu sans devoir rafraichir la page à chaque fois et relancer le menu en appuyant sur le bouton qui permet son affichage.</w:t>
-      </w:r>
-    </w:p>
-    <w:p>
-      <w:pPr>
-        <w:pStyle w:val="Retraitcorpsdetexte3"/>
-      </w:pPr>
-      <w:r>
-        <w:t>Chaque atelier, peu importe son niveau, peut être supprimé à l’aide du bouton sous forme de croix. Si l’utilisateur souhaite supprimer un atelier de niveau 2 alors que plusieurs ateliers de niveau 3 y sont attachés, une erreur intervient indiquant que l’opération est impossible. L’utilisateur doit alors d’abord supprimer les ateliers de niveau 3 pour réaliser son action.</w:t>
-      </w:r>
-    </w:p>
-    <w:p>
-      <w:pPr>
-        <w:pStyle w:val="Retraitcorpsdetexte3"/>
-      </w:pPr>
-    </w:p>
-    <w:p>
-      <w:pPr>
-        <w:pStyle w:val="Retraitcorpsdetexte3"/>
-        <w:keepNext/>
-      </w:pPr>
       <w:r>
         <w:rPr>
           <w:noProof/>
@@ -9176,9 +9616,9 @@
         <w:lastRenderedPageBreak/>
         <w:drawing>
           <wp:inline distT="0" distB="0" distL="0" distR="0">
-            <wp:extent cx="4940215" cy="4945666"/>
-            <wp:effectExtent l="0" t="0" r="0" b="7620"/>
-            <wp:docPr id="26" name="Image 26" descr="H:\TPI\screens\levels_menu_screen.PNG"/>
+            <wp:extent cx="5753100" cy="1699260"/>
+            <wp:effectExtent l="0" t="0" r="0" b="0"/>
+            <wp:docPr id="242" name="Image 242" descr="H:\TPI\screens\code_msp_table.PNG"/>
             <wp:cNvGraphicFramePr>
               <a:graphicFrameLocks xmlns:a="http://schemas.openxmlformats.org/drawingml/2006/main" noChangeAspect="1"/>
             </wp:cNvGraphicFramePr>
@@ -9186,13 +9626,13 @@
               <a:graphicData uri="http://schemas.openxmlformats.org/drawingml/2006/picture">
                 <pic:pic xmlns:pic="http://schemas.openxmlformats.org/drawingml/2006/picture">
                   <pic:nvPicPr>
-                    <pic:cNvPr id="0" name="Picture 3" descr="H:\TPI\screens\levels_menu_screen.PNG"/>
+                    <pic:cNvPr id="0" name="Picture 10" descr="H:\TPI\screens\code_msp_table.PNG"/>
                     <pic:cNvPicPr>
                       <a:picLocks noChangeAspect="1" noChangeArrowheads="1"/>
                     </pic:cNvPicPr>
                   </pic:nvPicPr>
                   <pic:blipFill>
-                    <a:blip r:embed="rId34">
+                    <a:blip r:embed="rId41">
                       <a:extLst>
                         <a:ext uri="{28A0092B-C50C-407E-A947-70E740481C1C}">
                           <a14:useLocalDpi xmlns:a14="http://schemas.microsoft.com/office/drawing/2010/main" val="0"/>
@@ -9207,7 +9647,7 @@
                   <pic:spPr bwMode="auto">
                     <a:xfrm>
                       <a:off x="0" y="0"/>
-                      <a:ext cx="4945346" cy="4950802"/>
+                      <a:ext cx="5753100" cy="1699260"/>
                     </a:xfrm>
                     <a:prstGeom prst="rect">
                       <a:avLst/>
@@ -9226,13 +9666,33 @@
     </w:p>
     <w:p>
       <w:pPr>
+        <w:pStyle w:val="Titre3"/>
+      </w:pPr>
+      <w:r>
+        <w:t xml:space="preserve">Menu </w:t>
+      </w:r>
+      <w:r>
+        <w:t>de gestion de niveaux</w:t>
+      </w:r>
+    </w:p>
+    <w:p>
+      <w:pPr>
         <w:pStyle w:val="Retraitcorpsdetexte3"/>
       </w:pPr>
       <w:r>
-        <w:t xml:space="preserve">Au premier abord ce menu semble un peu confus. </w:t>
-      </w:r>
-      <w:r>
-        <w:t>Voici comment il faut le comprendre :</w:t>
+        <w:t xml:space="preserve">Ce menu est disponible sous forme de pop-up suite au clic sur </w:t>
+      </w:r>
+      <w:r>
+        <w:t>le bouton « Gestion niveaux »</w:t>
+      </w:r>
+      <w:r>
+        <w:t xml:space="preserve"> présent sur la page de planning</w:t>
+      </w:r>
+      <w:r>
+        <w:t>.</w:t>
+      </w:r>
+      <w:r>
+        <w:t xml:space="preserve"> Il représente tous les niveaux de la base de données, présentés sous forme hiérarchique. </w:t>
       </w:r>
     </w:p>
     <w:p>
@@ -9240,19 +9700,7 @@
         <w:pStyle w:val="Retraitcorpsdetexte3"/>
       </w:pPr>
       <w:r>
-        <w:t xml:space="preserve">Niveau 1 : Ce sont les casiers principaux. Le titre est en grand et à l’intérieur se situent les ateliers concernant les niveaux plus </w:t>
-      </w:r>
-      <w:r>
-        <w:t>élevés</w:t>
-      </w:r>
-      <w:r>
-        <w:t>.</w:t>
-      </w:r>
-      <w:r>
-        <w:t xml:space="preserve"> </w:t>
-      </w:r>
-      <w:r>
-        <w:t>Le dernier casier est constitué d’un formulaire pour ajouter un atelier de niveau 1. Dans le formulaire, on peut définir un nom d’atelier ainsi qu’une couleur.</w:t>
+        <w:t>Le tableau est généré en PHP et HTML mais est récupéré à l’aide d’AJAX. Etant donné que les formulaires sont aussi envoyés en AJAX, cela permet à l’utilisateur d’effectuer plusieurs actions sur son menu sans devoir rafraichir la page à chaque fois et relancer le menu en appuyant sur le bouton qui permet son affichage.</w:t>
       </w:r>
     </w:p>
     <w:p>
@@ -9260,38 +9708,27 @@
         <w:pStyle w:val="Retraitcorpsdetexte3"/>
       </w:pPr>
       <w:r>
-        <w:t>Note : La couleur sélectionnée pour l’atelier de niveau 1 sera affichée par la suite</w:t>
+        <w:t>Chaque atelier, peu importe son niveau, peut être supprimé à l’aide du bouton sous forme de croix. Si l’utilisateur souhaite supprimer un atelier de niveau 2 alors que plusieurs ateliers de niveau 3 y sont attachés, une erreur intervient indiquant que l’opération est impossible. L’utilisateur doit alors d’abord supprimer les ateliers de niveau 3 pour réaliser son action.</w:t>
       </w:r>
     </w:p>
     <w:p>
       <w:pPr>
         <w:pStyle w:val="Retraitcorpsdetexte3"/>
       </w:pPr>
-      <w:r>
-        <w:t>Niveau 2 : Ces casiers se situent directement dans un casier de niveau 1. Dans chaque casier de niveau 1, un formulaire simple avec juste un champ texte est à disposition pour ajouter un atelier de niveau 2.</w:t>
-      </w:r>
     </w:p>
     <w:p>
       <w:pPr>
         <w:pStyle w:val="Retraitcorpsdetexte3"/>
-      </w:pPr>
-      <w:r>
-        <w:t>Niveau 3 : Les casiers de niveau 3 représente directement les ateliers. Ils sont à l’intérieur des casiers de niveau 2. Comme pour le niveau 2, un formulaire simple est à disposition dans chaque casier de niveau 2 pour ajouter un atelier.</w:t>
-      </w:r>
-    </w:p>
-    <w:p>
-      <w:pPr>
-        <w:pStyle w:val="Titre3"/>
-      </w:pPr>
-      <w:r>
-        <w:lastRenderedPageBreak/>
-        <w:t>Planning général</w:t>
-      </w:r>
-    </w:p>
-    <w:p>
-      <w:pPr>
-        <w:pStyle w:val="Informations"/>
-        <w:ind w:left="0"/>
+        <w:keepNext/>
+        <w:rPr>
+          <w:noProof/>
+        </w:rPr>
+      </w:pPr>
+    </w:p>
+    <w:p>
+      <w:pPr>
+        <w:pStyle w:val="Retraitcorpsdetexte3"/>
+        <w:keepNext/>
       </w:pPr>
       <w:r>
         <w:rPr>
@@ -9299,9 +9736,9 @@
         </w:rPr>
         <w:drawing>
           <wp:inline distT="0" distB="0" distL="0" distR="0">
-            <wp:extent cx="5748655" cy="2353945"/>
-            <wp:effectExtent l="0" t="0" r="4445" b="8255"/>
-            <wp:docPr id="230" name="Image 230" descr="H:\TPI\screens\ah.PNG"/>
+            <wp:extent cx="4685948" cy="4662805"/>
+            <wp:effectExtent l="38100" t="38100" r="95885" b="99695"/>
+            <wp:docPr id="26" name="Image 26" descr="H:\TPI\screens\levels_menu_screen.PNG"/>
             <wp:cNvGraphicFramePr>
               <a:graphicFrameLocks xmlns:a="http://schemas.openxmlformats.org/drawingml/2006/main" noChangeAspect="1"/>
             </wp:cNvGraphicFramePr>
@@ -9309,13 +9746,253 @@
               <a:graphicData uri="http://schemas.openxmlformats.org/drawingml/2006/picture">
                 <pic:pic xmlns:pic="http://schemas.openxmlformats.org/drawingml/2006/picture">
                   <pic:nvPicPr>
-                    <pic:cNvPr id="0" name="Picture 27" descr="H:\TPI\screens\ah.PNG"/>
+                    <pic:cNvPr id="0" name="Picture 3" descr="H:\TPI\screens\levels_menu_screen.PNG"/>
+                    <pic:cNvPicPr>
+                      <a:picLocks noChangeAspect="1" noChangeArrowheads="1"/>
+                    </pic:cNvPicPr>
+                  </pic:nvPicPr>
+                  <pic:blipFill rotWithShape="1">
+                    <a:blip r:embed="rId42">
+                      <a:extLst>
+                        <a:ext uri="{28A0092B-C50C-407E-A947-70E740481C1C}">
+                          <a14:useLocalDpi xmlns:a14="http://schemas.microsoft.com/office/drawing/2010/main" val="0"/>
+                        </a:ext>
+                      </a:extLst>
+                    </a:blip>
+                    <a:srcRect l="2468" t="2775" r="2648" b="2915"/>
+                    <a:stretch/>
+                  </pic:blipFill>
+                  <pic:spPr bwMode="auto">
+                    <a:xfrm>
+                      <a:off x="0" y="0"/>
+                      <a:ext cx="4692308" cy="4669134"/>
+                    </a:xfrm>
+                    <a:prstGeom prst="rect">
+                      <a:avLst/>
+                    </a:prstGeom>
+                    <a:noFill/>
+                    <a:ln>
+                      <a:noFill/>
+                    </a:ln>
+                    <a:effectLst>
+                      <a:outerShdw blurRad="50800" dist="38100" dir="2700000" algn="tl" rotWithShape="0">
+                        <a:prstClr val="black">
+                          <a:alpha val="40000"/>
+                        </a:prstClr>
+                      </a:outerShdw>
+                    </a:effectLst>
+                    <a:extLst>
+                      <a:ext uri="{53640926-AAD7-44D8-BBD7-CCE9431645EC}">
+                        <a14:shadowObscured xmlns:a14="http://schemas.microsoft.com/office/drawing/2010/main"/>
+                      </a:ext>
+                    </a:extLst>
+                  </pic:spPr>
+                </pic:pic>
+              </a:graphicData>
+            </a:graphic>
+          </wp:inline>
+        </w:drawing>
+      </w:r>
+    </w:p>
+    <w:p>
+      <w:pPr>
+        <w:pStyle w:val="Retraitcorpsdetexte3"/>
+      </w:pPr>
+      <w:r>
+        <w:t xml:space="preserve">Au premier abord ce menu semble un peu confus. </w:t>
+      </w:r>
+      <w:r>
+        <w:t>Voici comment il faut le comprendre :</w:t>
+      </w:r>
+    </w:p>
+    <w:p>
+      <w:pPr>
+        <w:pStyle w:val="Retraitcorpsdetexte3"/>
+      </w:pPr>
+      <w:r>
+        <w:t xml:space="preserve">Niveau 1 : Ce sont les casiers principaux. Le titre est en grand et à l’intérieur se situent les ateliers concernant les niveaux plus </w:t>
+      </w:r>
+      <w:r>
+        <w:t>élevés</w:t>
+      </w:r>
+      <w:r>
+        <w:t>.</w:t>
+      </w:r>
+      <w:r>
+        <w:t xml:space="preserve"> </w:t>
+      </w:r>
+      <w:r>
+        <w:t>Le dernier casier est constitué d’un formulaire pour ajouter un atelier de niveau 1. Dans le formulaire, on peut définir un nom d’atelier ainsi qu’une couleur.</w:t>
+      </w:r>
+    </w:p>
+    <w:p>
+      <w:pPr>
+        <w:pStyle w:val="Retraitcorpsdetexte3"/>
+      </w:pPr>
+      <w:r>
+        <w:t>Note : La couleur sélectionnée pour l’atelier de niveau 1 sera affichée par la suite</w:t>
+      </w:r>
+    </w:p>
+    <w:p>
+      <w:pPr>
+        <w:pStyle w:val="Retraitcorpsdetexte3"/>
+      </w:pPr>
+      <w:r>
+        <w:t>Niveau 2 : Ces casiers se situent directement dans un casier de niveau 1. Dans chaque casier de niveau 1, un formulaire simple avec juste un champ texte est à disposition pour ajouter un atelier de niveau 2.</w:t>
+      </w:r>
+    </w:p>
+    <w:p>
+      <w:pPr>
+        <w:pStyle w:val="Retraitcorpsdetexte3"/>
+      </w:pPr>
+      <w:r>
+        <w:t>Niveau 3 : Les casiers de niveau 3 représente directement les ateliers. Ils sont à l’intérieur des casiers de niveau 2. Comme pour le niveau 2, un formulaire simple est à disposition dans chaque casier de niveau 2 pour ajouter un atelier.</w:t>
+      </w:r>
+    </w:p>
+    <w:p>
+      <w:pPr>
+        <w:pStyle w:val="Titre3"/>
+      </w:pPr>
+      <w:r>
+        <w:lastRenderedPageBreak/>
+        <w:t>Planning général</w:t>
+      </w:r>
+    </w:p>
+    <w:p>
+      <w:pPr>
+        <w:pStyle w:val="Retraitcorpsdetexte3"/>
+      </w:pPr>
+      <w:r>
+        <w:t xml:space="preserve">Voici le planning général en l’état actuel. Les logins des travailleurs sont inscrits dans les cellules pour représenter leur présence à un atelier. </w:t>
+      </w:r>
+    </w:p>
+    <w:p>
+      <w:pPr>
+        <w:pStyle w:val="Retraitcorpsdetexte3"/>
+      </w:pPr>
+      <w:r>
+        <w:rPr>
+          <w:noProof/>
+        </w:rPr>
+        <w:drawing>
+          <wp:inline distT="0" distB="0" distL="0" distR="0" wp14:anchorId="3C1C9762" wp14:editId="2FE858AE">
+            <wp:extent cx="7495022" cy="2446831"/>
+            <wp:effectExtent l="9525" t="0" r="1270" b="1270"/>
+            <wp:docPr id="238" name="Image 238" descr="H:\TPI\screens\ah.PNG"/>
+            <wp:cNvGraphicFramePr>
+              <a:graphicFrameLocks xmlns:a="http://schemas.openxmlformats.org/drawingml/2006/main" noChangeAspect="1"/>
+            </wp:cNvGraphicFramePr>
+            <a:graphic xmlns:a="http://schemas.openxmlformats.org/drawingml/2006/main">
+              <a:graphicData uri="http://schemas.openxmlformats.org/drawingml/2006/picture">
+                <pic:pic xmlns:pic="http://schemas.openxmlformats.org/drawingml/2006/picture">
+                  <pic:nvPicPr>
+                    <pic:cNvPr id="0" name="Picture 6" descr="H:\TPI\screens\ah.PNG"/>
                     <pic:cNvPicPr>
                       <a:picLocks noChangeAspect="1" noChangeArrowheads="1"/>
                     </pic:cNvPicPr>
                   </pic:nvPicPr>
                   <pic:blipFill>
-                    <a:blip r:embed="rId35">
+                    <a:blip r:embed="rId43">
+                      <a:extLst>
+                        <a:ext uri="{28A0092B-C50C-407E-A947-70E740481C1C}">
+                          <a14:useLocalDpi xmlns:a14="http://schemas.microsoft.com/office/drawing/2010/main" val="0"/>
+                        </a:ext>
+                      </a:extLst>
+                    </a:blip>
+                    <a:srcRect/>
+                    <a:stretch>
+                      <a:fillRect/>
+                    </a:stretch>
+                  </pic:blipFill>
+                  <pic:spPr bwMode="auto">
+                    <a:xfrm rot="16200000">
+                      <a:off x="0" y="0"/>
+                      <a:ext cx="7512401" cy="2452504"/>
+                    </a:xfrm>
+                    <a:prstGeom prst="rect">
+                      <a:avLst/>
+                    </a:prstGeom>
+                    <a:noFill/>
+                    <a:ln>
+                      <a:noFill/>
+                    </a:ln>
+                  </pic:spPr>
+                </pic:pic>
+              </a:graphicData>
+            </a:graphic>
+          </wp:inline>
+        </w:drawing>
+      </w:r>
+    </w:p>
+    <w:p/>
+    <w:p>
+      <w:pPr>
+        <w:pStyle w:val="Retraitcorpsdetexte3"/>
+      </w:pPr>
+      <w:r>
+        <w:t xml:space="preserve">La table est générée en html et </w:t>
+      </w:r>
+      <w:r>
+        <w:t>PHP</w:t>
+      </w:r>
+      <w:r>
+        <w:t>, mais une grande partie des fonctions sont en JavaScript (jQuery) et Ajax</w:t>
+      </w:r>
+      <w:r>
+        <w:t>. Il m’a paru important d’avoir un outil dynamique mais cela a rendu la tâche plus compliquée</w:t>
+      </w:r>
+      <w:r>
+        <w:t>.</w:t>
+      </w:r>
+    </w:p>
+    <w:p>
+      <w:pPr>
+        <w:pStyle w:val="Retraitcorpsdetexte3"/>
+      </w:pPr>
+    </w:p>
+    <w:p>
+      <w:pPr>
+        <w:pStyle w:val="Retraitcorpsdetexte3"/>
+      </w:pPr>
+      <w:r>
+        <w:t>Pour assigner un utilisateur à une tâche, un double clic sur une case fera apparaître un champ texte qui est en fait un « </w:t>
+      </w:r>
+      <w:proofErr w:type="spellStart"/>
+      <w:r>
+        <w:t>autocomplete</w:t>
+      </w:r>
+      <w:proofErr w:type="spellEnd"/>
+      <w:r>
+        <w:t> ». Cela signifie qu’à partir du moment où certaines lettres que l’utilisateur à rentrées correspondent au prénom ou au nom d’un travailleur, il est proposé dans une liste.</w:t>
+      </w:r>
+    </w:p>
+    <w:p>
+      <w:pPr>
+        <w:pStyle w:val="Retraitcorpsdetexte3"/>
+      </w:pPr>
+      <w:r>
+        <w:rPr>
+          <w:noProof/>
+        </w:rPr>
+        <w:drawing>
+          <wp:inline distT="0" distB="0" distL="0" distR="0" wp14:anchorId="661DE097" wp14:editId="233DFB24">
+            <wp:extent cx="2484408" cy="1407950"/>
+            <wp:effectExtent l="0" t="0" r="0" b="1905"/>
+            <wp:docPr id="246" name="Image 246" descr="H:\TPI\screens\autocmpleteexample.png"/>
+            <wp:cNvGraphicFramePr>
+              <a:graphicFrameLocks xmlns:a="http://schemas.openxmlformats.org/drawingml/2006/main" noChangeAspect="1"/>
+            </wp:cNvGraphicFramePr>
+            <a:graphic xmlns:a="http://schemas.openxmlformats.org/drawingml/2006/main">
+              <a:graphicData uri="http://schemas.openxmlformats.org/drawingml/2006/picture">
+                <pic:pic xmlns:pic="http://schemas.openxmlformats.org/drawingml/2006/picture">
+                  <pic:nvPicPr>
+                    <pic:cNvPr id="0" name="Picture 14" descr="H:\TPI\screens\autocmpleteexample.png"/>
+                    <pic:cNvPicPr>
+                      <a:picLocks noChangeAspect="1" noChangeArrowheads="1"/>
+                    </pic:cNvPicPr>
+                  </pic:nvPicPr>
+                  <pic:blipFill>
+                    <a:blip r:embed="rId44" cstate="print">
                       <a:extLst>
                         <a:ext uri="{28A0092B-C50C-407E-A947-70E740481C1C}">
                           <a14:useLocalDpi xmlns:a14="http://schemas.microsoft.com/office/drawing/2010/main" val="0"/>
@@ -9330,7 +10007,7 @@
                   <pic:spPr bwMode="auto">
                     <a:xfrm>
                       <a:off x="0" y="0"/>
-                      <a:ext cx="5748655" cy="2353945"/>
+                      <a:ext cx="2494826" cy="1413854"/>
                     </a:xfrm>
                     <a:prstGeom prst="rect">
                       <a:avLst/>
@@ -9349,55 +10026,7 @@
     </w:p>
     <w:p>
       <w:pPr>
-        <w:pStyle w:val="Informations"/>
-        <w:ind w:left="0"/>
-      </w:pPr>
-    </w:p>
-    <w:p>
-      <w:r>
-        <w:t xml:space="preserve">Voici le planning général en l’état actuel. Les logins des travailleurs sont inscrits dans les cellules pour représenter leur présence à un atelier. </w:t>
-      </w:r>
-    </w:p>
-    <w:p/>
-    <w:p>
-      <w:r>
-        <w:t xml:space="preserve">La table est générée en html et </w:t>
-      </w:r>
-      <w:r>
-        <w:t>PHP</w:t>
-      </w:r>
-      <w:r>
-        <w:t>, mais une grande partie des fonctions sont en JavaScript (jQuery) et Ajax</w:t>
-      </w:r>
-      <w:r>
-        <w:t>. Il m’a paru important d’avoir un outil dynamique mais cela a rendu la tâche plus compliquée</w:t>
-      </w:r>
-      <w:r>
-        <w:t>.</w:t>
-      </w:r>
-    </w:p>
-    <w:p/>
-    <w:p>
-      <w:r>
-        <w:t>Pour assigner un utilisateur à une tâche, un double clic sur une case fera apparaître un champ texte qui est en fait un « </w:t>
-      </w:r>
-      <w:proofErr w:type="spellStart"/>
-      <w:r>
-        <w:t>autocom</w:t>
-      </w:r>
-      <w:bookmarkStart w:id="32" w:name="_GoBack"/>
-      <w:bookmarkEnd w:id="32"/>
-      <w:r>
-        <w:t>plete</w:t>
-      </w:r>
-      <w:proofErr w:type="spellEnd"/>
-      <w:r>
-        <w:t> ». Cela signifie qu’à partir du moment où certaines lettres que l’utilisateur à rentrées correspondent au prénom ou au nom d’un travailleur, il est proposé dans une liste.</w:t>
-      </w:r>
-    </w:p>
-    <w:p/>
-    <w:p>
-      <w:pPr>
+        <w:pStyle w:val="Retraitcorpsdetexte3"/>
         <w:rPr>
           <w:noProof/>
         </w:rPr>
@@ -9406,11 +10035,51 @@
         <w:rPr>
           <w:noProof/>
         </w:rPr>
+        <w:t xml:space="preserve">Pour valider la séléction, un simple clic sur le choix de l’utilisateur fait office d’envoi de requête. A partir de ce moment, la fonction qui enregistre le travailleur dans l’atelier vérifie d’abord que le travailleur </w:t>
+      </w:r>
+      <w:r>
+        <w:rPr>
+          <w:noProof/>
+        </w:rPr>
+        <w:t>ne soit pas occupé à une autre tâche</w:t>
+      </w:r>
+      <w:r>
+        <w:rPr>
+          <w:noProof/>
+        </w:rPr>
+        <w:t xml:space="preserve"> à ce moment la.</w:t>
+      </w:r>
+    </w:p>
+    <w:p>
+      <w:pPr>
+        <w:pStyle w:val="Retraitcorpsdetexte3"/>
+        <w:rPr>
+          <w:noProof/>
+        </w:rPr>
+      </w:pPr>
+      <w:r>
+        <w:rPr>
+          <w:noProof/>
+        </w:rPr>
+        <w:t>Dans ce cas la, un message d’erreur apparaît pour indiquer que l’utilisateur fait fausse route :</w:t>
+      </w:r>
+    </w:p>
+    <w:p>
+      <w:pPr>
+        <w:pStyle w:val="Retraitcorpsdetexte3"/>
+        <w:rPr>
+          <w:noProof/>
+        </w:rPr>
+      </w:pPr>
+      <w:r>
+        <w:rPr>
+          <w:noProof/>
+        </w:rPr>
         <w:drawing>
-          <wp:inline distT="0" distB="0" distL="0" distR="0" wp14:anchorId="3BA9A4DC" wp14:editId="76264F21">
-            <wp:extent cx="2291788" cy="1919373"/>
-            <wp:effectExtent l="0" t="0" r="0" b="5080"/>
-            <wp:docPr id="231" name="Image 231" descr="H:\TPI\screens\autocmpleteexample.png"/>
+          <wp:inline distT="0" distB="0" distL="0" distR="0" wp14:anchorId="7E8A6D11" wp14:editId="1F8719FE">
+            <wp:extent cx="4658265" cy="1016349"/>
+            <wp:effectExtent l="0" t="0" r="0" b="0"/>
+            <wp:docPr id="233" name="Image 233" descr="H:\TPI\screens\error-busy.PNG"/>
             <wp:cNvGraphicFramePr>
               <a:graphicFrameLocks xmlns:a="http://schemas.openxmlformats.org/drawingml/2006/main" noChangeAspect="1"/>
             </wp:cNvGraphicFramePr>
@@ -9418,26 +10087,26 @@
               <a:graphicData uri="http://schemas.openxmlformats.org/drawingml/2006/picture">
                 <pic:pic xmlns:pic="http://schemas.openxmlformats.org/drawingml/2006/picture">
                   <pic:nvPicPr>
-                    <pic:cNvPr id="0" name="Picture 28" descr="H:\TPI\screens\autocmpleteexample.png"/>
+                    <pic:cNvPr id="0" name="Picture 31" descr="H:\TPI\screens\error-busy.PNG"/>
                     <pic:cNvPicPr>
                       <a:picLocks noChangeAspect="1" noChangeArrowheads="1"/>
                     </pic:cNvPicPr>
                   </pic:nvPicPr>
                   <pic:blipFill rotWithShape="1">
-                    <a:blip r:embed="rId36">
+                    <a:blip r:embed="rId45">
                       <a:extLst>
                         <a:ext uri="{28A0092B-C50C-407E-A947-70E740481C1C}">
                           <a14:useLocalDpi xmlns:a14="http://schemas.microsoft.com/office/drawing/2010/main" val="0"/>
                         </a:ext>
                       </a:extLst>
                     </a:blip>
-                    <a:srcRect r="83880" b="78400"/>
+                    <a:srcRect l="3933" t="11000" r="4155" b="12837"/>
                     <a:stretch/>
                   </pic:blipFill>
                   <pic:spPr bwMode="auto">
                     <a:xfrm>
                       <a:off x="0" y="0"/>
-                      <a:ext cx="2295991" cy="1922893"/>
+                      <a:ext cx="4739312" cy="1034032"/>
                     </a:xfrm>
                     <a:prstGeom prst="rect">
                       <a:avLst/>
@@ -9461,6 +10130,7 @@
     </w:p>
     <w:p>
       <w:pPr>
+        <w:pStyle w:val="Retraitcorpsdetexte3"/>
         <w:rPr>
           <w:noProof/>
         </w:rPr>
@@ -9469,50 +10139,25 @@
         <w:rPr>
           <w:noProof/>
         </w:rPr>
-        <w:t xml:space="preserve">Pour valider la séléction, un simple clic sur le choix de l’utilisateur fait office d’envoi de requête. A partir de ce moment, la fonction qui enregistre le travailleur dans l’atelier vérifie d’abord que le travailleur </w:t>
-      </w:r>
-      <w:r>
+        <w:t>Si la requête est accéptée, le tableau se met à jour avec les nouvelles valeurs et le travailleur apparaît alors dans la table :</w:t>
+      </w:r>
+    </w:p>
+    <w:p>
+      <w:pPr>
+        <w:pStyle w:val="Retraitcorpsdetexte3"/>
         <w:rPr>
           <w:noProof/>
         </w:rPr>
-        <w:t>ne soit pas occupé à une autre tâche</w:t>
-      </w:r>
+      </w:pPr>
       <w:r>
         <w:rPr>
           <w:noProof/>
         </w:rPr>
-        <w:t xml:space="preserve"> à ce moment la.</w:t>
-      </w:r>
-    </w:p>
-    <w:p>
-      <w:pPr>
-        <w:rPr>
-          <w:noProof/>
-        </w:rPr>
-      </w:pPr>
-      <w:r>
-        <w:rPr>
-          <w:noProof/>
-        </w:rPr>
-        <w:lastRenderedPageBreak/>
-        <w:t>Dans ce cas la, un message d’erreur apparaît pour indiquer que l’utilisateur fait fausse route :</w:t>
-      </w:r>
-    </w:p>
-    <w:p>
-      <w:pPr>
-        <w:rPr>
-          <w:noProof/>
-        </w:rPr>
-      </w:pPr>
-      <w:r>
-        <w:rPr>
-          <w:noProof/>
-        </w:rPr>
         <w:drawing>
-          <wp:inline distT="0" distB="0" distL="0" distR="0" wp14:anchorId="07B90A08" wp14:editId="60C281F0">
-            <wp:extent cx="4172674" cy="1098647"/>
+          <wp:inline distT="0" distB="0" distL="0" distR="0">
+            <wp:extent cx="1569720" cy="1155700"/>
             <wp:effectExtent l="0" t="0" r="0" b="6350"/>
-            <wp:docPr id="233" name="Image 233" descr="H:\TPI\screens\error-busy.PNG"/>
+            <wp:docPr id="247" name="Image 247" descr="H:\TPI\screens\autocmpleteexample-result.png"/>
             <wp:cNvGraphicFramePr>
               <a:graphicFrameLocks xmlns:a="http://schemas.openxmlformats.org/drawingml/2006/main" noChangeAspect="1"/>
             </wp:cNvGraphicFramePr>
@@ -9520,13 +10165,13 @@
               <a:graphicData uri="http://schemas.openxmlformats.org/drawingml/2006/picture">
                 <pic:pic xmlns:pic="http://schemas.openxmlformats.org/drawingml/2006/picture">
                   <pic:nvPicPr>
-                    <pic:cNvPr id="0" name="Picture 31" descr="H:\TPI\screens\error-busy.PNG"/>
+                    <pic:cNvPr id="0" name="Picture 16" descr="H:\TPI\screens\autocmpleteexample-result.png"/>
                     <pic:cNvPicPr>
                       <a:picLocks noChangeAspect="1" noChangeArrowheads="1"/>
                     </pic:cNvPicPr>
                   </pic:nvPicPr>
                   <pic:blipFill>
-                    <a:blip r:embed="rId37">
+                    <a:blip r:embed="rId46">
                       <a:extLst>
                         <a:ext uri="{28A0092B-C50C-407E-A947-70E740481C1C}">
                           <a14:useLocalDpi xmlns:a14="http://schemas.microsoft.com/office/drawing/2010/main" val="0"/>
@@ -9541,7 +10186,7 @@
                   <pic:spPr bwMode="auto">
                     <a:xfrm>
                       <a:off x="0" y="0"/>
-                      <a:ext cx="4199908" cy="1105818"/>
+                      <a:ext cx="1569720" cy="1155700"/>
                     </a:xfrm>
                     <a:prstGeom prst="rect">
                       <a:avLst/>
@@ -9560,6 +10205,7 @@
     </w:p>
     <w:p>
       <w:pPr>
+        <w:pStyle w:val="Retraitcorpsdetexte3"/>
         <w:rPr>
           <w:noProof/>
         </w:rPr>
@@ -9568,86 +10214,14 @@
         <w:rPr>
           <w:noProof/>
         </w:rPr>
-        <w:t>Si la requête est accéptée, le tableau se met à jour avec les nouvelles valeurs et le travailleur apparaît alors dans la table :</w:t>
-      </w:r>
-    </w:p>
-    <w:p>
-      <w:pPr>
-        <w:rPr>
-          <w:noProof/>
-        </w:rPr>
-      </w:pPr>
-      <w:r>
-        <w:rPr>
-          <w:noProof/>
-        </w:rPr>
-        <w:drawing>
-          <wp:inline distT="0" distB="0" distL="0" distR="0">
-            <wp:extent cx="2245489" cy="1675738"/>
-            <wp:effectExtent l="0" t="0" r="2540" b="1270"/>
-            <wp:docPr id="232" name="Image 232" descr="H:\TPI\screens\autocmpleteexample-result.png"/>
-            <wp:cNvGraphicFramePr>
-              <a:graphicFrameLocks xmlns:a="http://schemas.openxmlformats.org/drawingml/2006/main" noChangeAspect="1"/>
-            </wp:cNvGraphicFramePr>
-            <a:graphic xmlns:a="http://schemas.openxmlformats.org/drawingml/2006/main">
-              <a:graphicData uri="http://schemas.openxmlformats.org/drawingml/2006/picture">
-                <pic:pic xmlns:pic="http://schemas.openxmlformats.org/drawingml/2006/picture">
-                  <pic:nvPicPr>
-                    <pic:cNvPr id="0" name="Picture 30" descr="H:\TPI\screens\autocmpleteexample-result.png"/>
-                    <pic:cNvPicPr>
-                      <a:picLocks noChangeAspect="1" noChangeArrowheads="1"/>
-                    </pic:cNvPicPr>
-                  </pic:nvPicPr>
-                  <pic:blipFill rotWithShape="1">
-                    <a:blip r:embed="rId38">
-                      <a:extLst>
-                        <a:ext uri="{28A0092B-C50C-407E-A947-70E740481C1C}">
-                          <a14:useLocalDpi xmlns:a14="http://schemas.microsoft.com/office/drawing/2010/main" val="0"/>
-                        </a:ext>
-                      </a:extLst>
-                    </a:blip>
-                    <a:srcRect r="86505" b="83872"/>
-                    <a:stretch/>
-                  </pic:blipFill>
-                  <pic:spPr bwMode="auto">
-                    <a:xfrm>
-                      <a:off x="0" y="0"/>
-                      <a:ext cx="2251693" cy="1680368"/>
-                    </a:xfrm>
-                    <a:prstGeom prst="rect">
-                      <a:avLst/>
-                    </a:prstGeom>
-                    <a:noFill/>
-                    <a:ln>
-                      <a:noFill/>
-                    </a:ln>
-                    <a:extLst>
-                      <a:ext uri="{53640926-AAD7-44D8-BBD7-CCE9431645EC}">
-                        <a14:shadowObscured xmlns:a14="http://schemas.microsoft.com/office/drawing/2010/main"/>
-                      </a:ext>
-                    </a:extLst>
-                  </pic:spPr>
-                </pic:pic>
-              </a:graphicData>
-            </a:graphic>
-          </wp:inline>
-        </w:drawing>
-      </w:r>
-    </w:p>
-    <w:p>
-      <w:pPr>
-        <w:rPr>
-          <w:noProof/>
-        </w:rPr>
-      </w:pPr>
-      <w:r>
-        <w:rPr>
-          <w:noProof/>
-        </w:rPr>
+        <w:lastRenderedPageBreak/>
         <w:t>Il est aussi possible de supprimer un utilisateur à une tâche. Pour ce faire, lorsque l’utilisateur passe sa souris sur les cellules, une croix apparaît à coté des logins lors que ceux-ci sont inscrits :</w:t>
       </w:r>
     </w:p>
     <w:p>
+      <w:pPr>
+        <w:pStyle w:val="Retraitcorpsdetexte3"/>
+      </w:pPr>
       <w:r>
         <w:rPr>
           <w:noProof/>
@@ -9670,7 +10244,7 @@
                     </pic:cNvPicPr>
                   </pic:nvPicPr>
                   <pic:blipFill>
-                    <a:blip r:embed="rId39">
+                    <a:blip r:embed="rId47">
                       <a:extLst>
                         <a:ext uri="{28A0092B-C50C-407E-A947-70E740481C1C}">
                           <a14:useLocalDpi xmlns:a14="http://schemas.microsoft.com/office/drawing/2010/main" val="0"/>
@@ -9704,343 +10278,52 @@
     </w:p>
     <w:p>
       <w:pPr>
-        <w:pStyle w:val="Informations"/>
-        <w:numPr>
-          <w:ilvl w:val="5"/>
-          <w:numId w:val="7"/>
-        </w:numPr>
-        <w:ind w:left="426" w:hanging="426"/>
-      </w:pPr>
-      <w:r>
-        <w:t>Ce</w:t>
-      </w:r>
-      <w:r>
-        <w:t>tte partie</w:t>
-      </w:r>
-      <w:r>
-        <w:t xml:space="preserve"> permet de reproduire ou reprendre le projet par un tiers.</w:t>
-      </w:r>
-    </w:p>
-    <w:p>
-      <w:pPr>
-        <w:pStyle w:val="Informations"/>
-        <w:numPr>
-          <w:ilvl w:val="5"/>
-          <w:numId w:val="7"/>
-        </w:numPr>
-        <w:ind w:left="426" w:hanging="426"/>
-      </w:pPr>
-      <w:r>
-        <w:t xml:space="preserve">Pour chaque </w:t>
-      </w:r>
-      <w:r>
-        <w:t xml:space="preserve">étape, il faut décrire sa mise en </w:t>
-      </w:r>
-      <w:r>
-        <w:t>œuvre. Typiquement</w:t>
-      </w:r>
-      <w:r>
-        <w:t> :</w:t>
-      </w:r>
-    </w:p>
-    <w:p>
-      <w:pPr>
-        <w:pStyle w:val="Informations"/>
-        <w:numPr>
-          <w:ilvl w:val="6"/>
-          <w:numId w:val="5"/>
-        </w:numPr>
-        <w:tabs>
-          <w:tab w:val="clear" w:pos="4395"/>
-        </w:tabs>
-        <w:ind w:left="709" w:hanging="283"/>
-      </w:pPr>
-      <w:r>
-        <w:t>Versions des outils logiciels utilisés (OS, applications, pilotes, librairies, etc.)</w:t>
-      </w:r>
-    </w:p>
-    <w:p>
-      <w:pPr>
-        <w:pStyle w:val="Informations"/>
-        <w:numPr>
-          <w:ilvl w:val="6"/>
-          <w:numId w:val="5"/>
-        </w:numPr>
-        <w:tabs>
-          <w:tab w:val="clear" w:pos="4395"/>
-        </w:tabs>
-        <w:ind w:left="709" w:hanging="283"/>
-      </w:pPr>
-      <w:r>
-        <w:t>Configurations spéciales</w:t>
-      </w:r>
-      <w:r>
-        <w:t xml:space="preserve"> des outils (Equipements, </w:t>
-      </w:r>
-      <w:r>
-        <w:t>PC</w:t>
-      </w:r>
-      <w:r>
-        <w:t xml:space="preserve">, machines, </w:t>
-      </w:r>
-      <w:r>
-        <w:t xml:space="preserve">outillage, </w:t>
-      </w:r>
-      <w:r>
-        <w:t>etc.)</w:t>
-      </w:r>
-    </w:p>
-    <w:p>
-      <w:pPr>
-        <w:pStyle w:val="Informations"/>
-        <w:numPr>
-          <w:ilvl w:val="6"/>
-          <w:numId w:val="5"/>
-        </w:numPr>
-        <w:tabs>
-          <w:tab w:val="clear" w:pos="4395"/>
-        </w:tabs>
-        <w:ind w:left="709" w:hanging="283"/>
-      </w:pPr>
-      <w:r>
-        <w:t xml:space="preserve">Code source </w:t>
-      </w:r>
-      <w:r>
-        <w:t xml:space="preserve">commenté </w:t>
-      </w:r>
-      <w:r>
-        <w:t xml:space="preserve">des </w:t>
-      </w:r>
-      <w:r>
-        <w:t>éléments logiciels</w:t>
-      </w:r>
-      <w:r>
-        <w:t xml:space="preserve"> développés.</w:t>
-      </w:r>
-    </w:p>
-    <w:p>
-      <w:pPr>
-        <w:pStyle w:val="Informations"/>
-        <w:numPr>
-          <w:ilvl w:val="6"/>
-          <w:numId w:val="5"/>
-        </w:numPr>
-        <w:tabs>
-          <w:tab w:val="clear" w:pos="4395"/>
-        </w:tabs>
-        <w:ind w:left="709" w:hanging="283"/>
-      </w:pPr>
-      <w:r>
-        <w:t>Modèle physique d’une base de données.</w:t>
-      </w:r>
-    </w:p>
-    <w:p>
-      <w:pPr>
-        <w:pStyle w:val="Informations"/>
-        <w:numPr>
-          <w:ilvl w:val="6"/>
-          <w:numId w:val="5"/>
-        </w:numPr>
-        <w:tabs>
-          <w:tab w:val="clear" w:pos="4395"/>
-        </w:tabs>
-        <w:ind w:left="709" w:hanging="283"/>
-      </w:pPr>
-      <w:r>
-        <w:t>Arborescences des documents produits</w:t>
-      </w:r>
-      <w:r>
-        <w:t>.</w:t>
-      </w:r>
-    </w:p>
-    <w:p>
-      <w:pPr>
-        <w:pStyle w:val="Informations"/>
-        <w:numPr>
-          <w:ilvl w:val="6"/>
-          <w:numId w:val="5"/>
-        </w:numPr>
-        <w:tabs>
-          <w:tab w:val="clear" w:pos="4395"/>
-        </w:tabs>
-        <w:ind w:left="709" w:hanging="283"/>
-        <w:rPr>
-          <w:color w:val="FF0000"/>
-        </w:rPr>
-      </w:pPr>
-      <w:r>
-        <w:rPr>
-          <w:color w:val="FF0000"/>
-        </w:rPr>
-        <w:t xml:space="preserve">Schémas, </w:t>
-      </w:r>
-      <w:r>
-        <w:rPr>
-          <w:color w:val="FF0000"/>
-        </w:rPr>
-        <w:t>plans</w:t>
-      </w:r>
-      <w:r>
-        <w:rPr>
-          <w:color w:val="FF0000"/>
-        </w:rPr>
-        <w:t xml:space="preserve"> d’adressages, </w:t>
-      </w:r>
-      <w:r>
-        <w:rPr>
-          <w:color w:val="FF0000"/>
-        </w:rPr>
-        <w:t xml:space="preserve">plan de </w:t>
-      </w:r>
-      <w:r>
-        <w:rPr>
-          <w:color w:val="FF0000"/>
-        </w:rPr>
-        <w:t>nommage, etc.</w:t>
-      </w:r>
-    </w:p>
-    <w:p>
-      <w:pPr>
-        <w:pStyle w:val="Informations"/>
-        <w:numPr>
-          <w:ilvl w:val="5"/>
-          <w:numId w:val="7"/>
-        </w:numPr>
-        <w:ind w:left="426" w:hanging="426"/>
-      </w:pPr>
-      <w:r>
-        <w:t>Il faut décrire le parcours de réalisation e</w:t>
-      </w:r>
-      <w:r>
-        <w:t>t</w:t>
-      </w:r>
-      <w:r>
-        <w:t xml:space="preserve"> justifi</w:t>
-      </w:r>
-      <w:r>
-        <w:t>er</w:t>
-      </w:r>
-      <w:r>
-        <w:t xml:space="preserve"> les choix. </w:t>
-      </w:r>
-    </w:p>
-    <w:p>
-      <w:pPr>
-        <w:pStyle w:val="Titre2"/>
-      </w:pPr>
-      <w:bookmarkStart w:id="33" w:name="_Toc532179960"/>
-      <w:bookmarkStart w:id="34" w:name="_Toc165969644"/>
-      <w:bookmarkStart w:id="35" w:name="_Toc482166700"/>
-      <w:r>
-        <w:t>Modifications</w:t>
-      </w:r>
-      <w:bookmarkEnd w:id="33"/>
-      <w:bookmarkEnd w:id="34"/>
-      <w:bookmarkEnd w:id="35"/>
-    </w:p>
-    <w:p>
-      <w:pPr>
-        <w:pStyle w:val="Informations"/>
-        <w:numPr>
-          <w:ilvl w:val="5"/>
-          <w:numId w:val="7"/>
-        </w:numPr>
-        <w:ind w:left="426" w:hanging="426"/>
-      </w:pPr>
-      <w:r>
-        <w:t>Historique</w:t>
-      </w:r>
-      <w:r>
-        <w:t xml:space="preserve"> des modifications demandées (ou nécessaires) au</w:t>
-      </w:r>
-      <w:r>
-        <w:t>x</w:t>
-      </w:r>
-      <w:r>
-        <w:t xml:space="preserve"> spécifications détaillé</w:t>
-      </w:r>
-      <w:r>
-        <w:t>es.</w:t>
-      </w:r>
-    </w:p>
-    <w:p>
-      <w:pPr>
-        <w:pStyle w:val="Informations"/>
-        <w:numPr>
-          <w:ilvl w:val="5"/>
-          <w:numId w:val="7"/>
-        </w:numPr>
-        <w:ind w:left="426" w:hanging="426"/>
-      </w:pPr>
-      <w:r>
-        <w:t>Date, raison, description, etc.</w:t>
-      </w:r>
-    </w:p>
-    <w:p>
-      <w:pPr>
-        <w:spacing w:line="240" w:lineRule="auto"/>
-        <w:rPr>
-          <w:rFonts w:asciiTheme="majorHAnsi" w:hAnsiTheme="majorHAnsi" w:cs="Arial"/>
-          <w:b/>
-          <w:bCs/>
-          <w:caps/>
-          <w:kern w:val="32"/>
-          <w:sz w:val="32"/>
-          <w:szCs w:val="32"/>
-        </w:rPr>
-      </w:pPr>
-      <w:bookmarkStart w:id="36" w:name="_Toc532179966"/>
-      <w:bookmarkStart w:id="37" w:name="_Toc165969650"/>
-      <w:bookmarkStart w:id="38" w:name="_Toc482166701"/>
-      <w:r>
-        <w:br w:type="page"/>
-      </w:r>
-    </w:p>
-    <w:p>
-      <w:pPr>
-        <w:pStyle w:val="Titre1"/>
-      </w:pPr>
-      <w:r>
-        <w:lastRenderedPageBreak/>
-        <w:t>Tests</w:t>
-      </w:r>
-      <w:bookmarkEnd w:id="36"/>
-      <w:bookmarkEnd w:id="37"/>
-      <w:bookmarkEnd w:id="38"/>
-    </w:p>
-    <w:p>
-      <w:pPr>
-        <w:pStyle w:val="Titre2"/>
-      </w:pPr>
-      <w:bookmarkStart w:id="39" w:name="_Toc532179968"/>
-      <w:bookmarkStart w:id="40" w:name="_Toc165969652"/>
-      <w:bookmarkStart w:id="41" w:name="_Ref308525868"/>
-      <w:bookmarkStart w:id="42" w:name="_Toc482166702"/>
-      <w:r>
-        <w:t>Dossier des tests</w:t>
-      </w:r>
-      <w:bookmarkEnd w:id="39"/>
-      <w:bookmarkEnd w:id="40"/>
-      <w:bookmarkEnd w:id="41"/>
-      <w:bookmarkEnd w:id="42"/>
-    </w:p>
-    <w:p>
-      <w:bookmarkStart w:id="43" w:name="_Toc165969653"/>
-      <w:bookmarkStart w:id="44" w:name="_Toc482166703"/>
-      <w:r>
-        <w:t>Les tests ont été effectués en suivant la grille suivante :</w:t>
-      </w:r>
-    </w:p>
-    <w:p>
+        <w:pStyle w:val="Retraitcorpsdetexte3"/>
+      </w:pPr>
+      <w:r>
+        <w:t xml:space="preserve">Comme dit précédemment, les </w:t>
+      </w:r>
+      <w:r>
+        <w:t>interactions</w:t>
+      </w:r>
+      <w:r>
+        <w:t xml:space="preserve"> avec la base de données sont </w:t>
+      </w:r>
+      <w:r>
+        <w:t>effectuées</w:t>
+      </w:r>
+      <w:r>
+        <w:t xml:space="preserve"> à</w:t>
+      </w:r>
+      <w:r>
+        <w:t xml:space="preserve"> l’aide de </w:t>
+      </w:r>
+      <w:r>
+        <w:t>AJAX</w:t>
+      </w:r>
+      <w:r>
+        <w:t>. Voici l</w:t>
+      </w:r>
+      <w:r>
+        <w:t>e modèle de</w:t>
+      </w:r>
+      <w:r>
+        <w:t xml:space="preserve"> base que j’utilise pour effectuer mes requêtes :</w:t>
+      </w:r>
+    </w:p>
+    <w:p>
+      <w:pPr>
+        <w:pStyle w:val="Retraitcorpsdetexte3"/>
+      </w:pPr>
       <w:r>
         <w:rPr>
           <w:noProof/>
         </w:rPr>
         <w:drawing>
           <wp:inline distT="0" distB="0" distL="0" distR="0">
-            <wp:extent cx="5748655" cy="2879090"/>
-            <wp:effectExtent l="0" t="0" r="4445" b="0"/>
-            <wp:docPr id="228" name="Image 228" descr="H:\TPI\Tests\p1.PNG"/>
+            <wp:extent cx="3176634" cy="3899140"/>
+            <wp:effectExtent l="0" t="0" r="5080" b="6350"/>
+            <wp:docPr id="245" name="Image 245" descr="H:\TPI\screens\ajax.PNG"/>
             <wp:cNvGraphicFramePr>
               <a:graphicFrameLocks xmlns:a="http://schemas.openxmlformats.org/drawingml/2006/main" noChangeAspect="1"/>
             </wp:cNvGraphicFramePr>
@@ -10048,13 +10331,13 @@
               <a:graphicData uri="http://schemas.openxmlformats.org/drawingml/2006/picture">
                 <pic:pic xmlns:pic="http://schemas.openxmlformats.org/drawingml/2006/picture">
                   <pic:nvPicPr>
-                    <pic:cNvPr id="0" name="Picture 25" descr="H:\TPI\Tests\p1.PNG"/>
+                    <pic:cNvPr id="0" name="Picture 13" descr="H:\TPI\screens\ajax.PNG"/>
                     <pic:cNvPicPr>
                       <a:picLocks noChangeAspect="1" noChangeArrowheads="1"/>
                     </pic:cNvPicPr>
                   </pic:nvPicPr>
                   <pic:blipFill>
-                    <a:blip r:embed="rId40">
+                    <a:blip r:embed="rId48">
                       <a:extLst>
                         <a:ext uri="{28A0092B-C50C-407E-A947-70E740481C1C}">
                           <a14:useLocalDpi xmlns:a14="http://schemas.microsoft.com/office/drawing/2010/main" val="0"/>
@@ -10069,7 +10352,7 @@
                   <pic:spPr bwMode="auto">
                     <a:xfrm>
                       <a:off x="0" y="0"/>
-                      <a:ext cx="5748655" cy="2879090"/>
+                      <a:ext cx="3202935" cy="3931423"/>
                     </a:xfrm>
                     <a:prstGeom prst="rect">
                       <a:avLst/>
@@ -10085,15 +10368,138 @@
           </wp:inline>
         </w:drawing>
       </w:r>
-      <w:r>
+    </w:p>
+    <w:p>
+      <w:pPr>
+        <w:pStyle w:val="Titre2"/>
+      </w:pPr>
+      <w:bookmarkStart w:id="32" w:name="_Toc532179960"/>
+      <w:bookmarkStart w:id="33" w:name="_Toc165969644"/>
+      <w:bookmarkStart w:id="34" w:name="_Toc482166700"/>
+      <w:r>
+        <w:t>Modifications</w:t>
+      </w:r>
+      <w:bookmarkEnd w:id="32"/>
+      <w:bookmarkEnd w:id="33"/>
+      <w:bookmarkEnd w:id="34"/>
+    </w:p>
+    <w:p>
+      <w:pPr>
+        <w:pStyle w:val="Informations"/>
+        <w:numPr>
+          <w:ilvl w:val="5"/>
+          <w:numId w:val="7"/>
+        </w:numPr>
+        <w:ind w:left="426" w:hanging="426"/>
+      </w:pPr>
+      <w:r>
+        <w:t>Historique</w:t>
+      </w:r>
+      <w:r>
+        <w:t xml:space="preserve"> des modificatio</w:t>
+      </w:r>
+      <w:bookmarkStart w:id="35" w:name="_GoBack"/>
+      <w:bookmarkEnd w:id="35"/>
+      <w:r>
+        <w:t>ns demandées (ou nécessaires) au</w:t>
+      </w:r>
+      <w:r>
+        <w:t>x</w:t>
+      </w:r>
+      <w:r>
+        <w:t xml:space="preserve"> spécifications détaillé</w:t>
+      </w:r>
+      <w:r>
+        <w:t>es.</w:t>
+      </w:r>
+    </w:p>
+    <w:p>
+      <w:pPr>
+        <w:pStyle w:val="Informations"/>
+        <w:numPr>
+          <w:ilvl w:val="5"/>
+          <w:numId w:val="7"/>
+        </w:numPr>
+        <w:ind w:left="426" w:hanging="426"/>
+      </w:pPr>
+      <w:r>
+        <w:t>Date, raison, description, etc.</w:t>
+      </w:r>
+    </w:p>
+    <w:p>
+      <w:pPr>
+        <w:spacing w:line="240" w:lineRule="auto"/>
+        <w:rPr>
+          <w:rFonts w:asciiTheme="majorHAnsi" w:hAnsiTheme="majorHAnsi" w:cs="Arial"/>
+          <w:b/>
+          <w:bCs/>
+          <w:caps/>
+          <w:kern w:val="32"/>
+          <w:sz w:val="32"/>
+          <w:szCs w:val="32"/>
+        </w:rPr>
+      </w:pPr>
+      <w:bookmarkStart w:id="36" w:name="_Toc532179966"/>
+      <w:bookmarkStart w:id="37" w:name="_Toc165969650"/>
+      <w:bookmarkStart w:id="38" w:name="_Toc482166701"/>
+      <w:r>
+        <w:br w:type="page"/>
+      </w:r>
+    </w:p>
+    <w:p>
+      <w:pPr>
+        <w:pStyle w:val="Titre1"/>
+      </w:pPr>
+      <w:r>
+        <w:lastRenderedPageBreak/>
+        <w:t>Tests</w:t>
+      </w:r>
+      <w:bookmarkEnd w:id="36"/>
+      <w:bookmarkEnd w:id="37"/>
+      <w:bookmarkEnd w:id="38"/>
+    </w:p>
+    <w:p>
+      <w:pPr>
+        <w:pStyle w:val="Titre2"/>
+      </w:pPr>
+      <w:bookmarkStart w:id="39" w:name="_Toc532179968"/>
+      <w:bookmarkStart w:id="40" w:name="_Toc165969652"/>
+      <w:bookmarkStart w:id="41" w:name="_Ref308525868"/>
+      <w:bookmarkStart w:id="42" w:name="_Toc482166702"/>
+      <w:r>
+        <w:t>Dossier des tests</w:t>
+      </w:r>
+      <w:bookmarkEnd w:id="39"/>
+      <w:bookmarkEnd w:id="40"/>
+      <w:bookmarkEnd w:id="41"/>
+      <w:bookmarkEnd w:id="42"/>
+    </w:p>
+    <w:p>
+      <w:pPr>
         <w:rPr>
           <w:noProof/>
         </w:rPr>
+      </w:pPr>
+      <w:bookmarkStart w:id="43" w:name="_Toc165969653"/>
+      <w:bookmarkStart w:id="44" w:name="_Toc482166703"/>
+      <w:r>
+        <w:t>Les tests ont été effectués en suivant la grille suivante :</w:t>
+      </w:r>
+      <w:r>
+        <w:rPr>
+          <w:noProof/>
+        </w:rPr>
+        <w:t xml:space="preserve"> </w:t>
+      </w:r>
+      <w:r>
+        <w:rPr>
+          <w:noProof/>
+        </w:rPr>
         <w:drawing>
-          <wp:inline distT="0" distB="0" distL="0" distR="0">
-            <wp:extent cx="5758180" cy="3965575"/>
-            <wp:effectExtent l="0" t="0" r="0" b="0"/>
-            <wp:docPr id="229" name="Image 229" descr="H:\TPI\Tests\p2.PNG"/>
+          <wp:inline distT="0" distB="0" distL="0" distR="0" wp14:anchorId="4FD463F7" wp14:editId="220BD446">
+            <wp:extent cx="7318870" cy="4206815"/>
+            <wp:effectExtent l="0" t="6032" r="0" b="0"/>
+            <wp:docPr id="243" name="Image 243" descr="H:\TPI\screens\Tests\p1.PNG"/>
             <wp:cNvGraphicFramePr>
               <a:graphicFrameLocks xmlns:a="http://schemas.openxmlformats.org/drawingml/2006/main" noChangeAspect="1"/>
             </wp:cNvGraphicFramePr>
@@ -10101,13 +10507,13 @@
               <a:graphicData uri="http://schemas.openxmlformats.org/drawingml/2006/picture">
                 <pic:pic xmlns:pic="http://schemas.openxmlformats.org/drawingml/2006/picture">
                   <pic:nvPicPr>
-                    <pic:cNvPr id="0" name="Picture 26" descr="H:\TPI\Tests\p2.PNG"/>
+                    <pic:cNvPr id="0" name="Picture 11" descr="H:\TPI\screens\Tests\p1.PNG"/>
                     <pic:cNvPicPr>
                       <a:picLocks noChangeAspect="1" noChangeArrowheads="1"/>
                     </pic:cNvPicPr>
                   </pic:nvPicPr>
                   <pic:blipFill>
-                    <a:blip r:embed="rId41">
+                    <a:blip r:embed="rId49">
                       <a:extLst>
                         <a:ext uri="{28A0092B-C50C-407E-A947-70E740481C1C}">
                           <a14:useLocalDpi xmlns:a14="http://schemas.microsoft.com/office/drawing/2010/main" val="0"/>
@@ -10120,9 +10526,9 @@
                     </a:stretch>
                   </pic:blipFill>
                   <pic:spPr bwMode="auto">
-                    <a:xfrm>
+                    <a:xfrm rot="16200000">
                       <a:off x="0" y="0"/>
-                      <a:ext cx="5758180" cy="3965575"/>
+                      <a:ext cx="7325106" cy="4210399"/>
                     </a:xfrm>
                     <a:prstGeom prst="rect">
                       <a:avLst/>
@@ -10140,6 +10546,63 @@
       </w:r>
     </w:p>
     <w:p>
+      <w:r>
+        <w:rPr>
+          <w:noProof/>
+        </w:rPr>
+        <w:lastRenderedPageBreak/>
+        <w:drawing>
+          <wp:inline distT="0" distB="0" distL="0" distR="0" wp14:anchorId="13B679DC" wp14:editId="5A6DB9CC">
+            <wp:extent cx="7449884" cy="5857065"/>
+            <wp:effectExtent l="0" t="3493" r="0" b="0"/>
+            <wp:docPr id="244" name="Image 244" descr="H:\TPI\screens\Tests\p2.PNG"/>
+            <wp:cNvGraphicFramePr>
+              <a:graphicFrameLocks xmlns:a="http://schemas.openxmlformats.org/drawingml/2006/main" noChangeAspect="1"/>
+            </wp:cNvGraphicFramePr>
+            <a:graphic xmlns:a="http://schemas.openxmlformats.org/drawingml/2006/main">
+              <a:graphicData uri="http://schemas.openxmlformats.org/drawingml/2006/picture">
+                <pic:pic xmlns:pic="http://schemas.openxmlformats.org/drawingml/2006/picture">
+                  <pic:nvPicPr>
+                    <pic:cNvPr id="0" name="Picture 12" descr="H:\TPI\screens\Tests\p2.PNG"/>
+                    <pic:cNvPicPr>
+                      <a:picLocks noChangeAspect="1" noChangeArrowheads="1"/>
+                    </pic:cNvPicPr>
+                  </pic:nvPicPr>
+                  <pic:blipFill>
+                    <a:blip r:embed="rId50">
+                      <a:extLst>
+                        <a:ext uri="{28A0092B-C50C-407E-A947-70E740481C1C}">
+                          <a14:useLocalDpi xmlns:a14="http://schemas.microsoft.com/office/drawing/2010/main" val="0"/>
+                        </a:ext>
+                      </a:extLst>
+                    </a:blip>
+                    <a:srcRect/>
+                    <a:stretch>
+                      <a:fillRect/>
+                    </a:stretch>
+                  </pic:blipFill>
+                  <pic:spPr bwMode="auto">
+                    <a:xfrm rot="16200000">
+                      <a:off x="0" y="0"/>
+                      <a:ext cx="7459577" cy="5864686"/>
+                    </a:xfrm>
+                    <a:prstGeom prst="rect">
+                      <a:avLst/>
+                    </a:prstGeom>
+                    <a:noFill/>
+                    <a:ln>
+                      <a:noFill/>
+                    </a:ln>
+                  </pic:spPr>
+                </pic:pic>
+              </a:graphicData>
+            </a:graphic>
+          </wp:inline>
+        </w:drawing>
+      </w:r>
+    </w:p>
+    <w:p/>
+    <w:p>
       <w:pPr>
         <w:pStyle w:val="Titre1"/>
       </w:pPr>
@@ -11815,273 +12278,311 @@
     <w:p>
       <w:pPr>
         <w:spacing w:line="240" w:lineRule="auto"/>
+        <w:rPr>
+          <w:lang w:val="de-CH"/>
+        </w:rPr>
       </w:pPr>
       <w:r>
         <w:t xml:space="preserve">        </w:t>
+      </w:r>
+      <w:proofErr w:type="spellStart"/>
+      <w:r>
+        <w:rPr>
+          <w:lang w:val="de-CH"/>
+        </w:rPr>
+        <w:t>taEstMatin</w:t>
+      </w:r>
+      <w:proofErr w:type="spellEnd"/>
+      <w:r>
+        <w:rPr>
+          <w:lang w:val="de-CH"/>
+        </w:rPr>
+        <w:t xml:space="preserve">    </w:t>
       </w:r>
       <w:proofErr w:type="spellStart"/>
       <w:proofErr w:type="gramStart"/>
       <w:r>
-        <w:t>taEstMatin</w:t>
+        <w:rPr>
+          <w:lang w:val="de-CH"/>
+        </w:rPr>
+        <w:t>Bool</w:t>
+      </w:r>
+      <w:proofErr w:type="spellEnd"/>
+      <w:r>
+        <w:rPr>
+          <w:lang w:val="de-CH"/>
+        </w:rPr>
+        <w:t xml:space="preserve"> ,</w:t>
+      </w:r>
+      <w:proofErr w:type="gramEnd"/>
+    </w:p>
+    <w:p>
+      <w:pPr>
+        <w:spacing w:line="240" w:lineRule="auto"/>
+        <w:rPr>
+          <w:lang w:val="de-CH"/>
+        </w:rPr>
+      </w:pPr>
+      <w:r>
+        <w:rPr>
+          <w:lang w:val="de-CH"/>
+        </w:rPr>
+        <w:t xml:space="preserve">        idAtelierNiv3 </w:t>
+      </w:r>
+      <w:proofErr w:type="spellStart"/>
+      <w:r>
+        <w:rPr>
+          <w:lang w:val="de-CH"/>
+        </w:rPr>
+        <w:t>Int</w:t>
+      </w:r>
+      <w:proofErr w:type="spellEnd"/>
+      <w:r>
+        <w:rPr>
+          <w:lang w:val="de-CH"/>
+        </w:rPr>
+        <w:t xml:space="preserve"> NOT </w:t>
+      </w:r>
+      <w:proofErr w:type="gramStart"/>
+      <w:r>
+        <w:rPr>
+          <w:lang w:val="de-CH"/>
+        </w:rPr>
+        <w:t>NULL ,</w:t>
+      </w:r>
+      <w:proofErr w:type="gramEnd"/>
+    </w:p>
+    <w:p>
+      <w:pPr>
+        <w:spacing w:line="240" w:lineRule="auto"/>
+      </w:pPr>
+      <w:r>
+        <w:rPr>
+          <w:lang w:val="de-CH"/>
+        </w:rPr>
+        <w:t xml:space="preserve">        </w:t>
+      </w:r>
+      <w:proofErr w:type="spellStart"/>
+      <w:proofErr w:type="gramStart"/>
+      <w:r>
+        <w:t>idTravailleur</w:t>
       </w:r>
       <w:proofErr w:type="spellEnd"/>
       <w:proofErr w:type="gramEnd"/>
       <w:r>
-        <w:t xml:space="preserve">    </w:t>
+        <w:t xml:space="preserve"> Int NOT NULL ,</w:t>
+      </w:r>
+    </w:p>
+    <w:p>
+      <w:pPr>
+        <w:spacing w:line="240" w:lineRule="auto"/>
+      </w:pPr>
+      <w:r>
+        <w:t xml:space="preserve">        PRIMARY KEY (idAtelierNiv</w:t>
+      </w:r>
+      <w:proofErr w:type="gramStart"/>
+      <w:r>
+        <w:t>3 ,</w:t>
       </w:r>
       <w:proofErr w:type="spellStart"/>
-      <w:r>
-        <w:t>Bool</w:t>
-      </w:r>
-      <w:proofErr w:type="spellEnd"/>
-      <w:r>
-        <w:t xml:space="preserve"> ,</w:t>
-      </w:r>
-    </w:p>
-    <w:p>
-      <w:pPr>
-        <w:spacing w:line="240" w:lineRule="auto"/>
-      </w:pPr>
-      <w:r>
-        <w:t xml:space="preserve">        </w:t>
-      </w:r>
-      <w:proofErr w:type="gramStart"/>
-      <w:r>
-        <w:t>idAtelierNiv</w:t>
-      </w:r>
-      <w:proofErr w:type="gramEnd"/>
-      <w:r>
-        <w:t>3 Int NOT NULL ,</w:t>
-      </w:r>
-    </w:p>
-    <w:p>
-      <w:pPr>
-        <w:spacing w:line="240" w:lineRule="auto"/>
-      </w:pPr>
-      <w:r>
-        <w:t xml:space="preserve">        </w:t>
-      </w:r>
-      <w:proofErr w:type="spellStart"/>
-      <w:proofErr w:type="gramStart"/>
       <w:r>
         <w:t>idTravailleur</w:t>
       </w:r>
       <w:proofErr w:type="spellEnd"/>
       <w:proofErr w:type="gramEnd"/>
       <w:r>
-        <w:t xml:space="preserve"> Int NOT NULL ,</w:t>
+        <w:t xml:space="preserve"> )</w:t>
       </w:r>
     </w:p>
     <w:p>
       <w:pPr>
         <w:spacing w:line="240" w:lineRule="auto"/>
       </w:pPr>
-      <w:r>
-        <w:t xml:space="preserve">        PRIMARY KEY (idAtelierNiv</w:t>
-      </w:r>
       <w:proofErr w:type="gramStart"/>
       <w:r>
-        <w:t>3 ,</w:t>
+        <w:t>)ENGINE</w:t>
+      </w:r>
+      <w:proofErr w:type="gramEnd"/>
+      <w:r>
+        <w:t>=</w:t>
       </w:r>
       <w:proofErr w:type="spellStart"/>
       <w:r>
+        <w:t>InnoDB</w:t>
+      </w:r>
+      <w:proofErr w:type="spellEnd"/>
+      <w:r>
+        <w:t>;</w:t>
+      </w:r>
+    </w:p>
+    <w:p>
+      <w:pPr>
+        <w:spacing w:line="240" w:lineRule="auto"/>
+      </w:pPr>
+    </w:p>
+    <w:p>
+      <w:pPr>
+        <w:spacing w:line="240" w:lineRule="auto"/>
+      </w:pPr>
+      <w:r>
+        <w:t>ALTER TABLE t_atelier_niv3 ADD CONSTRAINT FK_t_atelier_niv3_idAtelierNiv2 FOREIGN KEY (idAtelierNiv2) REFERENCES t_atelier_niv2(idAtelierNiv2);</w:t>
+      </w:r>
+    </w:p>
+    <w:p>
+      <w:pPr>
+        <w:spacing w:line="240" w:lineRule="auto"/>
+      </w:pPr>
+      <w:r>
+        <w:t>ALTER TABLE t_atelier_niv2 ADD CONSTRAINT FK_t_atelier_niv2_idAtelierNiveau1 FOREIGN KEY (idAtelierNiveau1) REFERENCES t_atelier_niv1(idAtelierNiveau1);</w:t>
+      </w:r>
+    </w:p>
+    <w:p>
+      <w:pPr>
+        <w:spacing w:line="240" w:lineRule="auto"/>
+      </w:pPr>
+      <w:r>
+        <w:t xml:space="preserve">ALTER TABLE </w:t>
+      </w:r>
+      <w:proofErr w:type="spellStart"/>
+      <w:r>
+        <w:t>t_travailleur</w:t>
+      </w:r>
+      <w:proofErr w:type="spellEnd"/>
+      <w:r>
+        <w:t xml:space="preserve"> ADD CONSTRAINT </w:t>
+      </w:r>
+      <w:proofErr w:type="spellStart"/>
+      <w:r>
+        <w:t>FK_t_travailleur_idMSP</w:t>
+      </w:r>
+      <w:proofErr w:type="spellEnd"/>
+      <w:r>
+        <w:t xml:space="preserve"> FOREIGN KEY (</w:t>
+      </w:r>
+      <w:proofErr w:type="spellStart"/>
+      <w:r>
+        <w:t>idMSP</w:t>
+      </w:r>
+      <w:proofErr w:type="spellEnd"/>
+      <w:r>
+        <w:t xml:space="preserve">) REFERENCES </w:t>
+      </w:r>
+      <w:proofErr w:type="spellStart"/>
+      <w:r>
+        <w:t>t_MSP</w:t>
+      </w:r>
+      <w:proofErr w:type="spellEnd"/>
+      <w:r>
+        <w:t>(</w:t>
+      </w:r>
+      <w:proofErr w:type="spellStart"/>
+      <w:r>
+        <w:t>idMSP</w:t>
+      </w:r>
+      <w:proofErr w:type="spellEnd"/>
+      <w:r>
+        <w:t>);</w:t>
+      </w:r>
+    </w:p>
+    <w:p>
+      <w:pPr>
+        <w:spacing w:line="240" w:lineRule="auto"/>
+      </w:pPr>
+      <w:r>
+        <w:t>ALTER TABLE t_atelier_niv1 ADD CONSTRAINT FK_t_atelier_niv1_idCouleur FOREIGN KEY (</w:t>
+      </w:r>
+      <w:proofErr w:type="spellStart"/>
+      <w:r>
+        <w:t>idCouleur</w:t>
+      </w:r>
+      <w:proofErr w:type="spellEnd"/>
+      <w:r>
+        <w:t xml:space="preserve">) REFERENCES </w:t>
+      </w:r>
+      <w:proofErr w:type="spellStart"/>
+      <w:r>
+        <w:t>t_couleur</w:t>
+      </w:r>
+      <w:proofErr w:type="spellEnd"/>
+      <w:r>
+        <w:t>(</w:t>
+      </w:r>
+      <w:proofErr w:type="spellStart"/>
+      <w:r>
+        <w:t>idCouleur</w:t>
+      </w:r>
+      <w:proofErr w:type="spellEnd"/>
+      <w:r>
+        <w:t>);</w:t>
+      </w:r>
+    </w:p>
+    <w:p>
+      <w:pPr>
+        <w:spacing w:line="240" w:lineRule="auto"/>
+      </w:pPr>
+      <w:r>
+        <w:t xml:space="preserve">ALTER TABLE </w:t>
+      </w:r>
+      <w:proofErr w:type="spellStart"/>
+      <w:r>
+        <w:t>t_tache</w:t>
+      </w:r>
+      <w:proofErr w:type="spellEnd"/>
+      <w:r>
+        <w:t xml:space="preserve"> ADD CONSTRAINT FK_t_tache_idAtelierNiv3 FOREIGN KEY (idAtelierNiv3) REFERENCES t_atelier_niv3(idAtelierNiv3);</w:t>
+      </w:r>
+    </w:p>
+    <w:p>
+      <w:pPr>
+        <w:spacing w:line="240" w:lineRule="auto"/>
+      </w:pPr>
+      <w:r>
+        <w:t xml:space="preserve">ALTER TABLE </w:t>
+      </w:r>
+      <w:proofErr w:type="spellStart"/>
+      <w:r>
+        <w:t>t_tache</w:t>
+      </w:r>
+      <w:proofErr w:type="spellEnd"/>
+      <w:r>
+        <w:t xml:space="preserve"> ADD CONSTRAINT </w:t>
+      </w:r>
+      <w:proofErr w:type="spellStart"/>
+      <w:r>
+        <w:t>FK_t_tache_idTravailleur</w:t>
+      </w:r>
+      <w:proofErr w:type="spellEnd"/>
+      <w:r>
+        <w:t xml:space="preserve"> FOREIGN KEY (</w:t>
+      </w:r>
+      <w:proofErr w:type="spellStart"/>
+      <w:r>
         <w:t>idTravailleur</w:t>
       </w:r>
       <w:proofErr w:type="spellEnd"/>
-      <w:proofErr w:type="gramEnd"/>
-      <w:r>
-        <w:t xml:space="preserve"> )</w:t>
-      </w:r>
-    </w:p>
-    <w:p>
-      <w:pPr>
-        <w:spacing w:line="240" w:lineRule="auto"/>
-      </w:pPr>
-      <w:proofErr w:type="gramStart"/>
-      <w:r>
-        <w:t>)ENGINE</w:t>
-      </w:r>
-      <w:proofErr w:type="gramEnd"/>
-      <w:r>
-        <w:t>=</w:t>
+      <w:r>
+        <w:t xml:space="preserve">) REFERENCES </w:t>
       </w:r>
       <w:proofErr w:type="spellStart"/>
       <w:r>
-        <w:t>InnoDB</w:t>
+        <w:t>t_travailleur</w:t>
       </w:r>
       <w:proofErr w:type="spellEnd"/>
       <w:r>
-        <w:t>;</w:t>
-      </w:r>
-    </w:p>
-    <w:p>
-      <w:pPr>
-        <w:spacing w:line="240" w:lineRule="auto"/>
-      </w:pPr>
-    </w:p>
-    <w:p>
-      <w:pPr>
-        <w:spacing w:line="240" w:lineRule="auto"/>
-      </w:pPr>
-      <w:r>
-        <w:t>ALTER TABLE t_atelier_niv3 ADD CONSTRAINT FK_t_atelier_niv3_idAtelierNiv2 FOREIGN KEY (idAtelierNiv2) REFERENCES t_atelier_niv2(idAtelierNiv2);</w:t>
-      </w:r>
-    </w:p>
-    <w:p>
-      <w:pPr>
-        <w:spacing w:line="240" w:lineRule="auto"/>
-      </w:pPr>
-      <w:r>
-        <w:t>ALTER TABLE t_atelier_niv2 ADD CONSTRAINT FK_t_atelier_niv2_idAtelierNiveau1 FOREIGN KEY (idAtelierNiveau1) REFERENCES t_atelier_niv1(idAtelierNiveau1);</w:t>
-      </w:r>
-    </w:p>
-    <w:p>
-      <w:pPr>
-        <w:spacing w:line="240" w:lineRule="auto"/>
-      </w:pPr>
-      <w:r>
-        <w:t xml:space="preserve">ALTER TABLE </w:t>
+        <w:t>(</w:t>
       </w:r>
       <w:proofErr w:type="spellStart"/>
       <w:r>
-        <w:t>t_travailleur</w:t>
+        <w:t>idTravailleur</w:t>
       </w:r>
       <w:proofErr w:type="spellEnd"/>
       <w:r>
-        <w:t xml:space="preserve"> ADD CONSTRAINT </w:t>
-      </w:r>
-      <w:proofErr w:type="spellStart"/>
-      <w:r>
-        <w:t>FK_t_travailleur_idMSP</w:t>
-      </w:r>
-      <w:proofErr w:type="spellEnd"/>
-      <w:r>
-        <w:t xml:space="preserve"> FOREIGN KEY (</w:t>
-      </w:r>
-      <w:proofErr w:type="spellStart"/>
-      <w:r>
-        <w:t>idMSP</w:t>
-      </w:r>
-      <w:proofErr w:type="spellEnd"/>
-      <w:r>
-        <w:t xml:space="preserve">) REFERENCES </w:t>
-      </w:r>
-      <w:proofErr w:type="spellStart"/>
-      <w:r>
-        <w:t>t_MSP</w:t>
-      </w:r>
-      <w:proofErr w:type="spellEnd"/>
-      <w:r>
-        <w:t>(</w:t>
-      </w:r>
-      <w:proofErr w:type="spellStart"/>
-      <w:r>
-        <w:t>idMSP</w:t>
-      </w:r>
-      <w:proofErr w:type="spellEnd"/>
-      <w:r>
         <w:t>);</w:t>
       </w:r>
     </w:p>
-    <w:p>
-      <w:pPr>
-        <w:spacing w:line="240" w:lineRule="auto"/>
-      </w:pPr>
-      <w:r>
-        <w:t>ALTER TABLE t_atelier_niv1 ADD CONSTRAINT FK_t_atelier_niv1_idCouleur FOREIGN KEY (</w:t>
-      </w:r>
-      <w:proofErr w:type="spellStart"/>
-      <w:r>
-        <w:t>idCouleur</w:t>
-      </w:r>
-      <w:proofErr w:type="spellEnd"/>
-      <w:r>
-        <w:t xml:space="preserve">) REFERENCES </w:t>
-      </w:r>
-      <w:proofErr w:type="spellStart"/>
-      <w:r>
-        <w:t>t_couleur</w:t>
-      </w:r>
-      <w:proofErr w:type="spellEnd"/>
-      <w:r>
-        <w:t>(</w:t>
-      </w:r>
-      <w:proofErr w:type="spellStart"/>
-      <w:r>
-        <w:t>idCouleur</w:t>
-      </w:r>
-      <w:proofErr w:type="spellEnd"/>
-      <w:r>
-        <w:t>);</w:t>
-      </w:r>
-    </w:p>
-    <w:p>
-      <w:pPr>
-        <w:spacing w:line="240" w:lineRule="auto"/>
-      </w:pPr>
-      <w:r>
-        <w:t xml:space="preserve">ALTER TABLE </w:t>
-      </w:r>
-      <w:proofErr w:type="spellStart"/>
-      <w:r>
-        <w:t>t_tache</w:t>
-      </w:r>
-      <w:proofErr w:type="spellEnd"/>
-      <w:r>
-        <w:t xml:space="preserve"> ADD CONSTRAINT FK_t_tache_idAtelierNiv3 FOREIGN KEY (idAtelierNiv3) REFERENCES t_atelier_niv3(idAtelierNiv3);</w:t>
-      </w:r>
-    </w:p>
-    <w:p>
-      <w:pPr>
-        <w:spacing w:line="240" w:lineRule="auto"/>
-      </w:pPr>
-      <w:r>
-        <w:t xml:space="preserve">ALTER TABLE </w:t>
-      </w:r>
-      <w:proofErr w:type="spellStart"/>
-      <w:r>
-        <w:t>t_tache</w:t>
-      </w:r>
-      <w:proofErr w:type="spellEnd"/>
-      <w:r>
-        <w:t xml:space="preserve"> ADD CONSTRAINT </w:t>
-      </w:r>
-      <w:proofErr w:type="spellStart"/>
-      <w:r>
-        <w:t>FK_t_tache_idTravailleur</w:t>
-      </w:r>
-      <w:proofErr w:type="spellEnd"/>
-      <w:r>
-        <w:t xml:space="preserve"> FOREIGN KEY (</w:t>
-      </w:r>
-      <w:proofErr w:type="spellStart"/>
-      <w:r>
-        <w:t>idTravailleur</w:t>
-      </w:r>
-      <w:proofErr w:type="spellEnd"/>
-      <w:r>
-        <w:t xml:space="preserve">) REFERENCES </w:t>
-      </w:r>
-      <w:proofErr w:type="spellStart"/>
-      <w:r>
-        <w:t>t_travailleur</w:t>
-      </w:r>
-      <w:proofErr w:type="spellEnd"/>
-      <w:r>
-        <w:t>(</w:t>
-      </w:r>
-      <w:proofErr w:type="spellStart"/>
-      <w:r>
-        <w:t>idTravailleur</w:t>
-      </w:r>
-      <w:proofErr w:type="spellEnd"/>
-      <w:r>
-        <w:t>);</w:t>
-      </w:r>
-    </w:p>
     <w:sectPr>
-      <w:headerReference w:type="default" r:id="rId42"/>
-      <w:footerReference w:type="default" r:id="rId43"/>
+      <w:headerReference w:type="default" r:id="rId51"/>
+      <w:footerReference w:type="default" r:id="rId52"/>
       <w:pgSz w:w="11906" w:h="16838" w:code="9"/>
       <w:pgMar w:top="1276" w:right="1418" w:bottom="1276" w:left="1418" w:header="680" w:footer="680" w:gutter="0"/>
       <w:cols w:space="708"/>
@@ -12353,7 +12854,7 @@
               <w:noProof/>
               <w:szCs w:val="16"/>
             </w:rPr>
-            <w:t>20</w:t>
+            <w:t>24</w:t>
           </w:r>
           <w:r>
             <w:rPr>
@@ -12402,7 +12903,7 @@
               <w:noProof/>
               <w:szCs w:val="16"/>
             </w:rPr>
-            <w:t>24</w:t>
+            <w:t>28</w:t>
           </w:r>
           <w:r>
             <w:rPr>
@@ -12469,7 +12970,7 @@
               <w:noProof/>
               <w:szCs w:val="16"/>
             </w:rPr>
-            <w:t>04.05.2017 08:16</w:t>
+            <w:t>29.05.2017 08:05</w:t>
           </w:r>
           <w:r>
             <w:rPr>
@@ -12512,7 +13013,7 @@
                 <w:noProof/>
                 <w:szCs w:val="16"/>
               </w:rPr>
-              <w:t>6</w:t>
+              <w:t>239</w:t>
             </w:r>
           </w:fldSimple>
           <w:r>
@@ -12549,7 +13050,7 @@
               <w:noProof/>
               <w:szCs w:val="16"/>
             </w:rPr>
-            <w:t>22.05.2017 08:44</w:t>
+            <w:t>29.05.2017 08:07</w:t>
           </w:r>
           <w:r>
             <w:rPr>
@@ -12767,7 +13268,7 @@
         <v:path o:extrusionok="f" gradientshapeok="t" o:connecttype="rect"/>
         <o:lock v:ext="edit" aspectratio="t"/>
       </v:shapetype>
-      <v:shape id="_x0000_i1039" type="#_x0000_t75" style="width:11.4pt;height:11.4pt" o:bullet="t">
+      <v:shape id="_x0000_i1080" type="#_x0000_t75" style="width:11.55pt;height:11.55pt" o:bullet="t">
         <v:imagedata r:id="rId1" o:title="BD10263_"/>
       </v:shape>
     </w:pict>
@@ -13564,6 +14065,95 @@
     </w:lvl>
   </w:abstractNum>
   <w:abstractNum w:abstractNumId="7" w15:restartNumberingAfterBreak="0">
+    <w:nsid w:val="3ECE2DDD"/>
+    <w:multiLevelType w:val="hybridMultilevel"/>
+    <w:tmpl w:val="2DDA50B8"/>
+    <w:lvl w:ilvl="0" w:tplc="DB7CDFCC">
+      <w:start w:val="1"/>
+      <w:numFmt w:val="decimal"/>
+      <w:lvlText w:val="%1)"/>
+      <w:lvlJc w:val="left"/>
+      <w:pPr>
+        <w:ind w:left="1607" w:hanging="360"/>
+      </w:pPr>
+      <w:rPr>
+        <w:rFonts w:hint="default"/>
+      </w:rPr>
+    </w:lvl>
+    <w:lvl w:ilvl="1" w:tplc="100C0019" w:tentative="1">
+      <w:start w:val="1"/>
+      <w:numFmt w:val="lowerLetter"/>
+      <w:lvlText w:val="%2."/>
+      <w:lvlJc w:val="left"/>
+      <w:pPr>
+        <w:ind w:left="2327" w:hanging="360"/>
+      </w:pPr>
+    </w:lvl>
+    <w:lvl w:ilvl="2" w:tplc="100C001B" w:tentative="1">
+      <w:start w:val="1"/>
+      <w:numFmt w:val="lowerRoman"/>
+      <w:lvlText w:val="%3."/>
+      <w:lvlJc w:val="right"/>
+      <w:pPr>
+        <w:ind w:left="3047" w:hanging="180"/>
+      </w:pPr>
+    </w:lvl>
+    <w:lvl w:ilvl="3" w:tplc="100C000F" w:tentative="1">
+      <w:start w:val="1"/>
+      <w:numFmt w:val="decimal"/>
+      <w:lvlText w:val="%4."/>
+      <w:lvlJc w:val="left"/>
+      <w:pPr>
+        <w:ind w:left="3767" w:hanging="360"/>
+      </w:pPr>
+    </w:lvl>
+    <w:lvl w:ilvl="4" w:tplc="100C0019" w:tentative="1">
+      <w:start w:val="1"/>
+      <w:numFmt w:val="lowerLetter"/>
+      <w:lvlText w:val="%5."/>
+      <w:lvlJc w:val="left"/>
+      <w:pPr>
+        <w:ind w:left="4487" w:hanging="360"/>
+      </w:pPr>
+    </w:lvl>
+    <w:lvl w:ilvl="5" w:tplc="100C001B" w:tentative="1">
+      <w:start w:val="1"/>
+      <w:numFmt w:val="lowerRoman"/>
+      <w:lvlText w:val="%6."/>
+      <w:lvlJc w:val="right"/>
+      <w:pPr>
+        <w:ind w:left="5207" w:hanging="180"/>
+      </w:pPr>
+    </w:lvl>
+    <w:lvl w:ilvl="6" w:tplc="100C000F" w:tentative="1">
+      <w:start w:val="1"/>
+      <w:numFmt w:val="decimal"/>
+      <w:lvlText w:val="%7."/>
+      <w:lvlJc w:val="left"/>
+      <w:pPr>
+        <w:ind w:left="5927" w:hanging="360"/>
+      </w:pPr>
+    </w:lvl>
+    <w:lvl w:ilvl="7" w:tplc="100C0019" w:tentative="1">
+      <w:start w:val="1"/>
+      <w:numFmt w:val="lowerLetter"/>
+      <w:lvlText w:val="%8."/>
+      <w:lvlJc w:val="left"/>
+      <w:pPr>
+        <w:ind w:left="6647" w:hanging="360"/>
+      </w:pPr>
+    </w:lvl>
+    <w:lvl w:ilvl="8" w:tplc="100C001B" w:tentative="1">
+      <w:start w:val="1"/>
+      <w:numFmt w:val="lowerRoman"/>
+      <w:lvlText w:val="%9."/>
+      <w:lvlJc w:val="right"/>
+      <w:pPr>
+        <w:ind w:left="7367" w:hanging="180"/>
+      </w:pPr>
+    </w:lvl>
+  </w:abstractNum>
+  <w:abstractNum w:abstractNumId="8" w15:restartNumberingAfterBreak="0">
     <w:nsid w:val="3EF32566"/>
     <w:multiLevelType w:val="hybridMultilevel"/>
     <w:tmpl w:val="09E6F5EA"/>
@@ -13676,7 +14266,7 @@
       </w:rPr>
     </w:lvl>
   </w:abstractNum>
-  <w:abstractNum w:abstractNumId="8" w15:restartNumberingAfterBreak="0">
+  <w:abstractNum w:abstractNumId="9" w15:restartNumberingAfterBreak="0">
     <w:nsid w:val="486164F4"/>
     <w:multiLevelType w:val="multilevel"/>
     <w:tmpl w:val="100C0021"/>
@@ -13789,7 +14379,7 @@
       </w:rPr>
     </w:lvl>
   </w:abstractNum>
-  <w:abstractNum w:abstractNumId="9" w15:restartNumberingAfterBreak="0">
+  <w:abstractNum w:abstractNumId="10" w15:restartNumberingAfterBreak="0">
     <w:nsid w:val="73166FFC"/>
     <w:multiLevelType w:val="hybridMultilevel"/>
     <w:tmpl w:val="58809F30"/>
@@ -13902,7 +14492,7 @@
       </w:rPr>
     </w:lvl>
   </w:abstractNum>
-  <w:abstractNum w:abstractNumId="10" w15:restartNumberingAfterBreak="0">
+  <w:abstractNum w:abstractNumId="11" w15:restartNumberingAfterBreak="0">
     <w:nsid w:val="7F8D22D0"/>
     <w:multiLevelType w:val="hybridMultilevel"/>
     <w:tmpl w:val="5ABC570A"/>
@@ -14004,7 +14594,7 @@
     <w:abstractNumId w:val="6"/>
   </w:num>
   <w:num w:numId="5">
-    <w:abstractNumId w:val="8"/>
+    <w:abstractNumId w:val="9"/>
   </w:num>
   <w:num w:numId="6">
     <w:abstractNumId w:val="4"/>
@@ -14013,16 +14603,19 @@
     <w:abstractNumId w:val="2"/>
   </w:num>
   <w:num w:numId="8">
-    <w:abstractNumId w:val="7"/>
+    <w:abstractNumId w:val="8"/>
   </w:num>
   <w:num w:numId="9">
-    <w:abstractNumId w:val="9"/>
+    <w:abstractNumId w:val="10"/>
   </w:num>
   <w:num w:numId="10">
     <w:abstractNumId w:val="0"/>
   </w:num>
   <w:num w:numId="11">
-    <w:abstractNumId w:val="10"/>
+    <w:abstractNumId w:val="11"/>
+  </w:num>
+  <w:num w:numId="12">
+    <w:abstractNumId w:val="7"/>
   </w:num>
   <w:numIdMacAtCleanup w:val="7"/>
 </w:numbering>
@@ -15460,7 +16053,7 @@
 </file>
 
 <file path=customXml/itemProps1.xml><?xml version="1.0" encoding="utf-8"?>
-<ds:datastoreItem xmlns:ds="http://schemas.openxmlformats.org/officeDocument/2006/customXml" ds:itemID="{E1083D85-3250-4CFA-9AE9-5B40B22BA209}">
+<ds:datastoreItem xmlns:ds="http://schemas.openxmlformats.org/officeDocument/2006/customXml" ds:itemID="{6BF10665-ECC6-4C05-B1D8-0E25E5FBFC4E}">
   <ds:schemaRefs>
     <ds:schemaRef ds:uri="http://schemas.openxmlformats.org/officeDocument/2006/bibliography"/>
   </ds:schemaRefs>

</xml_diff>